<commit_message>
Update Logotipo & Word
</commit_message>
<xml_diff>
--- a/Relatórios/Decisões.docx
+++ b/Relatórios/Decisões.docx
@@ -17,18 +17,18 @@
           <w:noProof/>
         </w:rPr>
         <w:drawing>
-          <wp:anchor distT="0" distB="0" distL="114300" distR="114300" simplePos="0" relativeHeight="251658240" behindDoc="1" locked="0" layoutInCell="1" allowOverlap="1" wp14:anchorId="73B85FD3" wp14:editId="4863FF06">
+          <wp:anchor distT="0" distB="0" distL="114300" distR="114300" simplePos="0" relativeHeight="251658240" behindDoc="1" locked="0" layoutInCell="1" allowOverlap="1" wp14:anchorId="07FE3338" wp14:editId="6DDD09CB">
             <wp:simplePos x="0" y="0"/>
-            <wp:positionH relativeFrom="column">
-              <wp:posOffset>4572331</wp:posOffset>
+            <wp:positionH relativeFrom="margin">
+              <wp:posOffset>4879175</wp:posOffset>
             </wp:positionH>
             <wp:positionV relativeFrom="paragraph">
-              <wp:posOffset>-293149</wp:posOffset>
+              <wp:posOffset>-163278</wp:posOffset>
             </wp:positionV>
-            <wp:extent cx="755374" cy="755374"/>
-            <wp:effectExtent l="0" t="0" r="6985" b="0"/>
+            <wp:extent cx="969306" cy="727130"/>
+            <wp:effectExtent l="0" t="0" r="2540" b="0"/>
             <wp:wrapNone/>
-            <wp:docPr id="2" name="Imagem 2" descr="Uma imagem com logótipo&#10;&#10;Descrição gerada automaticamente"/>
+            <wp:docPr id="5" name="Imagem 5" descr="Uma imagem com logótipo&#10;&#10;Descrição gerada automaticamente"/>
             <wp:cNvGraphicFramePr>
               <a:graphicFrameLocks xmlns:a="http://schemas.openxmlformats.org/drawingml/2006/main" noChangeAspect="1"/>
             </wp:cNvGraphicFramePr>
@@ -36,13 +36,13 @@
               <a:graphicData uri="http://schemas.openxmlformats.org/drawingml/2006/picture">
                 <pic:pic xmlns:pic="http://schemas.openxmlformats.org/drawingml/2006/picture">
                   <pic:nvPicPr>
-                    <pic:cNvPr id="2" name="Imagem 2" descr="Uma imagem com logótipo&#10;&#10;Descrição gerada automaticamente"/>
+                    <pic:cNvPr id="5" name="Imagem 5" descr="Uma imagem com logótipo&#10;&#10;Descrição gerada automaticamente"/>
                     <pic:cNvPicPr>
                       <a:picLocks noChangeAspect="1" noChangeArrowheads="1"/>
                     </pic:cNvPicPr>
                   </pic:nvPicPr>
                   <pic:blipFill>
-                    <a:blip r:embed="rId7" cstate="print">
+                    <a:blip r:embed="rId8" cstate="print">
                       <a:extLst>
                         <a:ext uri="{28A0092B-C50C-407E-A947-70E740481C1C}">
                           <a14:useLocalDpi xmlns:a14="http://schemas.microsoft.com/office/drawing/2010/main" val="0"/>
@@ -57,7 +57,7 @@
                   <pic:spPr bwMode="auto">
                     <a:xfrm>
                       <a:off x="0" y="0"/>
-                      <a:ext cx="755374" cy="755374"/>
+                      <a:ext cx="969306" cy="727130"/>
                     </a:xfrm>
                     <a:prstGeom prst="rect">
                       <a:avLst/>
@@ -138,8 +138,6 @@
         <w:rPr>
           <w:b/>
           <w:bCs/>
-          <w:sz w:val="20"/>
-          <w:szCs w:val="20"/>
           <w:u w:val="single"/>
         </w:rPr>
       </w:pPr>
@@ -241,7 +239,7 @@
                     </pic:cNvPicPr>
                   </pic:nvPicPr>
                   <pic:blipFill>
-                    <a:blip r:embed="rId8">
+                    <a:blip r:embed="rId9">
                       <a:extLst>
                         <a:ext uri="{28A0092B-C50C-407E-A947-70E740481C1C}">
                           <a14:useLocalDpi xmlns:a14="http://schemas.microsoft.com/office/drawing/2010/main" val="0"/>
@@ -294,7 +292,7 @@
                     </pic:cNvPicPr>
                   </pic:nvPicPr>
                   <pic:blipFill rotWithShape="1">
-                    <a:blip r:embed="rId9">
+                    <a:blip r:embed="rId10">
                       <a:extLst>
                         <a:ext uri="{28A0092B-C50C-407E-A947-70E740481C1C}">
                           <a14:useLocalDpi xmlns:a14="http://schemas.microsoft.com/office/drawing/2010/main" val="0"/>
@@ -335,7 +333,7 @@
           <w:rStyle w:val="Hiperligao"/>
         </w:rPr>
       </w:pPr>
-      <w:hyperlink r:id="rId10" w:history="1">
+      <w:hyperlink r:id="rId11" w:history="1">
         <w:r>
           <w:rPr>
             <w:rStyle w:val="Hiperligao"/>
@@ -354,13 +352,6 @@
     <w:p>
       <w:pPr>
         <w:rPr>
-          <w:rStyle w:val="Hiperligao"/>
-        </w:rPr>
-      </w:pPr>
-    </w:p>
-    <w:p>
-      <w:pPr>
-        <w:rPr>
           <w:b/>
           <w:bCs/>
           <w:sz w:val="28"/>
@@ -413,14 +404,21 @@
         <w:rPr>
           <w:b/>
           <w:bCs/>
+          <w:u w:val="single"/>
+        </w:rPr>
+      </w:pPr>
+    </w:p>
+    <w:p>
+      <w:pPr>
+        <w:rPr>
+          <w:b/>
+          <w:bCs/>
           <w:sz w:val="28"/>
           <w:szCs w:val="28"/>
           <w:u w:val="single"/>
         </w:rPr>
       </w:pPr>
-    </w:p>
-    <w:p>
-      <w:pPr>
+      <w:r>
         <w:rPr>
           <w:b/>
           <w:bCs/>
@@ -428,8 +426,28 @@
           <w:szCs w:val="28"/>
           <w:u w:val="single"/>
         </w:rPr>
-      </w:pPr>
-    </w:p>
+        <w:t>Planeamento &amp; Entrega:</w:t>
+      </w:r>
+    </w:p>
+    <w:p>
+      <w:pPr>
+        <w:ind w:firstLine="708"/>
+      </w:pPr>
+      <w:r>
+        <w:t xml:space="preserve">Pretendemos entregar em </w:t>
+      </w:r>
+      <w:r>
+        <w:rPr>
+          <w:b/>
+          <w:bCs/>
+        </w:rPr>
+        <w:t>julho</w:t>
+      </w:r>
+      <w:r>
+        <w:t>, o planeamento na pasta.</w:t>
+      </w:r>
+    </w:p>
+    <w:p/>
     <w:p>
       <w:pPr>
         <w:rPr>
@@ -449,30 +467,9 @@
           <w:u w:val="single"/>
         </w:rPr>
         <w:lastRenderedPageBreak/>
-        <w:t>Planeamento &amp; Entrega:</w:t>
-      </w:r>
-    </w:p>
-    <w:p>
-      <w:pPr>
-        <w:ind w:firstLine="708"/>
-      </w:pPr>
-      <w:r>
-        <w:t xml:space="preserve">Pretendemos entregar em </w:t>
-      </w:r>
-      <w:r>
-        <w:rPr>
-          <w:b/>
-          <w:bCs/>
-        </w:rPr>
-        <w:t>julho</w:t>
-      </w:r>
-      <w:r>
-        <w:t>, o planeamento na pasta.</w:t>
-      </w:r>
-    </w:p>
-    <w:p/>
-    <w:p>
-      <w:pPr>
+        <w:t>Hot</w:t>
+      </w:r>
+      <w:r>
         <w:rPr>
           <w:b/>
           <w:bCs/>
@@ -480,7 +477,8 @@
           <w:szCs w:val="28"/>
           <w:u w:val="single"/>
         </w:rPr>
-      </w:pPr>
+        <w:t>é</w:t>
+      </w:r>
       <w:r>
         <w:rPr>
           <w:b/>
@@ -489,7 +487,7 @@
           <w:szCs w:val="28"/>
           <w:u w:val="single"/>
         </w:rPr>
-        <w:t>Hot</w:t>
+        <w:t>is</w:t>
       </w:r>
       <w:r>
         <w:rPr>
@@ -499,7 +497,7 @@
           <w:szCs w:val="28"/>
           <w:u w:val="single"/>
         </w:rPr>
-        <w:t>é</w:t>
+        <w:t xml:space="preserve"> Estrelas - </w:t>
       </w:r>
       <w:r>
         <w:rPr>
@@ -509,7 +507,7 @@
           <w:szCs w:val="28"/>
           <w:u w:val="single"/>
         </w:rPr>
-        <w:t>is</w:t>
+        <w:t>V</w:t>
       </w:r>
       <w:r>
         <w:rPr>
@@ -519,7 +517,7 @@
           <w:szCs w:val="28"/>
           <w:u w:val="single"/>
         </w:rPr>
-        <w:t xml:space="preserve"> Estrelas - </w:t>
+        <w:t xml:space="preserve">isualizar </w:t>
       </w:r>
       <w:r>
         <w:rPr>
@@ -529,7 +527,7 @@
           <w:szCs w:val="28"/>
           <w:u w:val="single"/>
         </w:rPr>
-        <w:t>V</w:t>
+        <w:t>M</w:t>
       </w:r>
       <w:r>
         <w:rPr>
@@ -539,7 +537,7 @@
           <w:szCs w:val="28"/>
           <w:u w:val="single"/>
         </w:rPr>
-        <w:t xml:space="preserve">isualizar </w:t>
+        <w:t>ercado</w:t>
       </w:r>
       <w:r>
         <w:rPr>
@@ -549,9 +547,66 @@
           <w:szCs w:val="28"/>
           <w:u w:val="single"/>
         </w:rPr>
-        <w:t>M</w:t>
-      </w:r>
-      <w:r>
+        <w:t>:</w:t>
+      </w:r>
+    </w:p>
+    <w:p>
+      <w:pPr>
+        <w:ind w:firstLine="708"/>
+        <w:jc w:val="both"/>
+      </w:pPr>
+      <w:r>
+        <w:t xml:space="preserve">A nossa aplicação vai ser direcionada </w:t>
+      </w:r>
+      <w:r>
+        <w:t xml:space="preserve">maioritariamente para os hotéis entre </w:t>
+      </w:r>
+      <w:r>
+        <w:rPr>
+          <w:b/>
+          <w:bCs/>
+        </w:rPr>
+        <w:t>3</w:t>
+      </w:r>
+      <w:r>
+        <w:rPr>
+          <w:b/>
+          <w:bCs/>
+        </w:rPr>
+        <w:t xml:space="preserve"> </w:t>
+      </w:r>
+      <w:r>
+        <w:rPr>
+          <w:b/>
+          <w:bCs/>
+        </w:rPr>
+        <w:t>e</w:t>
+      </w:r>
+      <w:r>
+        <w:rPr>
+          <w:b/>
+          <w:bCs/>
+        </w:rPr>
+        <w:t xml:space="preserve"> 4 estrelas</w:t>
+      </w:r>
+      <w:r>
+        <w:t xml:space="preserve"> para facilitar o trabalho dos mesmos, visto que grande parte dos hotéis 5 estrelas já possuem um tipo de software semelhante.</w:t>
+      </w:r>
+      <w:r>
+        <w:t xml:space="preserve"> </w:t>
+      </w:r>
+      <w:r>
+        <w:t>A aplicação vai ser utilizada em Portugal.</w:t>
+      </w:r>
+    </w:p>
+    <w:p>
+      <w:pPr>
+        <w:ind w:firstLine="708"/>
+        <w:jc w:val="both"/>
+      </w:pPr>
+    </w:p>
+    <w:p>
+      <w:pPr>
         <w:rPr>
           <w:b/>
           <w:bCs/>
@@ -559,8 +614,7 @@
           <w:szCs w:val="28"/>
           <w:u w:val="single"/>
         </w:rPr>
-        <w:t>ercado</w:t>
-      </w:r>
+      </w:pPr>
       <w:r>
         <w:rPr>
           <w:b/>
@@ -569,64 +623,40 @@
           <w:szCs w:val="28"/>
           <w:u w:val="single"/>
         </w:rPr>
-        <w:t>:</w:t>
+        <w:t>Público-Alvo (Clientes):</w:t>
       </w:r>
     </w:p>
     <w:p>
       <w:pPr>
         <w:ind w:firstLine="708"/>
-        <w:jc w:val="both"/>
-      </w:pPr>
-      <w:r>
-        <w:t xml:space="preserve">A nossa aplicação vai ser direcionada </w:t>
-      </w:r>
-      <w:r>
-        <w:t xml:space="preserve">maioritariamente para os hotéis entre </w:t>
-      </w:r>
-      <w:r>
-        <w:rPr>
-          <w:b/>
-          <w:bCs/>
-        </w:rPr>
-        <w:t>3</w:t>
-      </w:r>
-      <w:r>
-        <w:rPr>
-          <w:b/>
-          <w:bCs/>
-        </w:rPr>
-        <w:t xml:space="preserve"> </w:t>
-      </w:r>
-      <w:r>
-        <w:rPr>
-          <w:b/>
-          <w:bCs/>
-        </w:rPr>
-        <w:t>e</w:t>
-      </w:r>
-      <w:r>
-        <w:rPr>
-          <w:b/>
-          <w:bCs/>
-        </w:rPr>
-        <w:t xml:space="preserve"> 4 estrelas</w:t>
-      </w:r>
-      <w:r>
-        <w:t xml:space="preserve"> para facilitar o trabalho dos mesmos, visto que grande parte dos hotéis 5 estrelas já possuem um tipo de software semelhante.</w:t>
-      </w:r>
-      <w:r>
-        <w:t xml:space="preserve"> </w:t>
-      </w:r>
-      <w:r>
-        <w:t>A aplicação vai ser utilizada em Portugal.</w:t>
-      </w:r>
-    </w:p>
-    <w:p>
-      <w:pPr>
-        <w:ind w:firstLine="708"/>
-        <w:jc w:val="both"/>
-      </w:pPr>
-    </w:p>
+      </w:pPr>
+      <w:r>
+        <w:t xml:space="preserve">O Público-alvo que pretendemos abranger está compreendido entre </w:t>
+      </w:r>
+      <w:r>
+        <w:rPr>
+          <w:b/>
+          <w:bCs/>
+        </w:rPr>
+        <w:t>25 e 50 anos</w:t>
+      </w:r>
+      <w:r>
+        <w:t>, clientes com um nível cultural e económico m</w:t>
+      </w:r>
+      <w:r>
+        <w:t>é</w:t>
+      </w:r>
+      <w:r>
+        <w:t>dio e alto</w:t>
+      </w:r>
+      <w:r>
+        <w:t>, uma vez que são os tipos de pessoas que mais frequentam hotéis</w:t>
+      </w:r>
+      <w:r>
+        <w:t>.</w:t>
+      </w:r>
+    </w:p>
+    <w:p/>
     <w:p>
       <w:pPr>
         <w:rPr>
@@ -645,42 +675,9 @@
           <w:szCs w:val="28"/>
           <w:u w:val="single"/>
         </w:rPr>
-        <w:t>Público-Alvo (Clientes):</w:t>
-      </w:r>
-    </w:p>
-    <w:p>
-      <w:pPr>
-        <w:ind w:firstLine="708"/>
-      </w:pPr>
-      <w:r>
-        <w:t xml:space="preserve">O Público-alvo que pretendemos abranger está compreendido entre </w:t>
-      </w:r>
-      <w:r>
-        <w:rPr>
-          <w:b/>
-          <w:bCs/>
-        </w:rPr>
-        <w:t>25 e 50 anos</w:t>
-      </w:r>
-      <w:r>
-        <w:t>, clientes com um nível cultural e económico m</w:t>
-      </w:r>
-      <w:r>
-        <w:t>é</w:t>
-      </w:r>
-      <w:r>
-        <w:t>dio e alto</w:t>
-      </w:r>
-      <w:r>
-        <w:t>, uma vez que são os tipos de pessoas que mais frequentam hotéis</w:t>
-      </w:r>
-      <w:r>
-        <w:t>.</w:t>
-      </w:r>
-    </w:p>
-    <w:p/>
-    <w:p>
-      <w:pPr>
+        <w:t>Aplicações Semelhantes (</w:t>
+      </w:r>
+      <w:r>
         <w:rPr>
           <w:b/>
           <w:bCs/>
@@ -688,7 +685,8 @@
           <w:szCs w:val="28"/>
           <w:u w:val="single"/>
         </w:rPr>
-      </w:pPr>
+        <w:t>C</w:t>
+      </w:r>
       <w:r>
         <w:rPr>
           <w:b/>
@@ -697,7 +695,7 @@
           <w:szCs w:val="28"/>
           <w:u w:val="single"/>
         </w:rPr>
-        <w:t>Aplicações Semelhantes (</w:t>
+        <w:t>oncorrência)</w:t>
       </w:r>
       <w:r>
         <w:rPr>
@@ -707,133 +705,157 @@
           <w:szCs w:val="28"/>
           <w:u w:val="single"/>
         </w:rPr>
-        <w:t>C</w:t>
-      </w:r>
-      <w:r>
-        <w:rPr>
-          <w:b/>
-          <w:bCs/>
-          <w:sz w:val="28"/>
-          <w:szCs w:val="28"/>
-          <w:u w:val="single"/>
-        </w:rPr>
-        <w:t>oncorrência)</w:t>
-      </w:r>
-      <w:r>
-        <w:rPr>
-          <w:b/>
-          <w:bCs/>
-          <w:sz w:val="28"/>
-          <w:szCs w:val="28"/>
-          <w:u w:val="single"/>
-        </w:rPr>
         <w:t>:</w:t>
       </w:r>
     </w:p>
     <w:p>
+      <w:pPr>
+        <w:ind w:firstLine="708"/>
+      </w:pPr>
       <w:r>
         <w:t>Web:</w:t>
       </w:r>
     </w:p>
     <w:p>
       <w:pPr>
-        <w:ind w:firstLine="708"/>
+        <w:ind w:left="708" w:firstLine="708"/>
         <w:rPr>
           <w:rStyle w:val="Hiperligao"/>
         </w:rPr>
       </w:pPr>
-      <w:hyperlink r:id="rId11" w:history="1">
+      <w:hyperlink r:id="rId12" w:history="1">
         <w:r>
           <w:rPr>
             <w:rStyle w:val="Hiperligao"/>
           </w:rPr>
-          <w:t>https://hoteltechreport.com/pt/hotel-management-softwa</w:t>
+          <w:t>https://hoteltechreport.com/pt/hotel-management-software</w:t>
+        </w:r>
+      </w:hyperlink>
+    </w:p>
+    <w:p>
+      <w:pPr>
+        <w:ind w:firstLine="708"/>
+      </w:pPr>
+      <w:r>
+        <w:t>Mobile:</w:t>
+      </w:r>
+    </w:p>
+    <w:p>
+      <w:r>
+        <w:rPr>
+          <w:b/>
+          <w:bCs/>
+        </w:rPr>
+        <w:t xml:space="preserve">      </w:t>
+      </w:r>
+      <w:r>
+        <w:rPr>
+          <w:b/>
+          <w:bCs/>
+        </w:rPr>
+        <w:tab/>
+      </w:r>
+      <w:r>
+        <w:rPr>
+          <w:b/>
+          <w:bCs/>
+        </w:rPr>
+        <w:tab/>
+      </w:r>
+      <w:r>
+        <w:rPr>
+          <w:b/>
+          <w:bCs/>
+        </w:rPr>
+        <w:t>Termos</w:t>
+      </w:r>
+      <w:r>
+        <w:t xml:space="preserve"> de pesquisa:</w:t>
+      </w:r>
+      <w:r>
+        <w:t xml:space="preserve"> Happy Guest, </w:t>
+      </w:r>
+      <w:r>
+        <w:t>Hotel</w:t>
+      </w:r>
+      <w:r>
+        <w:t xml:space="preserve"> Group</w:t>
+      </w:r>
+      <w:r>
+        <w:t>, Hotel</w:t>
+      </w:r>
+    </w:p>
+    <w:p>
+      <w:pPr>
+        <w:ind w:left="708" w:firstLine="708"/>
+        <w:rPr>
+          <w:rStyle w:val="Hiperligao"/>
+        </w:rPr>
+      </w:pPr>
+      <w:hyperlink r:id="rId13" w:history="1">
+        <w:r>
+          <w:rPr>
+            <w:rStyle w:val="Hiperligao"/>
+          </w:rPr>
+          <w:t>https://play.google.com/store/apps/details?id=</w:t>
         </w:r>
         <w:r>
           <w:rPr>
             <w:rStyle w:val="Hiperligao"/>
           </w:rPr>
-          <w:t>r</w:t>
+          <w:t>c</w:t>
         </w:r>
         <w:r>
           <w:rPr>
             <w:rStyle w:val="Hiperligao"/>
           </w:rPr>
-          <w:t>e</w:t>
+          <w:t>om.streamline.happystaysog</w:t>
         </w:r>
       </w:hyperlink>
     </w:p>
     <w:p>
-      <w:r>
-        <w:t>Mobile:</w:t>
-      </w:r>
-    </w:p>
-    <w:p>
-      <w:r>
-        <w:rPr>
-          <w:b/>
-          <w:bCs/>
-        </w:rPr>
-        <w:t xml:space="preserve">      </w:t>
-      </w:r>
-      <w:r>
-        <w:rPr>
-          <w:b/>
-          <w:bCs/>
-        </w:rPr>
-        <w:t>Termos</w:t>
-      </w:r>
-      <w:r>
-        <w:t xml:space="preserve"> de pesquisa:</w:t>
-      </w:r>
-      <w:r>
-        <w:t xml:space="preserve"> Happy Guest, </w:t>
-      </w:r>
-      <w:r>
-        <w:t>Hotel</w:t>
-      </w:r>
-      <w:r>
-        <w:t xml:space="preserve"> Group</w:t>
-      </w:r>
-      <w:r>
-        <w:t>, Hotel</w:t>
-      </w:r>
-    </w:p>
-    <w:p>
-      <w:pPr>
-        <w:ind w:firstLine="708"/>
+      <w:pPr>
+        <w:ind w:left="708" w:firstLine="708"/>
         <w:rPr>
           <w:rStyle w:val="Hiperligao"/>
         </w:rPr>
       </w:pPr>
-      <w:hyperlink r:id="rId12" w:history="1">
+      <w:hyperlink r:id="rId14" w:history="1">
         <w:r>
           <w:rPr>
             <w:rStyle w:val="Hiperligao"/>
           </w:rPr>
-          <w:t>https://play.google.com/store/apps/details?id=com.streamline.happystaysog</w:t>
+          <w:t>https://play.google.com/store/apps/details</w:t>
         </w:r>
-      </w:hyperlink>
-    </w:p>
-    <w:p>
-      <w:pPr>
-        <w:ind w:firstLine="708"/>
-        <w:rPr>
-          <w:rStyle w:val="Hiperligao"/>
-        </w:rPr>
-      </w:pPr>
-      <w:hyperlink r:id="rId13" w:history="1">
         <w:r>
           <w:rPr>
             <w:rStyle w:val="Hiperligao"/>
           </w:rPr>
-          <w:t>https://play.google.com/store/apps/details?id=palladium.app</w:t>
+          <w:t>?</w:t>
+        </w:r>
+        <w:r>
+          <w:rPr>
+            <w:rStyle w:val="Hiperligao"/>
+          </w:rPr>
+          <w:t>i</w:t>
+        </w:r>
+        <w:r>
+          <w:rPr>
+            <w:rStyle w:val="Hiperligao"/>
+          </w:rPr>
+          <w:t>d</w:t>
+        </w:r>
+        <w:r>
+          <w:rPr>
+            <w:rStyle w:val="Hiperligao"/>
+          </w:rPr>
+          <w:t>=palladium.app</w:t>
         </w:r>
       </w:hyperlink>
     </w:p>
     <w:p>
       <w:pPr>
-        <w:ind w:firstLine="708"/>
+        <w:ind w:left="708" w:firstLine="708"/>
         <w:rPr>
           <w:rStyle w:val="Hiperligao"/>
         </w:rPr>
@@ -852,34 +874,45 @@
     </w:p>
     <w:tbl>
       <w:tblPr>
-        <w:tblStyle w:val="TabeladeGrelha1Clara"/>
+        <w:tblStyle w:val="SimplesTabela1"/>
         <w:tblW w:w="0" w:type="auto"/>
+        <w:tblInd w:w="563" w:type="dxa"/>
         <w:tblLook w:val="04A0" w:firstRow="1" w:lastRow="0" w:firstColumn="1" w:lastColumn="0" w:noHBand="0" w:noVBand="1"/>
       </w:tblPr>
       <w:tblGrid>
-        <w:gridCol w:w="2759"/>
-        <w:gridCol w:w="2760"/>
-        <w:gridCol w:w="2975"/>
+        <w:gridCol w:w="3827"/>
+        <w:gridCol w:w="1559"/>
+        <w:gridCol w:w="1559"/>
+        <w:gridCol w:w="1549"/>
       </w:tblGrid>
       <w:tr>
         <w:trPr>
           <w:cnfStyle w:val="100000000000" w:firstRow="1" w:lastRow="0" w:firstColumn="0" w:lastColumn="0" w:oddVBand="0" w:evenVBand="0" w:oddHBand="0" w:evenHBand="0" w:firstRowFirstColumn="0" w:firstRowLastColumn="0" w:lastRowFirstColumn="0" w:lastRowLastColumn="0"/>
+          <w:trHeight w:val="361"/>
         </w:trPr>
         <w:tc>
           <w:tcPr>
             <w:cnfStyle w:val="001000000000" w:firstRow="0" w:lastRow="0" w:firstColumn="1" w:lastColumn="0" w:oddVBand="0" w:evenVBand="0" w:oddHBand="0" w:evenHBand="0" w:firstRowFirstColumn="0" w:firstRowLastColumn="0" w:lastRowFirstColumn="0" w:lastRowLastColumn="0"/>
-            <w:tcW w:w="2759" w:type="dxa"/>
+            <w:tcW w:w="3827" w:type="dxa"/>
+            <w:tcBorders>
+              <w:top w:val="single" w:sz="12" w:space="0" w:color="auto"/>
+              <w:left w:val="single" w:sz="12" w:space="0" w:color="auto"/>
+              <w:bottom w:val="single" w:sz="12" w:space="0" w:color="auto"/>
+            </w:tcBorders>
+            <w:vAlign w:val="center"/>
           </w:tcPr>
           <w:p>
             <w:pPr>
+              <w:jc w:val="center"/>
               <w:rPr>
                 <w:rStyle w:val="Hiperligao"/>
+                <w:b w:val="0"/>
+                <w:bCs w:val="0"/>
               </w:rPr>
             </w:pPr>
             <w:r>
               <w:rPr>
-                <w:b w:val="0"/>
-                <w:bCs w:val="0"/>
+                <w:u w:val="single"/>
               </w:rPr>
               <w:t>Funcionalidades</w:t>
             </w:r>
@@ -887,90 +920,151 @@
         </w:tc>
         <w:tc>
           <w:tcPr>
-            <w:tcW w:w="2760" w:type="dxa"/>
+            <w:tcW w:w="1559" w:type="dxa"/>
+            <w:tcBorders>
+              <w:top w:val="single" w:sz="12" w:space="0" w:color="auto"/>
+              <w:bottom w:val="single" w:sz="12" w:space="0" w:color="auto"/>
+            </w:tcBorders>
+            <w:vAlign w:val="center"/>
           </w:tcPr>
           <w:p>
             <w:pPr>
+              <w:jc w:val="center"/>
               <w:cnfStyle w:val="100000000000" w:firstRow="1" w:lastRow="0" w:firstColumn="0" w:lastColumn="0" w:oddVBand="0" w:evenVBand="0" w:oddHBand="0" w:evenHBand="0" w:firstRowFirstColumn="0" w:firstRowLastColumn="0" w:lastRowFirstColumn="0" w:lastRowLastColumn="0"/>
               <w:rPr>
                 <w:rStyle w:val="Hiperligao"/>
+                <w:b w:val="0"/>
+                <w:bCs w:val="0"/>
+                <w:u w:val="none"/>
               </w:rPr>
             </w:pPr>
             <w:r>
-              <w:rPr>
-                <w:b w:val="0"/>
-                <w:bCs w:val="0"/>
-              </w:rPr>
-              <w:t>Outras Aplicações</w:t>
+              <w:t>Happy Stays X</w:t>
             </w:r>
           </w:p>
         </w:tc>
         <w:tc>
           <w:tcPr>
-            <w:tcW w:w="2975" w:type="dxa"/>
+            <w:tcW w:w="1559" w:type="dxa"/>
+            <w:tcBorders>
+              <w:top w:val="single" w:sz="12" w:space="0" w:color="auto"/>
+              <w:bottom w:val="single" w:sz="12" w:space="0" w:color="auto"/>
+            </w:tcBorders>
+            <w:vAlign w:val="center"/>
           </w:tcPr>
           <w:p>
             <w:pPr>
+              <w:jc w:val="center"/>
               <w:cnfStyle w:val="100000000000" w:firstRow="1" w:lastRow="0" w:firstColumn="0" w:lastColumn="0" w:oddVBand="0" w:evenVBand="0" w:oddHBand="0" w:evenHBand="0" w:firstRowFirstColumn="0" w:firstRowLastColumn="0" w:lastRowFirstColumn="0" w:lastRowLastColumn="0"/>
               <w:rPr>
                 <w:rStyle w:val="Hiperligao"/>
               </w:rPr>
             </w:pPr>
             <w:r>
-              <w:rPr>
-                <w:b w:val="0"/>
-                <w:bCs w:val="0"/>
-              </w:rPr>
-              <w:t xml:space="preserve">Happy </w:t>
+              <w:t>Palladium</w:t>
             </w:r>
-            <w:proofErr w:type="spellStart"/>
             <w:r>
-              <w:rPr>
-                <w:b w:val="0"/>
-                <w:bCs w:val="0"/>
-              </w:rPr>
-              <w:t>Guest</w:t>
+              <w:t xml:space="preserve"> HG</w:t>
             </w:r>
-            <w:proofErr w:type="spellEnd"/>
+          </w:p>
+        </w:tc>
+        <w:tc>
+          <w:tcPr>
+            <w:tcW w:w="1549" w:type="dxa"/>
+            <w:tcBorders>
+              <w:top w:val="single" w:sz="12" w:space="0" w:color="auto"/>
+              <w:bottom w:val="single" w:sz="12" w:space="0" w:color="auto"/>
+              <w:right w:val="single" w:sz="12" w:space="0" w:color="auto"/>
+            </w:tcBorders>
+            <w:vAlign w:val="center"/>
+          </w:tcPr>
+          <w:p>
+            <w:pPr>
+              <w:jc w:val="center"/>
+              <w:cnfStyle w:val="100000000000" w:firstRow="1" w:lastRow="0" w:firstColumn="0" w:lastColumn="0" w:oddVBand="0" w:evenVBand="0" w:oddHBand="0" w:evenHBand="0" w:firstRowFirstColumn="0" w:firstRowLastColumn="0" w:lastRowFirstColumn="0" w:lastRowLastColumn="0"/>
+              <w:rPr>
+                <w:rStyle w:val="Hiperligao"/>
+              </w:rPr>
+            </w:pPr>
+            <w:r>
+              <w:t>Vincci Hoteles</w:t>
+            </w:r>
           </w:p>
         </w:tc>
       </w:tr>
       <w:tr>
+        <w:trPr>
+          <w:cnfStyle w:val="000000100000" w:firstRow="0" w:lastRow="0" w:firstColumn="0" w:lastColumn="0" w:oddVBand="0" w:evenVBand="0" w:oddHBand="1" w:evenHBand="0" w:firstRowFirstColumn="0" w:firstRowLastColumn="0" w:lastRowFirstColumn="0" w:lastRowLastColumn="0"/>
+        </w:trPr>
         <w:tc>
           <w:tcPr>
             <w:cnfStyle w:val="001000000000" w:firstRow="0" w:lastRow="0" w:firstColumn="1" w:lastColumn="0" w:oddVBand="0" w:evenVBand="0" w:oddHBand="0" w:evenHBand="0" w:firstRowFirstColumn="0" w:firstRowLastColumn="0" w:lastRowFirstColumn="0" w:lastRowLastColumn="0"/>
-            <w:tcW w:w="2759" w:type="dxa"/>
+            <w:tcW w:w="3827" w:type="dxa"/>
+            <w:tcBorders>
+              <w:top w:val="single" w:sz="12" w:space="0" w:color="auto"/>
+              <w:left w:val="single" w:sz="12" w:space="0" w:color="auto"/>
+            </w:tcBorders>
+          </w:tcPr>
+          <w:p>
+            <w:r>
+              <w:rPr>
+                <w:b w:val="0"/>
+                <w:bCs w:val="0"/>
+              </w:rPr>
+              <w:t>Autenticação</w:t>
+            </w:r>
+          </w:p>
+        </w:tc>
+        <w:tc>
+          <w:tcPr>
+            <w:tcW w:w="1559" w:type="dxa"/>
+            <w:tcBorders>
+              <w:top w:val="single" w:sz="12" w:space="0" w:color="auto"/>
+            </w:tcBorders>
           </w:tcPr>
           <w:p>
             <w:pPr>
-              <w:rPr>
-                <w:b w:val="0"/>
-                <w:bCs w:val="0"/>
+              <w:jc w:val="center"/>
+              <w:cnfStyle w:val="000000100000" w:firstRow="0" w:lastRow="0" w:firstColumn="0" w:lastColumn="0" w:oddVBand="0" w:evenVBand="0" w:oddHBand="1" w:evenHBand="0" w:firstRowFirstColumn="0" w:firstRowLastColumn="0" w:lastRowFirstColumn="0" w:lastRowLastColumn="0"/>
+            </w:pPr>
+            <w:r>
+              <w:rPr>
+                <w:rFonts w:ascii="Segoe UI Emoji" w:hAnsi="Segoe UI Emoji" w:cs="Segoe UI Emoji"/>
+              </w:rPr>
+              <w:t>✔️</w:t>
+            </w:r>
+          </w:p>
+        </w:tc>
+        <w:tc>
+          <w:tcPr>
+            <w:tcW w:w="1559" w:type="dxa"/>
+            <w:tcBorders>
+              <w:top w:val="single" w:sz="12" w:space="0" w:color="auto"/>
+            </w:tcBorders>
+          </w:tcPr>
+          <w:p>
+            <w:pPr>
+              <w:jc w:val="center"/>
+              <w:cnfStyle w:val="000000100000" w:firstRow="0" w:lastRow="0" w:firstColumn="0" w:lastColumn="0" w:oddVBand="0" w:evenVBand="0" w:oddHBand="1" w:evenHBand="0" w:firstRowFirstColumn="0" w:firstRowLastColumn="0" w:lastRowFirstColumn="0" w:lastRowLastColumn="0"/>
+              <w:rPr>
+                <w:b/>
+                <w:bCs/>
               </w:rPr>
             </w:pPr>
           </w:p>
         </w:tc>
         <w:tc>
           <w:tcPr>
-            <w:tcW w:w="2760" w:type="dxa"/>
+            <w:tcW w:w="1549" w:type="dxa"/>
+            <w:tcBorders>
+              <w:top w:val="single" w:sz="12" w:space="0" w:color="auto"/>
+              <w:right w:val="single" w:sz="12" w:space="0" w:color="auto"/>
+            </w:tcBorders>
           </w:tcPr>
           <w:p>
             <w:pPr>
-              <w:cnfStyle w:val="000000000000" w:firstRow="0" w:lastRow="0" w:firstColumn="0" w:lastColumn="0" w:oddVBand="0" w:evenVBand="0" w:oddHBand="0" w:evenHBand="0" w:firstRowFirstColumn="0" w:firstRowLastColumn="0" w:lastRowFirstColumn="0" w:lastRowLastColumn="0"/>
-              <w:rPr>
-                <w:b/>
-                <w:bCs/>
-              </w:rPr>
-            </w:pPr>
-          </w:p>
-        </w:tc>
-        <w:tc>
-          <w:tcPr>
-            <w:tcW w:w="2975" w:type="dxa"/>
-          </w:tcPr>
-          <w:p>
-            <w:pPr>
-              <w:cnfStyle w:val="000000000000" w:firstRow="0" w:lastRow="0" w:firstColumn="0" w:lastColumn="0" w:oddVBand="0" w:evenVBand="0" w:oddHBand="0" w:evenHBand="0" w:firstRowFirstColumn="0" w:firstRowLastColumn="0" w:lastRowFirstColumn="0" w:lastRowLastColumn="0"/>
+              <w:jc w:val="center"/>
+              <w:cnfStyle w:val="000000100000" w:firstRow="0" w:lastRow="0" w:firstColumn="0" w:lastColumn="0" w:oddVBand="0" w:evenVBand="0" w:oddHBand="1" w:evenHBand="0" w:firstRowFirstColumn="0" w:firstRowLastColumn="0" w:lastRowFirstColumn="0" w:lastRowLastColumn="0"/>
               <w:rPr>
                 <w:b/>
                 <w:bCs/>
@@ -983,37 +1077,695 @@
         <w:tc>
           <w:tcPr>
             <w:cnfStyle w:val="001000000000" w:firstRow="0" w:lastRow="0" w:firstColumn="1" w:lastColumn="0" w:oddVBand="0" w:evenVBand="0" w:oddHBand="0" w:evenHBand="0" w:firstRowFirstColumn="0" w:firstRowLastColumn="0" w:lastRowFirstColumn="0" w:lastRowLastColumn="0"/>
-            <w:tcW w:w="2759" w:type="dxa"/>
+            <w:tcW w:w="3827" w:type="dxa"/>
+            <w:tcBorders>
+              <w:left w:val="single" w:sz="12" w:space="0" w:color="auto"/>
+            </w:tcBorders>
           </w:tcPr>
           <w:p>
             <w:pPr>
               <w:rPr>
                 <w:b w:val="0"/>
                 <w:bCs w:val="0"/>
+              </w:rPr>
+            </w:pPr>
+            <w:r>
+              <w:rPr>
+                <w:b w:val="0"/>
+                <w:bCs w:val="0"/>
+              </w:rPr>
+              <w:t>Reservas por Código</w:t>
+            </w:r>
+          </w:p>
+        </w:tc>
+        <w:tc>
+          <w:tcPr>
+            <w:tcW w:w="1559" w:type="dxa"/>
+          </w:tcPr>
+          <w:p>
+            <w:pPr>
+              <w:jc w:val="center"/>
+              <w:cnfStyle w:val="000000000000" w:firstRow="0" w:lastRow="0" w:firstColumn="0" w:lastColumn="0" w:oddVBand="0" w:evenVBand="0" w:oddHBand="0" w:evenHBand="0" w:firstRowFirstColumn="0" w:firstRowLastColumn="0" w:lastRowFirstColumn="0" w:lastRowLastColumn="0"/>
+              <w:rPr>
+                <w:b/>
+                <w:bCs/>
               </w:rPr>
             </w:pPr>
           </w:p>
         </w:tc>
         <w:tc>
           <w:tcPr>
-            <w:tcW w:w="2760" w:type="dxa"/>
+            <w:tcW w:w="1559" w:type="dxa"/>
           </w:tcPr>
           <w:p>
             <w:pPr>
+              <w:jc w:val="center"/>
               <w:cnfStyle w:val="000000000000" w:firstRow="0" w:lastRow="0" w:firstColumn="0" w:lastColumn="0" w:oddVBand="0" w:evenVBand="0" w:oddHBand="0" w:evenHBand="0" w:firstRowFirstColumn="0" w:firstRowLastColumn="0" w:lastRowFirstColumn="0" w:lastRowLastColumn="0"/>
               <w:rPr>
                 <w:b/>
                 <w:bCs/>
+              </w:rPr>
+            </w:pPr>
+            <w:r>
+              <w:rPr>
+                <w:rFonts w:ascii="Segoe UI Emoji" w:hAnsi="Segoe UI Emoji" w:cs="Segoe UI Emoji"/>
+                <w:b/>
+                <w:bCs/>
+              </w:rPr>
+              <w:t>✔️</w:t>
+            </w:r>
+          </w:p>
+        </w:tc>
+        <w:tc>
+          <w:tcPr>
+            <w:tcW w:w="1549" w:type="dxa"/>
+            <w:tcBorders>
+              <w:right w:val="single" w:sz="12" w:space="0" w:color="auto"/>
+            </w:tcBorders>
+          </w:tcPr>
+          <w:p>
+            <w:pPr>
+              <w:jc w:val="center"/>
+              <w:cnfStyle w:val="000000000000" w:firstRow="0" w:lastRow="0" w:firstColumn="0" w:lastColumn="0" w:oddVBand="0" w:evenVBand="0" w:oddHBand="0" w:evenHBand="0" w:firstRowFirstColumn="0" w:firstRowLastColumn="0" w:lastRowFirstColumn="0" w:lastRowLastColumn="0"/>
+              <w:rPr>
+                <w:b/>
+                <w:bCs/>
+              </w:rPr>
+            </w:pPr>
+          </w:p>
+        </w:tc>
+      </w:tr>
+      <w:tr>
+        <w:trPr>
+          <w:cnfStyle w:val="000000100000" w:firstRow="0" w:lastRow="0" w:firstColumn="0" w:lastColumn="0" w:oddVBand="0" w:evenVBand="0" w:oddHBand="1" w:evenHBand="0" w:firstRowFirstColumn="0" w:firstRowLastColumn="0" w:lastRowFirstColumn="0" w:lastRowLastColumn="0"/>
+        </w:trPr>
+        <w:tc>
+          <w:tcPr>
+            <w:cnfStyle w:val="001000000000" w:firstRow="0" w:lastRow="0" w:firstColumn="1" w:lastColumn="0" w:oddVBand="0" w:evenVBand="0" w:oddHBand="0" w:evenHBand="0" w:firstRowFirstColumn="0" w:firstRowLastColumn="0" w:lastRowFirstColumn="0" w:lastRowLastColumn="0"/>
+            <w:tcW w:w="3827" w:type="dxa"/>
+            <w:tcBorders>
+              <w:left w:val="single" w:sz="12" w:space="0" w:color="auto"/>
+            </w:tcBorders>
+          </w:tcPr>
+          <w:p>
+            <w:pPr>
+              <w:rPr>
+                <w:b w:val="0"/>
+                <w:bCs w:val="0"/>
               </w:rPr>
             </w:pPr>
           </w:p>
         </w:tc>
         <w:tc>
           <w:tcPr>
-            <w:tcW w:w="2975" w:type="dxa"/>
+            <w:tcW w:w="1559" w:type="dxa"/>
           </w:tcPr>
           <w:p>
             <w:pPr>
+              <w:jc w:val="center"/>
+              <w:cnfStyle w:val="000000100000" w:firstRow="0" w:lastRow="0" w:firstColumn="0" w:lastColumn="0" w:oddVBand="0" w:evenVBand="0" w:oddHBand="1" w:evenHBand="0" w:firstRowFirstColumn="0" w:firstRowLastColumn="0" w:lastRowFirstColumn="0" w:lastRowLastColumn="0"/>
+              <w:rPr>
+                <w:b/>
+                <w:bCs/>
+              </w:rPr>
+            </w:pPr>
+          </w:p>
+        </w:tc>
+        <w:tc>
+          <w:tcPr>
+            <w:tcW w:w="1559" w:type="dxa"/>
+          </w:tcPr>
+          <w:p>
+            <w:pPr>
+              <w:jc w:val="center"/>
+              <w:cnfStyle w:val="000000100000" w:firstRow="0" w:lastRow="0" w:firstColumn="0" w:lastColumn="0" w:oddVBand="0" w:evenVBand="0" w:oddHBand="1" w:evenHBand="0" w:firstRowFirstColumn="0" w:firstRowLastColumn="0" w:lastRowFirstColumn="0" w:lastRowLastColumn="0"/>
+              <w:rPr>
+                <w:b/>
+                <w:bCs/>
+              </w:rPr>
+            </w:pPr>
+          </w:p>
+        </w:tc>
+        <w:tc>
+          <w:tcPr>
+            <w:tcW w:w="1549" w:type="dxa"/>
+            <w:tcBorders>
+              <w:right w:val="single" w:sz="12" w:space="0" w:color="auto"/>
+            </w:tcBorders>
+          </w:tcPr>
+          <w:p>
+            <w:pPr>
+              <w:jc w:val="center"/>
+              <w:cnfStyle w:val="000000100000" w:firstRow="0" w:lastRow="0" w:firstColumn="0" w:lastColumn="0" w:oddVBand="0" w:evenVBand="0" w:oddHBand="1" w:evenHBand="0" w:firstRowFirstColumn="0" w:firstRowLastColumn="0" w:lastRowFirstColumn="0" w:lastRowLastColumn="0"/>
+              <w:rPr>
+                <w:b/>
+                <w:bCs/>
+              </w:rPr>
+            </w:pPr>
+            <w:r>
+              <w:rPr>
+                <w:rFonts w:ascii="Segoe UI Emoji" w:hAnsi="Segoe UI Emoji" w:cs="Segoe UI Emoji"/>
+                <w:b/>
+                <w:bCs/>
+              </w:rPr>
+              <w:t>✔️</w:t>
+            </w:r>
+          </w:p>
+        </w:tc>
+      </w:tr>
+      <w:tr>
+        <w:tc>
+          <w:tcPr>
+            <w:cnfStyle w:val="001000000000" w:firstRow="0" w:lastRow="0" w:firstColumn="1" w:lastColumn="0" w:oddVBand="0" w:evenVBand="0" w:oddHBand="0" w:evenHBand="0" w:firstRowFirstColumn="0" w:firstRowLastColumn="0" w:lastRowFirstColumn="0" w:lastRowLastColumn="0"/>
+            <w:tcW w:w="3827" w:type="dxa"/>
+            <w:tcBorders>
+              <w:left w:val="single" w:sz="12" w:space="0" w:color="auto"/>
+            </w:tcBorders>
+          </w:tcPr>
+          <w:p>
+            <w:pPr>
+              <w:rPr>
+                <w:b w:val="0"/>
+                <w:bCs w:val="0"/>
+              </w:rPr>
+            </w:pPr>
+          </w:p>
+        </w:tc>
+        <w:tc>
+          <w:tcPr>
+            <w:tcW w:w="1559" w:type="dxa"/>
+          </w:tcPr>
+          <w:p>
+            <w:pPr>
+              <w:jc w:val="center"/>
+              <w:cnfStyle w:val="000000000000" w:firstRow="0" w:lastRow="0" w:firstColumn="0" w:lastColumn="0" w:oddVBand="0" w:evenVBand="0" w:oddHBand="0" w:evenHBand="0" w:firstRowFirstColumn="0" w:firstRowLastColumn="0" w:lastRowFirstColumn="0" w:lastRowLastColumn="0"/>
+              <w:rPr>
+                <w:b/>
+                <w:bCs/>
+              </w:rPr>
+            </w:pPr>
+          </w:p>
+        </w:tc>
+        <w:tc>
+          <w:tcPr>
+            <w:tcW w:w="1559" w:type="dxa"/>
+          </w:tcPr>
+          <w:p>
+            <w:pPr>
+              <w:jc w:val="center"/>
+              <w:cnfStyle w:val="000000000000" w:firstRow="0" w:lastRow="0" w:firstColumn="0" w:lastColumn="0" w:oddVBand="0" w:evenVBand="0" w:oddHBand="0" w:evenHBand="0" w:firstRowFirstColumn="0" w:firstRowLastColumn="0" w:lastRowFirstColumn="0" w:lastRowLastColumn="0"/>
+              <w:rPr>
+                <w:b/>
+                <w:bCs/>
+              </w:rPr>
+            </w:pPr>
+            <w:r>
+              <w:rPr>
+                <w:rFonts w:ascii="Segoe UI Emoji" w:hAnsi="Segoe UI Emoji" w:cs="Segoe UI Emoji"/>
+                <w:b/>
+                <w:bCs/>
+              </w:rPr>
+              <w:t>✔️</w:t>
+            </w:r>
+          </w:p>
+        </w:tc>
+        <w:tc>
+          <w:tcPr>
+            <w:tcW w:w="1549" w:type="dxa"/>
+            <w:tcBorders>
+              <w:right w:val="single" w:sz="12" w:space="0" w:color="auto"/>
+            </w:tcBorders>
+          </w:tcPr>
+          <w:p>
+            <w:pPr>
+              <w:jc w:val="center"/>
+              <w:cnfStyle w:val="000000000000" w:firstRow="0" w:lastRow="0" w:firstColumn="0" w:lastColumn="0" w:oddVBand="0" w:evenVBand="0" w:oddHBand="0" w:evenHBand="0" w:firstRowFirstColumn="0" w:firstRowLastColumn="0" w:lastRowFirstColumn="0" w:lastRowLastColumn="0"/>
+              <w:rPr>
+                <w:b/>
+                <w:bCs/>
+              </w:rPr>
+            </w:pPr>
+          </w:p>
+        </w:tc>
+      </w:tr>
+      <w:tr>
+        <w:trPr>
+          <w:cnfStyle w:val="000000100000" w:firstRow="0" w:lastRow="0" w:firstColumn="0" w:lastColumn="0" w:oddVBand="0" w:evenVBand="0" w:oddHBand="1" w:evenHBand="0" w:firstRowFirstColumn="0" w:firstRowLastColumn="0" w:lastRowFirstColumn="0" w:lastRowLastColumn="0"/>
+        </w:trPr>
+        <w:tc>
+          <w:tcPr>
+            <w:cnfStyle w:val="001000000000" w:firstRow="0" w:lastRow="0" w:firstColumn="1" w:lastColumn="0" w:oddVBand="0" w:evenVBand="0" w:oddHBand="0" w:evenHBand="0" w:firstRowFirstColumn="0" w:firstRowLastColumn="0" w:lastRowFirstColumn="0" w:lastRowLastColumn="0"/>
+            <w:tcW w:w="3827" w:type="dxa"/>
+            <w:tcBorders>
+              <w:left w:val="single" w:sz="12" w:space="0" w:color="auto"/>
+            </w:tcBorders>
+          </w:tcPr>
+          <w:p>
+            <w:pPr>
+              <w:rPr>
+                <w:b w:val="0"/>
+                <w:bCs w:val="0"/>
+              </w:rPr>
+            </w:pPr>
+          </w:p>
+        </w:tc>
+        <w:tc>
+          <w:tcPr>
+            <w:tcW w:w="1559" w:type="dxa"/>
+          </w:tcPr>
+          <w:p>
+            <w:pPr>
+              <w:jc w:val="center"/>
+              <w:cnfStyle w:val="000000100000" w:firstRow="0" w:lastRow="0" w:firstColumn="0" w:lastColumn="0" w:oddVBand="0" w:evenVBand="0" w:oddHBand="1" w:evenHBand="0" w:firstRowFirstColumn="0" w:firstRowLastColumn="0" w:lastRowFirstColumn="0" w:lastRowLastColumn="0"/>
+              <w:rPr>
+                <w:b/>
+                <w:bCs/>
+              </w:rPr>
+            </w:pPr>
+            <w:r>
+              <w:rPr>
+                <w:rFonts w:ascii="Segoe UI Emoji" w:hAnsi="Segoe UI Emoji" w:cs="Segoe UI Emoji"/>
+                <w:b/>
+                <w:bCs/>
+              </w:rPr>
+              <w:t>✔️</w:t>
+            </w:r>
+          </w:p>
+        </w:tc>
+        <w:tc>
+          <w:tcPr>
+            <w:tcW w:w="1559" w:type="dxa"/>
+          </w:tcPr>
+          <w:p>
+            <w:pPr>
+              <w:jc w:val="center"/>
+              <w:cnfStyle w:val="000000100000" w:firstRow="0" w:lastRow="0" w:firstColumn="0" w:lastColumn="0" w:oddVBand="0" w:evenVBand="0" w:oddHBand="1" w:evenHBand="0" w:firstRowFirstColumn="0" w:firstRowLastColumn="0" w:lastRowFirstColumn="0" w:lastRowLastColumn="0"/>
+              <w:rPr>
+                <w:b/>
+                <w:bCs/>
+              </w:rPr>
+            </w:pPr>
+          </w:p>
+        </w:tc>
+        <w:tc>
+          <w:tcPr>
+            <w:tcW w:w="1549" w:type="dxa"/>
+            <w:tcBorders>
+              <w:right w:val="single" w:sz="12" w:space="0" w:color="auto"/>
+            </w:tcBorders>
+          </w:tcPr>
+          <w:p>
+            <w:pPr>
+              <w:jc w:val="center"/>
+              <w:cnfStyle w:val="000000100000" w:firstRow="0" w:lastRow="0" w:firstColumn="0" w:lastColumn="0" w:oddVBand="0" w:evenVBand="0" w:oddHBand="1" w:evenHBand="0" w:firstRowFirstColumn="0" w:firstRowLastColumn="0" w:lastRowFirstColumn="0" w:lastRowLastColumn="0"/>
+              <w:rPr>
+                <w:b/>
+                <w:bCs/>
+              </w:rPr>
+            </w:pPr>
+          </w:p>
+        </w:tc>
+      </w:tr>
+      <w:tr>
+        <w:tc>
+          <w:tcPr>
+            <w:cnfStyle w:val="001000000000" w:firstRow="0" w:lastRow="0" w:firstColumn="1" w:lastColumn="0" w:oddVBand="0" w:evenVBand="0" w:oddHBand="0" w:evenHBand="0" w:firstRowFirstColumn="0" w:firstRowLastColumn="0" w:lastRowFirstColumn="0" w:lastRowLastColumn="0"/>
+            <w:tcW w:w="3827" w:type="dxa"/>
+            <w:tcBorders>
+              <w:left w:val="single" w:sz="12" w:space="0" w:color="auto"/>
+            </w:tcBorders>
+          </w:tcPr>
+          <w:p>
+            <w:pPr>
+              <w:rPr>
+                <w:b w:val="0"/>
+                <w:bCs w:val="0"/>
+              </w:rPr>
+            </w:pPr>
+          </w:p>
+        </w:tc>
+        <w:tc>
+          <w:tcPr>
+            <w:tcW w:w="1559" w:type="dxa"/>
+          </w:tcPr>
+          <w:p>
+            <w:pPr>
+              <w:jc w:val="center"/>
+              <w:cnfStyle w:val="000000000000" w:firstRow="0" w:lastRow="0" w:firstColumn="0" w:lastColumn="0" w:oddVBand="0" w:evenVBand="0" w:oddHBand="0" w:evenHBand="0" w:firstRowFirstColumn="0" w:firstRowLastColumn="0" w:lastRowFirstColumn="0" w:lastRowLastColumn="0"/>
+              <w:rPr>
+                <w:b/>
+                <w:bCs/>
+              </w:rPr>
+            </w:pPr>
+          </w:p>
+        </w:tc>
+        <w:tc>
+          <w:tcPr>
+            <w:tcW w:w="1559" w:type="dxa"/>
+          </w:tcPr>
+          <w:p>
+            <w:pPr>
+              <w:jc w:val="center"/>
+              <w:cnfStyle w:val="000000000000" w:firstRow="0" w:lastRow="0" w:firstColumn="0" w:lastColumn="0" w:oddVBand="0" w:evenVBand="0" w:oddHBand="0" w:evenHBand="0" w:firstRowFirstColumn="0" w:firstRowLastColumn="0" w:lastRowFirstColumn="0" w:lastRowLastColumn="0"/>
+              <w:rPr>
+                <w:b/>
+                <w:bCs/>
+              </w:rPr>
+            </w:pPr>
+            <w:r>
+              <w:rPr>
+                <w:rFonts w:ascii="Segoe UI Emoji" w:hAnsi="Segoe UI Emoji" w:cs="Segoe UI Emoji"/>
+                <w:b/>
+                <w:bCs/>
+              </w:rPr>
+              <w:t>✔️</w:t>
+            </w:r>
+          </w:p>
+        </w:tc>
+        <w:tc>
+          <w:tcPr>
+            <w:tcW w:w="1549" w:type="dxa"/>
+            <w:tcBorders>
+              <w:right w:val="single" w:sz="12" w:space="0" w:color="auto"/>
+            </w:tcBorders>
+          </w:tcPr>
+          <w:p>
+            <w:pPr>
+              <w:jc w:val="center"/>
+              <w:cnfStyle w:val="000000000000" w:firstRow="0" w:lastRow="0" w:firstColumn="0" w:lastColumn="0" w:oddVBand="0" w:evenVBand="0" w:oddHBand="0" w:evenHBand="0" w:firstRowFirstColumn="0" w:firstRowLastColumn="0" w:lastRowFirstColumn="0" w:lastRowLastColumn="0"/>
+              <w:rPr>
+                <w:b/>
+                <w:bCs/>
+              </w:rPr>
+            </w:pPr>
+          </w:p>
+        </w:tc>
+      </w:tr>
+      <w:tr>
+        <w:trPr>
+          <w:cnfStyle w:val="000000100000" w:firstRow="0" w:lastRow="0" w:firstColumn="0" w:lastColumn="0" w:oddVBand="0" w:evenVBand="0" w:oddHBand="1" w:evenHBand="0" w:firstRowFirstColumn="0" w:firstRowLastColumn="0" w:lastRowFirstColumn="0" w:lastRowLastColumn="0"/>
+        </w:trPr>
+        <w:tc>
+          <w:tcPr>
+            <w:cnfStyle w:val="001000000000" w:firstRow="0" w:lastRow="0" w:firstColumn="1" w:lastColumn="0" w:oddVBand="0" w:evenVBand="0" w:oddHBand="0" w:evenHBand="0" w:firstRowFirstColumn="0" w:firstRowLastColumn="0" w:lastRowFirstColumn="0" w:lastRowLastColumn="0"/>
+            <w:tcW w:w="3827" w:type="dxa"/>
+            <w:tcBorders>
+              <w:left w:val="single" w:sz="12" w:space="0" w:color="auto"/>
+            </w:tcBorders>
+          </w:tcPr>
+          <w:p>
+            <w:pPr>
+              <w:rPr>
+                <w:b w:val="0"/>
+                <w:bCs w:val="0"/>
+              </w:rPr>
+            </w:pPr>
+          </w:p>
+        </w:tc>
+        <w:tc>
+          <w:tcPr>
+            <w:tcW w:w="1559" w:type="dxa"/>
+          </w:tcPr>
+          <w:p>
+            <w:pPr>
+              <w:jc w:val="center"/>
+              <w:cnfStyle w:val="000000100000" w:firstRow="0" w:lastRow="0" w:firstColumn="0" w:lastColumn="0" w:oddVBand="0" w:evenVBand="0" w:oddHBand="1" w:evenHBand="0" w:firstRowFirstColumn="0" w:firstRowLastColumn="0" w:lastRowFirstColumn="0" w:lastRowLastColumn="0"/>
+              <w:rPr>
+                <w:b/>
+                <w:bCs/>
+              </w:rPr>
+            </w:pPr>
+          </w:p>
+        </w:tc>
+        <w:tc>
+          <w:tcPr>
+            <w:tcW w:w="1559" w:type="dxa"/>
+          </w:tcPr>
+          <w:p>
+            <w:pPr>
+              <w:jc w:val="center"/>
+              <w:cnfStyle w:val="000000100000" w:firstRow="0" w:lastRow="0" w:firstColumn="0" w:lastColumn="0" w:oddVBand="0" w:evenVBand="0" w:oddHBand="1" w:evenHBand="0" w:firstRowFirstColumn="0" w:firstRowLastColumn="0" w:lastRowFirstColumn="0" w:lastRowLastColumn="0"/>
+              <w:rPr>
+                <w:b/>
+                <w:bCs/>
+              </w:rPr>
+            </w:pPr>
+          </w:p>
+        </w:tc>
+        <w:tc>
+          <w:tcPr>
+            <w:tcW w:w="1549" w:type="dxa"/>
+            <w:tcBorders>
+              <w:right w:val="single" w:sz="12" w:space="0" w:color="auto"/>
+            </w:tcBorders>
+          </w:tcPr>
+          <w:p>
+            <w:pPr>
+              <w:jc w:val="center"/>
+              <w:cnfStyle w:val="000000100000" w:firstRow="0" w:lastRow="0" w:firstColumn="0" w:lastColumn="0" w:oddVBand="0" w:evenVBand="0" w:oddHBand="1" w:evenHBand="0" w:firstRowFirstColumn="0" w:firstRowLastColumn="0" w:lastRowFirstColumn="0" w:lastRowLastColumn="0"/>
+              <w:rPr>
+                <w:b/>
+                <w:bCs/>
+              </w:rPr>
+            </w:pPr>
+            <w:r>
+              <w:rPr>
+                <w:rFonts w:ascii="Segoe UI Emoji" w:hAnsi="Segoe UI Emoji" w:cs="Segoe UI Emoji"/>
+                <w:b/>
+                <w:bCs/>
+              </w:rPr>
+              <w:t>✔️</w:t>
+            </w:r>
+          </w:p>
+        </w:tc>
+      </w:tr>
+      <w:tr>
+        <w:tc>
+          <w:tcPr>
+            <w:cnfStyle w:val="001000000000" w:firstRow="0" w:lastRow="0" w:firstColumn="1" w:lastColumn="0" w:oddVBand="0" w:evenVBand="0" w:oddHBand="0" w:evenHBand="0" w:firstRowFirstColumn="0" w:firstRowLastColumn="0" w:lastRowFirstColumn="0" w:lastRowLastColumn="0"/>
+            <w:tcW w:w="3827" w:type="dxa"/>
+            <w:tcBorders>
+              <w:left w:val="single" w:sz="12" w:space="0" w:color="auto"/>
+            </w:tcBorders>
+          </w:tcPr>
+          <w:p>
+            <w:pPr>
+              <w:rPr>
+                <w:b w:val="0"/>
+                <w:bCs w:val="0"/>
+              </w:rPr>
+            </w:pPr>
+          </w:p>
+        </w:tc>
+        <w:tc>
+          <w:tcPr>
+            <w:tcW w:w="1559" w:type="dxa"/>
+          </w:tcPr>
+          <w:p>
+            <w:pPr>
+              <w:jc w:val="center"/>
+              <w:cnfStyle w:val="000000000000" w:firstRow="0" w:lastRow="0" w:firstColumn="0" w:lastColumn="0" w:oddVBand="0" w:evenVBand="0" w:oddHBand="0" w:evenHBand="0" w:firstRowFirstColumn="0" w:firstRowLastColumn="0" w:lastRowFirstColumn="0" w:lastRowLastColumn="0"/>
+              <w:rPr>
+                <w:b/>
+                <w:bCs/>
+              </w:rPr>
+            </w:pPr>
+          </w:p>
+        </w:tc>
+        <w:tc>
+          <w:tcPr>
+            <w:tcW w:w="1559" w:type="dxa"/>
+          </w:tcPr>
+          <w:p>
+            <w:pPr>
+              <w:jc w:val="center"/>
+              <w:cnfStyle w:val="000000000000" w:firstRow="0" w:lastRow="0" w:firstColumn="0" w:lastColumn="0" w:oddVBand="0" w:evenVBand="0" w:oddHBand="0" w:evenHBand="0" w:firstRowFirstColumn="0" w:firstRowLastColumn="0" w:lastRowFirstColumn="0" w:lastRowLastColumn="0"/>
+              <w:rPr>
+                <w:b/>
+                <w:bCs/>
+              </w:rPr>
+            </w:pPr>
+            <w:r>
+              <w:rPr>
+                <w:rFonts w:ascii="Segoe UI Emoji" w:hAnsi="Segoe UI Emoji" w:cs="Segoe UI Emoji"/>
+                <w:b/>
+                <w:bCs/>
+              </w:rPr>
+              <w:t>✔️</w:t>
+            </w:r>
+          </w:p>
+        </w:tc>
+        <w:tc>
+          <w:tcPr>
+            <w:tcW w:w="1549" w:type="dxa"/>
+            <w:tcBorders>
+              <w:right w:val="single" w:sz="12" w:space="0" w:color="auto"/>
+            </w:tcBorders>
+          </w:tcPr>
+          <w:p>
+            <w:pPr>
+              <w:jc w:val="center"/>
+              <w:cnfStyle w:val="000000000000" w:firstRow="0" w:lastRow="0" w:firstColumn="0" w:lastColumn="0" w:oddVBand="0" w:evenVBand="0" w:oddHBand="0" w:evenHBand="0" w:firstRowFirstColumn="0" w:firstRowLastColumn="0" w:lastRowFirstColumn="0" w:lastRowLastColumn="0"/>
+              <w:rPr>
+                <w:b/>
+                <w:bCs/>
+              </w:rPr>
+            </w:pPr>
+          </w:p>
+        </w:tc>
+      </w:tr>
+      <w:tr>
+        <w:trPr>
+          <w:cnfStyle w:val="000000100000" w:firstRow="0" w:lastRow="0" w:firstColumn="0" w:lastColumn="0" w:oddVBand="0" w:evenVBand="0" w:oddHBand="1" w:evenHBand="0" w:firstRowFirstColumn="0" w:firstRowLastColumn="0" w:lastRowFirstColumn="0" w:lastRowLastColumn="0"/>
+        </w:trPr>
+        <w:tc>
+          <w:tcPr>
+            <w:cnfStyle w:val="001000000000" w:firstRow="0" w:lastRow="0" w:firstColumn="1" w:lastColumn="0" w:oddVBand="0" w:evenVBand="0" w:oddHBand="0" w:evenHBand="0" w:firstRowFirstColumn="0" w:firstRowLastColumn="0" w:lastRowFirstColumn="0" w:lastRowLastColumn="0"/>
+            <w:tcW w:w="3827" w:type="dxa"/>
+            <w:tcBorders>
+              <w:left w:val="single" w:sz="12" w:space="0" w:color="auto"/>
+            </w:tcBorders>
+          </w:tcPr>
+          <w:p>
+            <w:pPr>
+              <w:rPr>
+                <w:b w:val="0"/>
+                <w:bCs w:val="0"/>
+              </w:rPr>
+            </w:pPr>
+          </w:p>
+        </w:tc>
+        <w:tc>
+          <w:tcPr>
+            <w:tcW w:w="1559" w:type="dxa"/>
+          </w:tcPr>
+          <w:p>
+            <w:pPr>
+              <w:jc w:val="center"/>
+              <w:cnfStyle w:val="000000100000" w:firstRow="0" w:lastRow="0" w:firstColumn="0" w:lastColumn="0" w:oddVBand="0" w:evenVBand="0" w:oddHBand="1" w:evenHBand="0" w:firstRowFirstColumn="0" w:firstRowLastColumn="0" w:lastRowFirstColumn="0" w:lastRowLastColumn="0"/>
+              <w:rPr>
+                <w:b/>
+                <w:bCs/>
+              </w:rPr>
+            </w:pPr>
+            <w:r>
+              <w:rPr>
+                <w:rFonts w:ascii="Segoe UI Emoji" w:hAnsi="Segoe UI Emoji" w:cs="Segoe UI Emoji"/>
+                <w:b/>
+                <w:bCs/>
+              </w:rPr>
+              <w:t>✔️</w:t>
+            </w:r>
+          </w:p>
+        </w:tc>
+        <w:tc>
+          <w:tcPr>
+            <w:tcW w:w="1559" w:type="dxa"/>
+          </w:tcPr>
+          <w:p>
+            <w:pPr>
+              <w:jc w:val="center"/>
+              <w:cnfStyle w:val="000000100000" w:firstRow="0" w:lastRow="0" w:firstColumn="0" w:lastColumn="0" w:oddVBand="0" w:evenVBand="0" w:oddHBand="1" w:evenHBand="0" w:firstRowFirstColumn="0" w:firstRowLastColumn="0" w:lastRowFirstColumn="0" w:lastRowLastColumn="0"/>
+              <w:rPr>
+                <w:b/>
+                <w:bCs/>
+              </w:rPr>
+            </w:pPr>
+          </w:p>
+        </w:tc>
+        <w:tc>
+          <w:tcPr>
+            <w:tcW w:w="1549" w:type="dxa"/>
+            <w:tcBorders>
+              <w:right w:val="single" w:sz="12" w:space="0" w:color="auto"/>
+            </w:tcBorders>
+          </w:tcPr>
+          <w:p>
+            <w:pPr>
+              <w:jc w:val="center"/>
+              <w:cnfStyle w:val="000000100000" w:firstRow="0" w:lastRow="0" w:firstColumn="0" w:lastColumn="0" w:oddVBand="0" w:evenVBand="0" w:oddHBand="1" w:evenHBand="0" w:firstRowFirstColumn="0" w:firstRowLastColumn="0" w:lastRowFirstColumn="0" w:lastRowLastColumn="0"/>
+              <w:rPr>
+                <w:b/>
+                <w:bCs/>
+              </w:rPr>
+            </w:pPr>
+          </w:p>
+        </w:tc>
+      </w:tr>
+      <w:tr>
+        <w:tc>
+          <w:tcPr>
+            <w:cnfStyle w:val="001000000000" w:firstRow="0" w:lastRow="0" w:firstColumn="1" w:lastColumn="0" w:oddVBand="0" w:evenVBand="0" w:oddHBand="0" w:evenHBand="0" w:firstRowFirstColumn="0" w:firstRowLastColumn="0" w:lastRowFirstColumn="0" w:lastRowLastColumn="0"/>
+            <w:tcW w:w="3827" w:type="dxa"/>
+            <w:tcBorders>
+              <w:left w:val="single" w:sz="12" w:space="0" w:color="auto"/>
+              <w:bottom w:val="single" w:sz="12" w:space="0" w:color="auto"/>
+            </w:tcBorders>
+          </w:tcPr>
+          <w:p>
+            <w:pPr>
+              <w:rPr>
+                <w:b w:val="0"/>
+                <w:bCs w:val="0"/>
+              </w:rPr>
+            </w:pPr>
+          </w:p>
+        </w:tc>
+        <w:tc>
+          <w:tcPr>
+            <w:tcW w:w="1559" w:type="dxa"/>
+            <w:tcBorders>
+              <w:bottom w:val="single" w:sz="12" w:space="0" w:color="auto"/>
+            </w:tcBorders>
+          </w:tcPr>
+          <w:p>
+            <w:pPr>
+              <w:jc w:val="center"/>
+              <w:cnfStyle w:val="000000000000" w:firstRow="0" w:lastRow="0" w:firstColumn="0" w:lastColumn="0" w:oddVBand="0" w:evenVBand="0" w:oddHBand="0" w:evenHBand="0" w:firstRowFirstColumn="0" w:firstRowLastColumn="0" w:lastRowFirstColumn="0" w:lastRowLastColumn="0"/>
+              <w:rPr>
+                <w:b/>
+                <w:bCs/>
+              </w:rPr>
+            </w:pPr>
+          </w:p>
+        </w:tc>
+        <w:tc>
+          <w:tcPr>
+            <w:tcW w:w="1559" w:type="dxa"/>
+            <w:tcBorders>
+              <w:bottom w:val="single" w:sz="12" w:space="0" w:color="auto"/>
+            </w:tcBorders>
+          </w:tcPr>
+          <w:p>
+            <w:pPr>
+              <w:jc w:val="center"/>
+              <w:cnfStyle w:val="000000000000" w:firstRow="0" w:lastRow="0" w:firstColumn="0" w:lastColumn="0" w:oddVBand="0" w:evenVBand="0" w:oddHBand="0" w:evenHBand="0" w:firstRowFirstColumn="0" w:firstRowLastColumn="0" w:lastRowFirstColumn="0" w:lastRowLastColumn="0"/>
+              <w:rPr>
+                <w:b/>
+                <w:bCs/>
+              </w:rPr>
+            </w:pPr>
+            <w:r>
+              <w:rPr>
+                <w:rFonts w:ascii="Segoe UI Emoji" w:hAnsi="Segoe UI Emoji" w:cs="Segoe UI Emoji"/>
+                <w:b/>
+                <w:bCs/>
+              </w:rPr>
+              <w:t>✔️</w:t>
+            </w:r>
+          </w:p>
+        </w:tc>
+        <w:tc>
+          <w:tcPr>
+            <w:tcW w:w="1549" w:type="dxa"/>
+            <w:tcBorders>
+              <w:bottom w:val="single" w:sz="12" w:space="0" w:color="auto"/>
+              <w:right w:val="single" w:sz="12" w:space="0" w:color="auto"/>
+            </w:tcBorders>
+          </w:tcPr>
+          <w:p>
+            <w:pPr>
+              <w:jc w:val="center"/>
               <w:cnfStyle w:val="000000000000" w:firstRow="0" w:lastRow="0" w:firstColumn="0" w:lastColumn="0" w:oddVBand="0" w:evenVBand="0" w:oddHBand="0" w:evenHBand="0" w:firstRowFirstColumn="0" w:firstRowLastColumn="0" w:lastRowFirstColumn="0" w:lastRowLastColumn="0"/>
               <w:rPr>
                 <w:b/>
@@ -1074,7 +1826,7 @@
                     <pic:cNvPicPr/>
                   </pic:nvPicPr>
                   <pic:blipFill>
-                    <a:blip r:embed="rId14"/>
+                    <a:blip r:embed="rId15"/>
                     <a:stretch>
                       <a:fillRect/>
                     </a:stretch>
@@ -1095,7 +1847,6 @@
         </w:drawing>
       </w:r>
     </w:p>
-    <w:p/>
     <w:p>
       <w:pPr>
         <w:rPr>
@@ -1133,14 +1884,50 @@
         <w:rPr>
           <w:b/>
           <w:bCs/>
-        </w:rPr>
-      </w:pPr>
-      <w:r>
-        <w:rPr>
-          <w:b/>
-          <w:bCs/>
-        </w:rPr>
-        <w:t>App Mobile:</w:t>
+          <w:u w:val="single"/>
+        </w:rPr>
+      </w:pPr>
+    </w:p>
+    <w:p>
+      <w:pPr>
+        <w:rPr>
+          <w:b/>
+          <w:bCs/>
+        </w:rPr>
+      </w:pPr>
+      <w:r>
+        <w:rPr>
+          <w:b/>
+          <w:bCs/>
+        </w:rPr>
+        <w:t xml:space="preserve">  </w:t>
+      </w:r>
+      <w:r>
+        <w:rPr>
+          <w:b/>
+          <w:bCs/>
+          <w:sz w:val="24"/>
+          <w:szCs w:val="24"/>
+        </w:rPr>
+        <w:t>App Mobile</w:t>
+      </w:r>
+      <w:r>
+        <w:rPr>
+          <w:b/>
+          <w:bCs/>
+          <w:sz w:val="24"/>
+          <w:szCs w:val="24"/>
+        </w:rPr>
+        <w:t xml:space="preserve"> (Cliente)</w:t>
+      </w:r>
+      <w:r>
+        <w:rPr>
+          <w:b/>
+          <w:bCs/>
+          <w:sz w:val="24"/>
+          <w:szCs w:val="24"/>
+        </w:rPr>
+        <w:t>:</w:t>
       </w:r>
     </w:p>
     <w:p>
@@ -1150,85 +1937,13 @@
           <w:ilvl w:val="0"/>
           <w:numId w:val="1"/>
         </w:numPr>
-      </w:pPr>
-      <w:r>
-        <w:t>Autenticação Cliente</w:t>
-      </w:r>
-      <w:r>
-        <w:t>:</w:t>
-      </w:r>
-    </w:p>
-    <w:p>
-      <w:pPr>
-        <w:pStyle w:val="PargrafodaLista"/>
-        <w:numPr>
-          <w:ilvl w:val="1"/>
-          <w:numId w:val="1"/>
-        </w:numPr>
-      </w:pPr>
-      <w:r>
-        <w:t xml:space="preserve">Login com </w:t>
-      </w:r>
-      <w:r>
-        <w:t>C</w:t>
-      </w:r>
-      <w:r>
-        <w:t>onta registada (email, password) e lembrar sessão</w:t>
-      </w:r>
-    </w:p>
-    <w:p>
-      <w:pPr>
-        <w:pStyle w:val="PargrafodaLista"/>
-        <w:numPr>
-          <w:ilvl w:val="1"/>
-          <w:numId w:val="1"/>
-        </w:numPr>
-      </w:pPr>
-      <w:r>
-        <w:t xml:space="preserve">Registo de nova </w:t>
-      </w:r>
-      <w:r>
-        <w:t>C</w:t>
-      </w:r>
-      <w:r>
-        <w:t>onta (perfil)</w:t>
-      </w:r>
-    </w:p>
-    <w:p>
-      <w:pPr>
-        <w:pStyle w:val="PargrafodaLista"/>
-        <w:numPr>
-          <w:ilvl w:val="1"/>
-          <w:numId w:val="1"/>
-        </w:numPr>
-      </w:pPr>
-      <w:r>
-        <w:t xml:space="preserve">Inserção de </w:t>
-      </w:r>
-      <w:r>
-        <w:t>C</w:t>
-      </w:r>
-      <w:r>
-        <w:t>ódigo (dado pela entidade hoteleira)?</w:t>
-      </w:r>
-    </w:p>
-    <w:p>
-      <w:pPr>
-        <w:pStyle w:val="PargrafodaLista"/>
-        <w:numPr>
-          <w:ilvl w:val="1"/>
-          <w:numId w:val="1"/>
-        </w:numPr>
-      </w:pPr>
-      <w:r>
-        <w:t xml:space="preserve">Terminar </w:t>
-      </w:r>
-      <w:r>
-        <w:t>S</w:t>
-      </w:r>
-      <w:r>
-        <w:t>essão</w:t>
-      </w:r>
+        <w:sectPr>
+          <w:pgSz w:w="11906" w:h="16838"/>
+          <w:pgMar w:top="709" w:right="1134" w:bottom="720" w:left="1134" w:header="284" w:footer="284" w:gutter="0"/>
+          <w:cols w:space="708"/>
+          <w:docGrid w:linePitch="360"/>
+        </w:sectPr>
+      </w:pPr>
     </w:p>
     <w:p>
       <w:pPr>
@@ -1237,11 +1952,23 @@
           <w:ilvl w:val="0"/>
           <w:numId w:val="1"/>
         </w:numPr>
-      </w:pPr>
-      <w:r>
-        <w:t>Perfil de Utilizador (Cliente)</w:t>
-      </w:r>
-      <w:r>
+        <w:rPr>
+          <w:b/>
+          <w:bCs/>
+        </w:rPr>
+      </w:pPr>
+      <w:r>
+        <w:rPr>
+          <w:b/>
+          <w:bCs/>
+        </w:rPr>
+        <w:t>Autenticação</w:t>
+      </w:r>
+      <w:r>
+        <w:rPr>
+          <w:b/>
+          <w:bCs/>
+        </w:rPr>
         <w:t>:</w:t>
       </w:r>
     </w:p>
@@ -1254,7 +1981,7 @@
         </w:numPr>
       </w:pPr>
       <w:r>
-        <w:t>Ver Perfil</w:t>
+        <w:t>Login</w:t>
       </w:r>
     </w:p>
     <w:p>
@@ -1266,19 +1993,7 @@
         </w:numPr>
       </w:pPr>
       <w:r>
-        <w:t xml:space="preserve">Alterar </w:t>
-      </w:r>
-      <w:r>
-        <w:t>D</w:t>
-      </w:r>
-      <w:r>
-        <w:t xml:space="preserve">ados / </w:t>
-      </w:r>
-      <w:r>
-        <w:t>P</w:t>
-      </w:r>
-      <w:r>
-        <w:t>assword</w:t>
+        <w:t>Lembrar Sessão</w:t>
       </w:r>
     </w:p>
     <w:p>
@@ -1290,13 +2005,7 @@
         </w:numPr>
       </w:pPr>
       <w:r>
-        <w:t xml:space="preserve">Adicionar mais </w:t>
-      </w:r>
-      <w:r>
-        <w:t>C</w:t>
-      </w:r>
-      <w:r>
-        <w:t>ódigos (quartos)?</w:t>
+        <w:t>Registo de nova Conta</w:t>
       </w:r>
     </w:p>
     <w:p>
@@ -1308,7 +2017,19 @@
         </w:numPr>
       </w:pPr>
       <w:r>
-        <w:t>Apagar Perfil</w:t>
+        <w:t>Alterar Password</w:t>
+      </w:r>
+    </w:p>
+    <w:p>
+      <w:pPr>
+        <w:pStyle w:val="PargrafodaLista"/>
+        <w:numPr>
+          <w:ilvl w:val="1"/>
+          <w:numId w:val="1"/>
+        </w:numPr>
+      </w:pPr>
+      <w:r>
+        <w:t>Terminar Sessão</w:t>
       </w:r>
     </w:p>
     <w:p>
@@ -1318,18 +2039,17 @@
           <w:ilvl w:val="0"/>
           <w:numId w:val="1"/>
         </w:numPr>
-      </w:pPr>
-      <w:r>
-        <w:t>Avaliação do Hotel / Estadia (Estrelas, Comentário</w:t>
-      </w:r>
-      <w:r>
-        <w:t>s</w:t>
-      </w:r>
-      <w:r>
-        <w:t>)</w:t>
-      </w:r>
-      <w:r>
-        <w:t>:</w:t>
+        <w:rPr>
+          <w:b/>
+          <w:bCs/>
+        </w:rPr>
+      </w:pPr>
+      <w:r>
+        <w:rPr>
+          <w:b/>
+          <w:bCs/>
+        </w:rPr>
+        <w:t>Perfil de Utilizador:</w:t>
       </w:r>
     </w:p>
     <w:p>
@@ -1341,13 +2061,7 @@
         </w:numPr>
       </w:pPr>
       <w:r>
-        <w:t xml:space="preserve">Registar nova </w:t>
-      </w:r>
-      <w:r>
-        <w:t>A</w:t>
-      </w:r>
-      <w:r>
-        <w:t>valiação</w:t>
+        <w:t>Ver Perfil</w:t>
       </w:r>
     </w:p>
     <w:p>
@@ -1359,13 +2073,7 @@
         </w:numPr>
       </w:pPr>
       <w:r>
-        <w:t xml:space="preserve">Verificar </w:t>
-      </w:r>
-      <w:r>
-        <w:t>A</w:t>
-      </w:r>
-      <w:r>
-        <w:t>valiações</w:t>
+        <w:t>Alterar dados do Perfil</w:t>
       </w:r>
     </w:p>
     <w:p>
@@ -1377,7 +2085,7 @@
         </w:numPr>
       </w:pPr>
       <w:r>
-        <w:t>Editar / Remover?</w:t>
+        <w:t>Apagar Perfil</w:t>
       </w:r>
     </w:p>
     <w:p>
@@ -1387,12 +2095,17 @@
           <w:ilvl w:val="0"/>
           <w:numId w:val="1"/>
         </w:numPr>
-      </w:pPr>
-      <w:r>
-        <w:t>Reclamações (Tipo, Comentário)</w:t>
-      </w:r>
-      <w:r>
-        <w:t>:</w:t>
+        <w:rPr>
+          <w:b/>
+          <w:bCs/>
+        </w:rPr>
+      </w:pPr>
+      <w:r>
+        <w:rPr>
+          <w:b/>
+          <w:bCs/>
+        </w:rPr>
+        <w:t>Códigos de Acesso:</w:t>
       </w:r>
     </w:p>
     <w:p>
@@ -1404,7 +2117,13 @@
         </w:numPr>
       </w:pPr>
       <w:r>
-        <w:t>Registar nova Reclamação (tipo, comentários, fotos?)</w:t>
+        <w:t>Inser</w:t>
+      </w:r>
+      <w:r>
+        <w:t>ção de Código</w:t>
+      </w:r>
+      <w:r>
+        <w:t xml:space="preserve"> / QR</w:t>
       </w:r>
     </w:p>
     <w:p>
@@ -1416,7 +2135,10 @@
         </w:numPr>
       </w:pPr>
       <w:r>
-        <w:t>Verificar Reclamações</w:t>
+        <w:t>Listar Código</w:t>
+      </w:r>
+      <w:r>
+        <w:t>s</w:t>
       </w:r>
     </w:p>
     <w:p>
@@ -1428,7 +2150,10 @@
         </w:numPr>
       </w:pPr>
       <w:r>
-        <w:t>Editar / Remover?</w:t>
+        <w:t>Desassociar Código</w:t>
+      </w:r>
+      <w:r>
+        <w:t xml:space="preserve"> *</w:t>
       </w:r>
     </w:p>
     <w:p>
@@ -1438,9 +2163,17 @@
           <w:ilvl w:val="0"/>
           <w:numId w:val="1"/>
         </w:numPr>
-      </w:pPr>
-      <w:r>
-        <w:t>Requisitar Serviços do Hotel:</w:t>
+        <w:rPr>
+          <w:b/>
+          <w:bCs/>
+        </w:rPr>
+      </w:pPr>
+      <w:r>
+        <w:rPr>
+          <w:b/>
+          <w:bCs/>
+        </w:rPr>
+        <w:t>Reclamações:</w:t>
       </w:r>
     </w:p>
     <w:p>
@@ -1452,7 +2185,7 @@
         </w:numPr>
       </w:pPr>
       <w:r>
-        <w:t>Pedir Limpeza de Quarto</w:t>
+        <w:t>Registar nova Reclamação</w:t>
       </w:r>
     </w:p>
     <w:p>
@@ -1464,13 +2197,7 @@
         </w:numPr>
       </w:pPr>
       <w:r>
-        <w:t>Pedir Refeição</w:t>
-      </w:r>
-      <w:r>
-        <w:t xml:space="preserve"> / Objeto</w:t>
-      </w:r>
-      <w:r>
-        <w:t xml:space="preserve"> no Quarto</w:t>
+        <w:t>Listar Reclamações</w:t>
       </w:r>
     </w:p>
     <w:p>
@@ -1482,10 +2209,7 @@
         </w:numPr>
       </w:pPr>
       <w:r>
-        <w:t>Reservar Mesa em Restaurante</w:t>
-      </w:r>
-      <w:r>
-        <w:t xml:space="preserve"> (salas?)</w:t>
+        <w:t>Ver Reclamação</w:t>
       </w:r>
     </w:p>
     <w:p>
@@ -1497,7 +2221,7 @@
         </w:numPr>
       </w:pPr>
       <w:r>
-        <w:t>Marcar Serviços / Sessões em Atividades no Hotel</w:t>
+        <w:t>Editar Reclamação</w:t>
       </w:r>
     </w:p>
     <w:p>
@@ -1509,7 +2233,7 @@
         </w:numPr>
       </w:pPr>
       <w:r>
-        <w:t>Cancelar Serviços</w:t>
+        <w:t>Remover Reclamação</w:t>
       </w:r>
     </w:p>
     <w:p>
@@ -1519,12 +2243,80 @@
           <w:ilvl w:val="0"/>
           <w:numId w:val="1"/>
         </w:numPr>
-      </w:pPr>
-      <w:r>
-        <w:t>Efetuar Check-Out</w:t>
-      </w:r>
-      <w:r>
-        <w:t xml:space="preserve"> / Aumento reserva?</w:t>
+        <w:rPr>
+          <w:b/>
+          <w:bCs/>
+        </w:rPr>
+      </w:pPr>
+      <w:r>
+        <w:rPr>
+          <w:b/>
+          <w:bCs/>
+        </w:rPr>
+        <w:t>Avaliações:</w:t>
+      </w:r>
+    </w:p>
+    <w:p>
+      <w:pPr>
+        <w:pStyle w:val="PargrafodaLista"/>
+        <w:numPr>
+          <w:ilvl w:val="1"/>
+          <w:numId w:val="1"/>
+        </w:numPr>
+      </w:pPr>
+      <w:r>
+        <w:t>Registar nova Avaliação</w:t>
+      </w:r>
+    </w:p>
+    <w:p>
+      <w:pPr>
+        <w:pStyle w:val="PargrafodaLista"/>
+        <w:numPr>
+          <w:ilvl w:val="1"/>
+          <w:numId w:val="1"/>
+        </w:numPr>
+      </w:pPr>
+      <w:r>
+        <w:t>Listar Avaliações</w:t>
+      </w:r>
+    </w:p>
+    <w:p>
+      <w:pPr>
+        <w:pStyle w:val="PargrafodaLista"/>
+        <w:numPr>
+          <w:ilvl w:val="1"/>
+          <w:numId w:val="1"/>
+        </w:numPr>
+      </w:pPr>
+      <w:r>
+        <w:t>Ver Avaliaç</w:t>
+      </w:r>
+      <w:r>
+        <w:t>ão</w:t>
+      </w:r>
+    </w:p>
+    <w:p>
+      <w:pPr>
+        <w:pStyle w:val="PargrafodaLista"/>
+        <w:numPr>
+          <w:ilvl w:val="1"/>
+          <w:numId w:val="1"/>
+        </w:numPr>
+      </w:pPr>
+      <w:r>
+        <w:t>Editar Avaliação</w:t>
+      </w:r>
+    </w:p>
+    <w:p>
+      <w:pPr>
+        <w:pStyle w:val="PargrafodaLista"/>
+        <w:numPr>
+          <w:ilvl w:val="1"/>
+          <w:numId w:val="1"/>
+        </w:numPr>
+      </w:pPr>
+      <w:r>
+        <w:t>Remover Avaliação</w:t>
       </w:r>
     </w:p>
     <w:p>
@@ -1534,9 +2326,77 @@
           <w:ilvl w:val="0"/>
           <w:numId w:val="1"/>
         </w:numPr>
-      </w:pPr>
-      <w:r>
-        <w:t>Obter Informações sobre a Região e Hotel</w:t>
+        <w:rPr>
+          <w:b/>
+          <w:bCs/>
+        </w:rPr>
+      </w:pPr>
+      <w:r>
+        <w:rPr>
+          <w:b/>
+          <w:bCs/>
+        </w:rPr>
+        <w:t>Serviços do Hotel:</w:t>
+      </w:r>
+    </w:p>
+    <w:p>
+      <w:pPr>
+        <w:pStyle w:val="PargrafodaLista"/>
+        <w:numPr>
+          <w:ilvl w:val="1"/>
+          <w:numId w:val="1"/>
+        </w:numPr>
+      </w:pPr>
+      <w:r>
+        <w:t>Pedir Limpeza de Quarto</w:t>
+      </w:r>
+    </w:p>
+    <w:p>
+      <w:pPr>
+        <w:pStyle w:val="PargrafodaLista"/>
+        <w:numPr>
+          <w:ilvl w:val="1"/>
+          <w:numId w:val="1"/>
+        </w:numPr>
+      </w:pPr>
+      <w:r>
+        <w:t>Pedir Comida no Quarto</w:t>
+      </w:r>
+    </w:p>
+    <w:p>
+      <w:pPr>
+        <w:pStyle w:val="PargrafodaLista"/>
+        <w:numPr>
+          <w:ilvl w:val="1"/>
+          <w:numId w:val="1"/>
+        </w:numPr>
+      </w:pPr>
+      <w:r>
+        <w:t>Pedir Objeto no Quarto</w:t>
+      </w:r>
+    </w:p>
+    <w:p>
+      <w:pPr>
+        <w:pStyle w:val="PargrafodaLista"/>
+        <w:numPr>
+          <w:ilvl w:val="1"/>
+          <w:numId w:val="1"/>
+        </w:numPr>
+      </w:pPr>
+      <w:r>
+        <w:t>Listar Serviços</w:t>
+      </w:r>
+    </w:p>
+    <w:p>
+      <w:pPr>
+        <w:pStyle w:val="PargrafodaLista"/>
+        <w:numPr>
+          <w:ilvl w:val="1"/>
+          <w:numId w:val="1"/>
+        </w:numPr>
+      </w:pPr>
+      <w:r>
+        <w:t>Cancelar Serviço</w:t>
       </w:r>
     </w:p>
     <w:p>
@@ -1546,27 +2406,315 @@
           <w:ilvl w:val="0"/>
           <w:numId w:val="1"/>
         </w:numPr>
-      </w:pPr>
-      <w:r>
-        <w:t>Atividade na Zona (Externo)</w:t>
+        <w:rPr>
+          <w:b/>
+          <w:bCs/>
+        </w:rPr>
+      </w:pPr>
+      <w:r>
+        <w:rPr>
+          <w:b/>
+          <w:bCs/>
+        </w:rPr>
+        <w:t>Reservas do Hotel:</w:t>
+      </w:r>
+    </w:p>
+    <w:p>
+      <w:pPr>
+        <w:pStyle w:val="PargrafodaLista"/>
+        <w:numPr>
+          <w:ilvl w:val="1"/>
+          <w:numId w:val="1"/>
+        </w:numPr>
+      </w:pPr>
+      <w:r>
+        <w:t>Reservar Mesa em Restaurante</w:t>
+      </w:r>
+    </w:p>
+    <w:p>
+      <w:pPr>
+        <w:pStyle w:val="PargrafodaLista"/>
+        <w:numPr>
+          <w:ilvl w:val="1"/>
+          <w:numId w:val="1"/>
+        </w:numPr>
+      </w:pPr>
+      <w:r>
+        <w:t>Reservar Atividades / Sessões *</w:t>
+      </w:r>
+    </w:p>
+    <w:p>
+      <w:pPr>
+        <w:pStyle w:val="PargrafodaLista"/>
+        <w:numPr>
+          <w:ilvl w:val="1"/>
+          <w:numId w:val="1"/>
+        </w:numPr>
+      </w:pPr>
+      <w:r>
+        <w:t>Listar Reservas</w:t>
+      </w:r>
+    </w:p>
+    <w:p>
+      <w:pPr>
+        <w:pStyle w:val="PargrafodaLista"/>
+        <w:numPr>
+          <w:ilvl w:val="1"/>
+          <w:numId w:val="1"/>
+        </w:numPr>
+      </w:pPr>
+      <w:r>
+        <w:t>Editar Reserva *</w:t>
+      </w:r>
+    </w:p>
+    <w:p>
+      <w:pPr>
+        <w:pStyle w:val="PargrafodaLista"/>
+        <w:numPr>
+          <w:ilvl w:val="1"/>
+          <w:numId w:val="1"/>
+        </w:numPr>
+      </w:pPr>
+      <w:r>
+        <w:t>Cancelar Reserva</w:t>
+      </w:r>
+    </w:p>
+    <w:p>
+      <w:pPr>
+        <w:pStyle w:val="PargrafodaLista"/>
+        <w:numPr>
+          <w:ilvl w:val="0"/>
+          <w:numId w:val="1"/>
+        </w:numPr>
+        <w:rPr>
+          <w:b/>
+          <w:bCs/>
+        </w:rPr>
+      </w:pPr>
+      <w:r>
+        <w:rPr>
+          <w:b/>
+          <w:bCs/>
+        </w:rPr>
+        <w:t>Efetuar Check-Out</w:t>
+      </w:r>
+    </w:p>
+    <w:p>
+      <w:pPr>
+        <w:pStyle w:val="PargrafodaLista"/>
+        <w:numPr>
+          <w:ilvl w:val="0"/>
+          <w:numId w:val="1"/>
+        </w:numPr>
+        <w:rPr>
+          <w:b/>
+          <w:bCs/>
+        </w:rPr>
+      </w:pPr>
+      <w:r>
+        <w:rPr>
+          <w:b/>
+          <w:bCs/>
+        </w:rPr>
+        <w:t>Informações</w:t>
+      </w:r>
+      <w:r>
+        <w:rPr>
+          <w:b/>
+          <w:bCs/>
+        </w:rPr>
+        <w:t>:</w:t>
+      </w:r>
+    </w:p>
+    <w:p>
+      <w:pPr>
+        <w:pStyle w:val="PargrafodaLista"/>
+        <w:numPr>
+          <w:ilvl w:val="1"/>
+          <w:numId w:val="1"/>
+        </w:numPr>
+      </w:pPr>
+      <w:r>
+        <w:t>Informações do Hotel</w:t>
+      </w:r>
+    </w:p>
+    <w:p>
+      <w:pPr>
+        <w:pStyle w:val="PargrafodaLista"/>
+        <w:numPr>
+          <w:ilvl w:val="1"/>
+          <w:numId w:val="1"/>
+        </w:numPr>
+      </w:pPr>
+      <w:r>
+        <w:t>Informações de Atividades</w:t>
+      </w:r>
+    </w:p>
+    <w:p>
+      <w:pPr>
+        <w:pStyle w:val="PargrafodaLista"/>
+        <w:numPr>
+          <w:ilvl w:val="1"/>
+          <w:numId w:val="1"/>
+        </w:numPr>
+      </w:pPr>
+      <w:r>
+        <w:t>Informações da Região</w:t>
+      </w:r>
+    </w:p>
+    <w:p>
+      <w:pPr>
+        <w:pStyle w:val="PargrafodaLista"/>
+        <w:ind w:left="1440"/>
+      </w:pPr>
+    </w:p>
+    <w:p>
+      <w:pPr>
+        <w:pStyle w:val="PargrafodaLista"/>
+        <w:ind w:left="1440"/>
+      </w:pPr>
+    </w:p>
+    <w:p>
+      <w:pPr>
+        <w:pStyle w:val="PargrafodaLista"/>
+        <w:ind w:left="1440"/>
+      </w:pPr>
+    </w:p>
+    <w:p>
+      <w:pPr>
+        <w:pStyle w:val="PargrafodaLista"/>
+        <w:ind w:left="1440"/>
+      </w:pPr>
+    </w:p>
+    <w:p>
+      <w:pPr>
+        <w:pStyle w:val="PargrafodaLista"/>
+        <w:ind w:left="1440"/>
+      </w:pPr>
+    </w:p>
+    <w:p>
+      <w:pPr>
+        <w:pStyle w:val="PargrafodaLista"/>
+        <w:ind w:left="1440"/>
+      </w:pPr>
+    </w:p>
+    <w:p>
+      <w:pPr>
+        <w:pStyle w:val="PargrafodaLista"/>
+        <w:ind w:left="1440"/>
+      </w:pPr>
+    </w:p>
+    <w:p>
+      <w:pPr>
+        <w:pStyle w:val="PargrafodaLista"/>
+        <w:ind w:left="1440"/>
+      </w:pPr>
+    </w:p>
+    <w:p>
+      <w:pPr>
+        <w:sectPr>
+          <w:type w:val="continuous"/>
+          <w:pgSz w:w="11906" w:h="16838"/>
+          <w:pgMar w:top="709" w:right="1134" w:bottom="720" w:left="1134" w:header="284" w:footer="284" w:gutter="0"/>
+          <w:cols w:num="2" w:space="568"/>
+          <w:docGrid w:linePitch="360"/>
+        </w:sectPr>
+      </w:pPr>
+    </w:p>
+    <w:p/>
+    <w:p/>
+    <w:p>
+      <w:pPr>
+        <w:rPr>
+          <w:b/>
+          <w:bCs/>
+        </w:rPr>
+      </w:pPr>
+      <w:r>
+        <w:rPr>
+          <w:b/>
+          <w:bCs/>
+        </w:rPr>
+        <w:t>Notas:</w:t>
+      </w:r>
+    </w:p>
+    <w:p>
+      <w:r>
+        <w:tab/>
+      </w:r>
+      <w:r>
+        <w:rPr>
+          <w:b/>
+          <w:bCs/>
+        </w:rPr>
+        <w:t>3.a</w:t>
+      </w:r>
+      <w:r>
+        <w:t xml:space="preserve"> – Após Login caso não tenha nenhum código válido</w:t>
+      </w:r>
+      <w:r>
+        <w:t xml:space="preserve"> e no 3.b.</w:t>
+      </w:r>
+    </w:p>
+    <w:p>
+      <w:r>
+        <w:tab/>
+      </w:r>
+      <w:r>
+        <w:rPr>
+          <w:b/>
+          <w:bCs/>
+        </w:rPr>
+        <w:t>6.b</w:t>
+      </w:r>
+      <w:r>
+        <w:t xml:space="preserve"> – Listagem de Serviços pendentes e histórico em outra página.</w:t>
+      </w:r>
+    </w:p>
+    <w:p>
+      <w:r>
+        <w:tab/>
+      </w:r>
+      <w:r>
+        <w:rPr>
+          <w:b/>
+          <w:bCs/>
+        </w:rPr>
+        <w:t>9</w:t>
+      </w:r>
+      <w:r>
+        <w:t xml:space="preserve"> – Informações (Contactos, Horários, Descrições, Fotos *) vêm da API.</w:t>
+      </w:r>
+    </w:p>
+    <w:p>
+      <w:r>
+        <w:tab/>
+        <w:t>* - Em Revisão.</w:t>
       </w:r>
     </w:p>
     <w:p/>
     <w:p/>
     <w:p/>
-    <w:p>
-      <w:pPr>
-        <w:rPr>
-          <w:b/>
-          <w:bCs/>
-        </w:rPr>
-      </w:pPr>
-      <w:r>
-        <w:rPr>
-          <w:b/>
-          <w:bCs/>
-        </w:rPr>
-        <w:t>Website:</w:t>
+    <w:p/>
+    <w:p/>
+    <w:p/>
+    <w:p/>
+    <w:p>
+      <w:pPr>
+        <w:rPr>
+          <w:b/>
+          <w:bCs/>
+        </w:rPr>
+      </w:pPr>
+      <w:r>
+        <w:rPr>
+          <w:b/>
+          <w:bCs/>
+          <w:sz w:val="24"/>
+          <w:szCs w:val="24"/>
+        </w:rPr>
+        <w:lastRenderedPageBreak/>
+        <w:t>Dashboard Web:</w:t>
       </w:r>
     </w:p>
     <w:p>
@@ -1574,11 +2722,544 @@
         <w:pStyle w:val="PargrafodaLista"/>
         <w:numPr>
           <w:ilvl w:val="0"/>
-          <w:numId w:val="2"/>
-        </w:numPr>
-      </w:pPr>
-      <w:r>
-        <w:t>Autenticação Gestor Hoteleiro</w:t>
+          <w:numId w:val="1"/>
+        </w:numPr>
+        <w:sectPr>
+          <w:type w:val="continuous"/>
+          <w:pgSz w:w="11906" w:h="16838"/>
+          <w:pgMar w:top="709" w:right="1134" w:bottom="720" w:left="1134" w:header="284" w:footer="284" w:gutter="0"/>
+          <w:cols w:space="708"/>
+          <w:docGrid w:linePitch="360"/>
+        </w:sectPr>
+      </w:pPr>
+    </w:p>
+    <w:p>
+      <w:pPr>
+        <w:pStyle w:val="PargrafodaLista"/>
+        <w:numPr>
+          <w:ilvl w:val="0"/>
+          <w:numId w:val="3"/>
+        </w:numPr>
+        <w:rPr>
+          <w:b/>
+          <w:bCs/>
+        </w:rPr>
+      </w:pPr>
+      <w:r>
+        <w:rPr>
+          <w:b/>
+          <w:bCs/>
+        </w:rPr>
+        <w:t>Autenticação:</w:t>
+      </w:r>
+    </w:p>
+    <w:p>
+      <w:pPr>
+        <w:pStyle w:val="PargrafodaLista"/>
+        <w:numPr>
+          <w:ilvl w:val="1"/>
+          <w:numId w:val="3"/>
+        </w:numPr>
+      </w:pPr>
+      <w:r>
+        <w:t>Login</w:t>
+      </w:r>
+    </w:p>
+    <w:p>
+      <w:pPr>
+        <w:pStyle w:val="PargrafodaLista"/>
+        <w:numPr>
+          <w:ilvl w:val="1"/>
+          <w:numId w:val="3"/>
+        </w:numPr>
+      </w:pPr>
+      <w:r>
+        <w:t>Lembrar Sessão</w:t>
+      </w:r>
+    </w:p>
+    <w:p>
+      <w:pPr>
+        <w:pStyle w:val="PargrafodaLista"/>
+        <w:numPr>
+          <w:ilvl w:val="1"/>
+          <w:numId w:val="3"/>
+        </w:numPr>
+      </w:pPr>
+      <w:r>
+        <w:t>Alterar Password</w:t>
+      </w:r>
+    </w:p>
+    <w:p>
+      <w:pPr>
+        <w:pStyle w:val="PargrafodaLista"/>
+        <w:numPr>
+          <w:ilvl w:val="1"/>
+          <w:numId w:val="3"/>
+        </w:numPr>
+      </w:pPr>
+      <w:r>
+        <w:t>Terminar Sessão</w:t>
+      </w:r>
+    </w:p>
+    <w:p>
+      <w:pPr>
+        <w:pStyle w:val="PargrafodaLista"/>
+        <w:numPr>
+          <w:ilvl w:val="0"/>
+          <w:numId w:val="3"/>
+        </w:numPr>
+        <w:rPr>
+          <w:b/>
+          <w:bCs/>
+        </w:rPr>
+      </w:pPr>
+      <w:r>
+        <w:rPr>
+          <w:b/>
+          <w:bCs/>
+        </w:rPr>
+        <w:t>Perfil de Utilizador:</w:t>
+      </w:r>
+    </w:p>
+    <w:p>
+      <w:pPr>
+        <w:pStyle w:val="PargrafodaLista"/>
+        <w:numPr>
+          <w:ilvl w:val="1"/>
+          <w:numId w:val="3"/>
+        </w:numPr>
+      </w:pPr>
+      <w:r>
+        <w:t>Ver Perfil</w:t>
+      </w:r>
+    </w:p>
+    <w:p>
+      <w:pPr>
+        <w:pStyle w:val="PargrafodaLista"/>
+        <w:numPr>
+          <w:ilvl w:val="1"/>
+          <w:numId w:val="3"/>
+        </w:numPr>
+      </w:pPr>
+      <w:r>
+        <w:t>Alterar dados do Perfil</w:t>
+      </w:r>
+    </w:p>
+    <w:p>
+      <w:pPr>
+        <w:pStyle w:val="PargrafodaLista"/>
+        <w:numPr>
+          <w:ilvl w:val="1"/>
+          <w:numId w:val="3"/>
+        </w:numPr>
+      </w:pPr>
+      <w:r>
+        <w:t>Apagar Perfil</w:t>
+      </w:r>
+    </w:p>
+    <w:p>
+      <w:pPr>
+        <w:pStyle w:val="PargrafodaLista"/>
+        <w:numPr>
+          <w:ilvl w:val="0"/>
+          <w:numId w:val="3"/>
+        </w:numPr>
+        <w:rPr>
+          <w:b/>
+          <w:bCs/>
+        </w:rPr>
+      </w:pPr>
+      <w:r>
+        <w:rPr>
+          <w:b/>
+          <w:bCs/>
+        </w:rPr>
+        <w:t>Gerir Contas de Acesso:</w:t>
+      </w:r>
+    </w:p>
+    <w:p>
+      <w:pPr>
+        <w:pStyle w:val="PargrafodaLista"/>
+        <w:numPr>
+          <w:ilvl w:val="1"/>
+          <w:numId w:val="3"/>
+        </w:numPr>
+      </w:pPr>
+      <w:r>
+        <w:t>Registo de novas Contas</w:t>
+      </w:r>
+    </w:p>
+    <w:p>
+      <w:pPr>
+        <w:pStyle w:val="PargrafodaLista"/>
+        <w:numPr>
+          <w:ilvl w:val="1"/>
+          <w:numId w:val="3"/>
+        </w:numPr>
+      </w:pPr>
+      <w:r>
+        <w:t>Listar Contas</w:t>
+      </w:r>
+    </w:p>
+    <w:p>
+      <w:pPr>
+        <w:pStyle w:val="PargrafodaLista"/>
+        <w:numPr>
+          <w:ilvl w:val="1"/>
+          <w:numId w:val="3"/>
+        </w:numPr>
+      </w:pPr>
+      <w:r>
+        <w:t>Ver Conta</w:t>
+      </w:r>
+    </w:p>
+    <w:p>
+      <w:pPr>
+        <w:pStyle w:val="PargrafodaLista"/>
+        <w:numPr>
+          <w:ilvl w:val="1"/>
+          <w:numId w:val="3"/>
+        </w:numPr>
+      </w:pPr>
+      <w:r>
+        <w:t>Remover Conta</w:t>
+      </w:r>
+    </w:p>
+    <w:p>
+      <w:pPr>
+        <w:pStyle w:val="PargrafodaLista"/>
+        <w:numPr>
+          <w:ilvl w:val="0"/>
+          <w:numId w:val="3"/>
+        </w:numPr>
+        <w:rPr>
+          <w:b/>
+          <w:bCs/>
+        </w:rPr>
+      </w:pPr>
+      <w:r>
+        <w:rPr>
+          <w:b/>
+          <w:bCs/>
+        </w:rPr>
+        <w:t>Códigos de Acesso:</w:t>
+      </w:r>
+    </w:p>
+    <w:p>
+      <w:pPr>
+        <w:pStyle w:val="PargrafodaLista"/>
+        <w:numPr>
+          <w:ilvl w:val="1"/>
+          <w:numId w:val="3"/>
+        </w:numPr>
+      </w:pPr>
+      <w:r>
+        <w:t>Criação</w:t>
+      </w:r>
+      <w:r>
+        <w:t xml:space="preserve"> de Código</w:t>
+      </w:r>
+      <w:r>
+        <w:t xml:space="preserve"> / QR</w:t>
+      </w:r>
+    </w:p>
+    <w:p>
+      <w:pPr>
+        <w:pStyle w:val="PargrafodaLista"/>
+        <w:numPr>
+          <w:ilvl w:val="1"/>
+          <w:numId w:val="3"/>
+        </w:numPr>
+      </w:pPr>
+      <w:r>
+        <w:t>Listar Códigos</w:t>
+      </w:r>
+    </w:p>
+    <w:p>
+      <w:pPr>
+        <w:pStyle w:val="PargrafodaLista"/>
+        <w:numPr>
+          <w:ilvl w:val="1"/>
+          <w:numId w:val="3"/>
+        </w:numPr>
+      </w:pPr>
+      <w:r>
+        <w:t>Editar Código</w:t>
+      </w:r>
+    </w:p>
+    <w:p>
+      <w:pPr>
+        <w:pStyle w:val="PargrafodaLista"/>
+        <w:numPr>
+          <w:ilvl w:val="1"/>
+          <w:numId w:val="3"/>
+        </w:numPr>
+      </w:pPr>
+      <w:r>
+        <w:t>Remover Código</w:t>
+      </w:r>
+    </w:p>
+    <w:p>
+      <w:pPr>
+        <w:pStyle w:val="PargrafodaLista"/>
+        <w:numPr>
+          <w:ilvl w:val="0"/>
+          <w:numId w:val="3"/>
+        </w:numPr>
+        <w:rPr>
+          <w:b/>
+          <w:bCs/>
+        </w:rPr>
+      </w:pPr>
+      <w:r>
+        <w:rPr>
+          <w:b/>
+          <w:bCs/>
+        </w:rPr>
+        <w:t>Reclamações:</w:t>
+      </w:r>
+    </w:p>
+    <w:p>
+      <w:pPr>
+        <w:pStyle w:val="PargrafodaLista"/>
+        <w:numPr>
+          <w:ilvl w:val="1"/>
+          <w:numId w:val="3"/>
+        </w:numPr>
+      </w:pPr>
+      <w:r>
+        <w:t>Listar Reclamações</w:t>
+      </w:r>
+    </w:p>
+    <w:p>
+      <w:pPr>
+        <w:pStyle w:val="PargrafodaLista"/>
+        <w:numPr>
+          <w:ilvl w:val="1"/>
+          <w:numId w:val="3"/>
+        </w:numPr>
+      </w:pPr>
+      <w:r>
+        <w:t>Ver Reclamação</w:t>
+      </w:r>
+    </w:p>
+    <w:p>
+      <w:pPr>
+        <w:pStyle w:val="PargrafodaLista"/>
+        <w:numPr>
+          <w:ilvl w:val="1"/>
+          <w:numId w:val="3"/>
+        </w:numPr>
+      </w:pPr>
+      <w:r>
+        <w:t>Resolver Reclamação</w:t>
+      </w:r>
+    </w:p>
+    <w:p>
+      <w:pPr>
+        <w:pStyle w:val="PargrafodaLista"/>
+        <w:numPr>
+          <w:ilvl w:val="1"/>
+          <w:numId w:val="3"/>
+        </w:numPr>
+      </w:pPr>
+      <w:r>
+        <w:t>Remover Reclamação</w:t>
+      </w:r>
+    </w:p>
+    <w:p>
+      <w:pPr>
+        <w:pStyle w:val="PargrafodaLista"/>
+        <w:numPr>
+          <w:ilvl w:val="0"/>
+          <w:numId w:val="3"/>
+        </w:numPr>
+        <w:rPr>
+          <w:b/>
+          <w:bCs/>
+        </w:rPr>
+      </w:pPr>
+      <w:r>
+        <w:rPr>
+          <w:b/>
+          <w:bCs/>
+        </w:rPr>
+        <w:t>Avaliações:</w:t>
+      </w:r>
+    </w:p>
+    <w:p>
+      <w:pPr>
+        <w:pStyle w:val="PargrafodaLista"/>
+        <w:numPr>
+          <w:ilvl w:val="1"/>
+          <w:numId w:val="3"/>
+        </w:numPr>
+      </w:pPr>
+      <w:r>
+        <w:t>Listar Avaliações</w:t>
+      </w:r>
+    </w:p>
+    <w:p>
+      <w:pPr>
+        <w:pStyle w:val="PargrafodaLista"/>
+        <w:numPr>
+          <w:ilvl w:val="1"/>
+          <w:numId w:val="3"/>
+        </w:numPr>
+      </w:pPr>
+      <w:r>
+        <w:t>Ver Avaliação</w:t>
+      </w:r>
+    </w:p>
+    <w:p>
+      <w:pPr>
+        <w:pStyle w:val="PargrafodaLista"/>
+        <w:numPr>
+          <w:ilvl w:val="1"/>
+          <w:numId w:val="3"/>
+        </w:numPr>
+      </w:pPr>
+      <w:r>
+        <w:t>Comentar</w:t>
+      </w:r>
+      <w:r>
+        <w:t xml:space="preserve"> Avaliação</w:t>
+      </w:r>
+    </w:p>
+    <w:p>
+      <w:pPr>
+        <w:pStyle w:val="PargrafodaLista"/>
+        <w:numPr>
+          <w:ilvl w:val="1"/>
+          <w:numId w:val="3"/>
+        </w:numPr>
+      </w:pPr>
+      <w:r>
+        <w:t>Remover Avaliação</w:t>
+      </w:r>
+    </w:p>
+    <w:p>
+      <w:pPr>
+        <w:pStyle w:val="PargrafodaLista"/>
+        <w:numPr>
+          <w:ilvl w:val="0"/>
+          <w:numId w:val="3"/>
+        </w:numPr>
+        <w:rPr>
+          <w:b/>
+          <w:bCs/>
+        </w:rPr>
+      </w:pPr>
+      <w:r>
+        <w:rPr>
+          <w:b/>
+          <w:bCs/>
+        </w:rPr>
+        <w:t>Serviços do Hotel:</w:t>
+      </w:r>
+    </w:p>
+    <w:p>
+      <w:pPr>
+        <w:pStyle w:val="PargrafodaLista"/>
+        <w:numPr>
+          <w:ilvl w:val="1"/>
+          <w:numId w:val="3"/>
+        </w:numPr>
+      </w:pPr>
+      <w:r>
+        <w:t>Gerir Menu de Comida</w:t>
+      </w:r>
+    </w:p>
+    <w:p>
+      <w:pPr>
+        <w:pStyle w:val="PargrafodaLista"/>
+        <w:numPr>
+          <w:ilvl w:val="1"/>
+          <w:numId w:val="3"/>
+        </w:numPr>
+      </w:pPr>
+      <w:r>
+        <w:t>Gerir Menu de Objetos</w:t>
+      </w:r>
+    </w:p>
+    <w:p>
+      <w:pPr>
+        <w:pStyle w:val="PargrafodaLista"/>
+        <w:numPr>
+          <w:ilvl w:val="1"/>
+          <w:numId w:val="3"/>
+        </w:numPr>
+      </w:pPr>
+      <w:r>
+        <w:t>Listar Serviços</w:t>
+      </w:r>
+    </w:p>
+    <w:p>
+      <w:pPr>
+        <w:pStyle w:val="PargrafodaLista"/>
+        <w:numPr>
+          <w:ilvl w:val="1"/>
+          <w:numId w:val="3"/>
+        </w:numPr>
+      </w:pPr>
+      <w:r>
+        <w:t>Ver Serviço</w:t>
+      </w:r>
+    </w:p>
+    <w:p>
+      <w:pPr>
+        <w:pStyle w:val="PargrafodaLista"/>
+        <w:numPr>
+          <w:ilvl w:val="1"/>
+          <w:numId w:val="3"/>
+        </w:numPr>
+      </w:pPr>
+      <w:r>
+        <w:t>Gerir Serviço</w:t>
+      </w:r>
+    </w:p>
+    <w:p>
+      <w:pPr>
+        <w:pStyle w:val="PargrafodaLista"/>
+        <w:numPr>
+          <w:ilvl w:val="0"/>
+          <w:numId w:val="3"/>
+        </w:numPr>
+        <w:rPr>
+          <w:b/>
+          <w:bCs/>
+        </w:rPr>
+      </w:pPr>
+      <w:r>
+        <w:rPr>
+          <w:b/>
+          <w:bCs/>
+        </w:rPr>
+        <w:t>Reservas do Hotel:</w:t>
+      </w:r>
+    </w:p>
+    <w:p>
+      <w:pPr>
+        <w:pStyle w:val="PargrafodaLista"/>
+        <w:numPr>
+          <w:ilvl w:val="1"/>
+          <w:numId w:val="3"/>
+        </w:numPr>
+      </w:pPr>
+      <w:r>
+        <w:t>Gerir Atividades / Sessões</w:t>
+      </w:r>
+    </w:p>
+    <w:p>
+      <w:pPr>
+        <w:pStyle w:val="PargrafodaLista"/>
+        <w:numPr>
+          <w:ilvl w:val="1"/>
+          <w:numId w:val="3"/>
+        </w:numPr>
+      </w:pPr>
+      <w:r>
+        <w:t>Listar Reservas</w:t>
       </w:r>
       <w:r>
         <w:t>:</w:t>
@@ -1588,24 +3269,48 @@
       <w:pPr>
         <w:pStyle w:val="PargrafodaLista"/>
         <w:numPr>
-          <w:ilvl w:val="1"/>
-          <w:numId w:val="2"/>
-        </w:numPr>
-      </w:pPr>
-      <w:r>
-        <w:t>Login (email, password) e lembrar sessão</w:t>
-      </w:r>
-    </w:p>
-    <w:p>
-      <w:pPr>
-        <w:pStyle w:val="PargrafodaLista"/>
-        <w:numPr>
-          <w:ilvl w:val="1"/>
-          <w:numId w:val="2"/>
-        </w:numPr>
-      </w:pPr>
-      <w:r>
-        <w:t>Terminar Sessão</w:t>
+          <w:ilvl w:val="2"/>
+          <w:numId w:val="3"/>
+        </w:numPr>
+      </w:pPr>
+      <w:r>
+        <w:t>Restaurante</w:t>
+      </w:r>
+    </w:p>
+    <w:p>
+      <w:pPr>
+        <w:pStyle w:val="PargrafodaLista"/>
+        <w:numPr>
+          <w:ilvl w:val="2"/>
+          <w:numId w:val="3"/>
+        </w:numPr>
+      </w:pPr>
+      <w:r>
+        <w:t>Atividades</w:t>
+      </w:r>
+    </w:p>
+    <w:p>
+      <w:pPr>
+        <w:pStyle w:val="PargrafodaLista"/>
+        <w:numPr>
+          <w:ilvl w:val="2"/>
+          <w:numId w:val="3"/>
+        </w:numPr>
+      </w:pPr>
+      <w:r>
+        <w:t>Sessões</w:t>
+      </w:r>
+    </w:p>
+    <w:p>
+      <w:pPr>
+        <w:pStyle w:val="PargrafodaLista"/>
+        <w:numPr>
+          <w:ilvl w:val="1"/>
+          <w:numId w:val="3"/>
+        </w:numPr>
+      </w:pPr>
+      <w:r>
+        <w:t>Gerir Reserva</w:t>
       </w:r>
     </w:p>
     <w:p>
@@ -1613,77 +3318,19 @@
         <w:pStyle w:val="PargrafodaLista"/>
         <w:numPr>
           <w:ilvl w:val="0"/>
-          <w:numId w:val="2"/>
-        </w:numPr>
-      </w:pPr>
-      <w:r>
-        <w:t>Perfil de Utilizador (Gestor</w:t>
-      </w:r>
-      <w:r>
-        <w:t xml:space="preserve"> / Restaurante / </w:t>
-      </w:r>
-      <w:proofErr w:type="spellStart"/>
-      <w:r>
-        <w:t>House</w:t>
-      </w:r>
-      <w:proofErr w:type="spellEnd"/>
-      <w:r>
-        <w:t xml:space="preserve"> </w:t>
-      </w:r>
-      <w:proofErr w:type="spellStart"/>
-      <w:r>
-        <w:t>Keeping</w:t>
-      </w:r>
-      <w:proofErr w:type="spellEnd"/>
-      <w:r>
-        <w:t xml:space="preserve"> </w:t>
-      </w:r>
-      <w:proofErr w:type="gramStart"/>
-      <w:r>
-        <w:t xml:space="preserve">/  </w:t>
-      </w:r>
-      <w:r>
-        <w:t>)</w:t>
-      </w:r>
-      <w:proofErr w:type="gramEnd"/>
-      <w:r>
-        <w:t>:</w:t>
-      </w:r>
-    </w:p>
-    <w:p>
-      <w:pPr>
-        <w:pStyle w:val="PargrafodaLista"/>
-        <w:numPr>
-          <w:ilvl w:val="1"/>
-          <w:numId w:val="2"/>
-        </w:numPr>
-      </w:pPr>
-      <w:r>
-        <w:t>Ver Perfil</w:t>
-      </w:r>
-    </w:p>
-    <w:p>
-      <w:pPr>
-        <w:pStyle w:val="PargrafodaLista"/>
-        <w:numPr>
-          <w:ilvl w:val="1"/>
-          <w:numId w:val="2"/>
-        </w:numPr>
-      </w:pPr>
-      <w:r>
-        <w:t>Alterar Dados / Password</w:t>
-      </w:r>
-    </w:p>
-    <w:p>
-      <w:pPr>
-        <w:pStyle w:val="PargrafodaLista"/>
-        <w:numPr>
-          <w:ilvl w:val="1"/>
-          <w:numId w:val="2"/>
-        </w:numPr>
-      </w:pPr>
-      <w:r>
-        <w:t>Apagar Perfil</w:t>
+          <w:numId w:val="3"/>
+        </w:numPr>
+        <w:rPr>
+          <w:b/>
+          <w:bCs/>
+        </w:rPr>
+      </w:pPr>
+      <w:r>
+        <w:rPr>
+          <w:b/>
+          <w:bCs/>
+        </w:rPr>
+        <w:t>Listar Check-Outs</w:t>
       </w:r>
     </w:p>
     <w:p>
@@ -1691,236 +3338,120 @@
         <w:pStyle w:val="PargrafodaLista"/>
         <w:numPr>
           <w:ilvl w:val="0"/>
-          <w:numId w:val="2"/>
-        </w:numPr>
-      </w:pPr>
-      <w:r>
-        <w:t>Gerir</w:t>
-      </w:r>
-      <w:r>
-        <w:t xml:space="preserve"> Contas:</w:t>
-      </w:r>
-    </w:p>
-    <w:p>
-      <w:pPr>
-        <w:pStyle w:val="PargrafodaLista"/>
-        <w:numPr>
-          <w:ilvl w:val="1"/>
-          <w:numId w:val="2"/>
-        </w:numPr>
-      </w:pPr>
-      <w:r>
-        <w:t>Registo de novas Contas (Gestores)</w:t>
-      </w:r>
-    </w:p>
-    <w:p>
-      <w:pPr>
-        <w:pStyle w:val="PargrafodaLista"/>
-        <w:numPr>
-          <w:ilvl w:val="1"/>
-          <w:numId w:val="2"/>
-        </w:numPr>
-      </w:pPr>
-      <w:r>
-        <w:t>Apagar / Bloquear Contas?</w:t>
-      </w:r>
-    </w:p>
-    <w:p>
-      <w:pPr>
-        <w:pStyle w:val="PargrafodaLista"/>
-        <w:numPr>
-          <w:ilvl w:val="0"/>
-          <w:numId w:val="2"/>
-        </w:numPr>
-      </w:pPr>
-      <w:r>
-        <w:t>Gerir</w:t>
-      </w:r>
-      <w:r>
-        <w:t xml:space="preserve"> Códigos para Reservas (Quartos)</w:t>
-      </w:r>
-      <w:r>
-        <w:t xml:space="preserve"> QRCODE</w:t>
-      </w:r>
-      <w:r>
-        <w:t>?</w:t>
-      </w:r>
-    </w:p>
-    <w:p>
-      <w:pPr>
-        <w:pStyle w:val="PargrafodaLista"/>
-        <w:numPr>
-          <w:ilvl w:val="1"/>
-          <w:numId w:val="2"/>
-        </w:numPr>
-      </w:pPr>
-      <w:r>
-        <w:t>Registo de Códigos</w:t>
-      </w:r>
-    </w:p>
-    <w:p>
-      <w:pPr>
-        <w:pStyle w:val="PargrafodaLista"/>
-        <w:numPr>
-          <w:ilvl w:val="1"/>
-          <w:numId w:val="2"/>
-        </w:numPr>
-      </w:pPr>
-      <w:r>
-        <w:t>Alteração da data da Reserva</w:t>
-      </w:r>
-    </w:p>
-    <w:p>
-      <w:pPr>
-        <w:pStyle w:val="PargrafodaLista"/>
-        <w:numPr>
-          <w:ilvl w:val="1"/>
-          <w:numId w:val="2"/>
-        </w:numPr>
-      </w:pPr>
-      <w:r>
-        <w:t>Eliminar Códigos</w:t>
-      </w:r>
-    </w:p>
-    <w:p>
-      <w:pPr>
-        <w:pStyle w:val="PargrafodaLista"/>
-        <w:numPr>
-          <w:ilvl w:val="0"/>
-          <w:numId w:val="2"/>
-        </w:numPr>
-      </w:pPr>
-      <w:r>
-        <w:t>Gerir Pedidos de Aumento de dias da Estadia</w:t>
-      </w:r>
-    </w:p>
-    <w:p>
-      <w:pPr>
-        <w:pStyle w:val="PargrafodaLista"/>
-        <w:numPr>
-          <w:ilvl w:val="0"/>
-          <w:numId w:val="2"/>
-        </w:numPr>
-      </w:pPr>
-      <w:r>
-        <w:lastRenderedPageBreak/>
-        <w:t>Receber Notificações (Reclamações / Serviços</w:t>
-      </w:r>
-      <w:r>
-        <w:t>, etc.</w:t>
-      </w:r>
-      <w:r>
-        <w:t>)</w:t>
-      </w:r>
-    </w:p>
-    <w:p>
-      <w:pPr>
-        <w:pStyle w:val="PargrafodaLista"/>
-        <w:numPr>
-          <w:ilvl w:val="0"/>
-          <w:numId w:val="2"/>
-        </w:numPr>
-      </w:pPr>
-      <w:r>
-        <w:t>Gerir, Analisar e Resolver as Reclamações</w:t>
-      </w:r>
-    </w:p>
-    <w:p>
-      <w:pPr>
-        <w:pStyle w:val="PargrafodaLista"/>
-        <w:numPr>
-          <w:ilvl w:val="0"/>
-          <w:numId w:val="2"/>
-        </w:numPr>
-      </w:pPr>
-      <w:r>
-        <w:t>Gerir e Analisar</w:t>
-      </w:r>
-      <w:r>
-        <w:t>:</w:t>
-      </w:r>
-    </w:p>
-    <w:p>
-      <w:pPr>
-        <w:pStyle w:val="PargrafodaLista"/>
-        <w:numPr>
-          <w:ilvl w:val="1"/>
-          <w:numId w:val="2"/>
-        </w:numPr>
-      </w:pPr>
-      <w:r>
-        <w:t>Avaliações</w:t>
-      </w:r>
-    </w:p>
-    <w:p>
-      <w:pPr>
-        <w:pStyle w:val="PargrafodaLista"/>
-        <w:numPr>
-          <w:ilvl w:val="1"/>
-          <w:numId w:val="2"/>
-        </w:numPr>
-      </w:pPr>
-      <w:r>
-        <w:t>Pedidos de Quarto</w:t>
-      </w:r>
-    </w:p>
-    <w:p>
-      <w:pPr>
-        <w:pStyle w:val="PargrafodaLista"/>
-        <w:numPr>
-          <w:ilvl w:val="1"/>
-          <w:numId w:val="2"/>
-        </w:numPr>
-      </w:pPr>
-      <w:r>
-        <w:t>Reservas de Restaurante</w:t>
-      </w:r>
-    </w:p>
-    <w:p>
-      <w:pPr>
-        <w:pStyle w:val="PargrafodaLista"/>
-        <w:numPr>
-          <w:ilvl w:val="1"/>
-          <w:numId w:val="2"/>
-        </w:numPr>
-      </w:pPr>
-      <w:r>
-        <w:t>Serviços / Atividades</w:t>
-      </w:r>
-    </w:p>
-    <w:p>
-      <w:pPr>
-        <w:pStyle w:val="PargrafodaLista"/>
-        <w:numPr>
-          <w:ilvl w:val="0"/>
-          <w:numId w:val="2"/>
-        </w:numPr>
-      </w:pPr>
-      <w:r>
-        <w:t>Gerir Check-Outs</w:t>
-      </w:r>
-    </w:p>
-    <w:p>
-      <w:pPr>
-        <w:pStyle w:val="PargrafodaLista"/>
-        <w:numPr>
-          <w:ilvl w:val="0"/>
-          <w:numId w:val="2"/>
-        </w:numPr>
-      </w:pPr>
-      <w:r>
-        <w:t>Atualizar Informações</w:t>
-      </w:r>
-      <w:r>
-        <w:t xml:space="preserve"> do Hotel e Região</w:t>
-      </w:r>
-      <w:r>
-        <w:t xml:space="preserve"> </w:t>
-      </w:r>
-    </w:p>
+          <w:numId w:val="3"/>
+        </w:numPr>
+        <w:rPr>
+          <w:b/>
+          <w:bCs/>
+        </w:rPr>
+      </w:pPr>
+      <w:r>
+        <w:rPr>
+          <w:b/>
+          <w:bCs/>
+        </w:rPr>
+        <w:t xml:space="preserve">Atualizar </w:t>
+      </w:r>
+      <w:r>
+        <w:rPr>
+          <w:b/>
+          <w:bCs/>
+        </w:rPr>
+        <w:t>Informações:</w:t>
+      </w:r>
+    </w:p>
+    <w:p>
+      <w:pPr>
+        <w:pStyle w:val="PargrafodaLista"/>
+        <w:numPr>
+          <w:ilvl w:val="1"/>
+          <w:numId w:val="3"/>
+        </w:numPr>
+      </w:pPr>
+      <w:r>
+        <w:t>Hotel</w:t>
+      </w:r>
+    </w:p>
+    <w:p>
+      <w:pPr>
+        <w:pStyle w:val="PargrafodaLista"/>
+        <w:numPr>
+          <w:ilvl w:val="1"/>
+          <w:numId w:val="3"/>
+        </w:numPr>
+      </w:pPr>
+      <w:r>
+        <w:t>Serviços</w:t>
+      </w:r>
+    </w:p>
+    <w:p>
+      <w:pPr>
+        <w:pStyle w:val="PargrafodaLista"/>
+        <w:numPr>
+          <w:ilvl w:val="1"/>
+          <w:numId w:val="3"/>
+        </w:numPr>
+        <w:sectPr>
+          <w:type w:val="continuous"/>
+          <w:pgSz w:w="11906" w:h="16838"/>
+          <w:pgMar w:top="709" w:right="1134" w:bottom="720" w:left="1134" w:header="284" w:footer="284" w:gutter="0"/>
+          <w:cols w:num="2" w:space="568"/>
+          <w:docGrid w:linePitch="360"/>
+        </w:sectPr>
+      </w:pPr>
+      <w:r>
+        <w:t>Atividades</w:t>
+      </w:r>
+    </w:p>
+    <w:p/>
+    <w:p/>
+    <w:p>
+      <w:pPr>
+        <w:rPr>
+          <w:b/>
+          <w:bCs/>
+        </w:rPr>
+      </w:pPr>
+      <w:r>
+        <w:rPr>
+          <w:b/>
+          <w:bCs/>
+        </w:rPr>
+        <w:t>Notas:</w:t>
+      </w:r>
+    </w:p>
+    <w:p>
+      <w:r>
+        <w:tab/>
+      </w:r>
+      <w:r>
+        <w:rPr>
+          <w:b/>
+          <w:bCs/>
+        </w:rPr>
+        <w:t>3.a</w:t>
+      </w:r>
+      <w:r>
+        <w:t xml:space="preserve"> – </w:t>
+      </w:r>
+      <w:r>
+        <w:t>Tipos de Contas: Gestor, Restaurante, Limpeza, etc.</w:t>
+      </w:r>
+    </w:p>
+    <w:p>
+      <w:pPr>
+        <w:ind w:firstLine="708"/>
+      </w:pPr>
+      <w:r>
+        <w:t>* - Em Revisão.</w:t>
+      </w:r>
+    </w:p>
+    <w:p/>
+    <w:p/>
     <w:sectPr>
+      <w:type w:val="continuous"/>
       <w:pgSz w:w="11906" w:h="16838"/>
-      <w:pgMar w:top="851" w:right="1701" w:bottom="709" w:left="1701" w:header="283" w:footer="283" w:gutter="0"/>
+      <w:pgMar w:top="709" w:right="1134" w:bottom="720" w:left="1134" w:header="284" w:footer="284" w:gutter="0"/>
       <w:cols w:space="708"/>
       <w:docGrid w:linePitch="360"/>
     </w:sectPr>
@@ -2002,7 +3533,7 @@
         <w:ind w:left="1440" w:hanging="360"/>
       </w:pPr>
     </w:lvl>
-    <w:lvl w:ilvl="2" w:tplc="0816001B" w:tentative="1">
+    <w:lvl w:ilvl="2" w:tplc="0816001B">
       <w:start w:val="1"/>
       <w:numFmt w:val="lowerRoman"/>
       <w:lvlText w:val="%3."/>
@@ -2152,11 +3683,332 @@
       </w:pPr>
     </w:lvl>
   </w:abstractNum>
+  <w:abstractNum w:abstractNumId="2" w15:restartNumberingAfterBreak="0">
+    <w:nsid w:val="51185E19"/>
+    <w:multiLevelType w:val="hybridMultilevel"/>
+    <w:tmpl w:val="98A8CB3E"/>
+    <w:lvl w:ilvl="0" w:tplc="48380016">
+      <w:start w:val="9"/>
+      <w:numFmt w:val="bullet"/>
+      <w:lvlText w:val=""/>
+      <w:lvlJc w:val="left"/>
+      <w:pPr>
+        <w:ind w:left="1065" w:hanging="360"/>
+      </w:pPr>
+      <w:rPr>
+        <w:rFonts w:ascii="Symbol" w:eastAsiaTheme="minorHAnsi" w:hAnsi="Symbol" w:cstheme="minorBidi" w:hint="default"/>
+      </w:rPr>
+    </w:lvl>
+    <w:lvl w:ilvl="1" w:tplc="08160003" w:tentative="1">
+      <w:start w:val="1"/>
+      <w:numFmt w:val="bullet"/>
+      <w:lvlText w:val="o"/>
+      <w:lvlJc w:val="left"/>
+      <w:pPr>
+        <w:ind w:left="1785" w:hanging="360"/>
+      </w:pPr>
+      <w:rPr>
+        <w:rFonts w:ascii="Courier New" w:hAnsi="Courier New" w:cs="Courier New" w:hint="default"/>
+      </w:rPr>
+    </w:lvl>
+    <w:lvl w:ilvl="2" w:tplc="08160005" w:tentative="1">
+      <w:start w:val="1"/>
+      <w:numFmt w:val="bullet"/>
+      <w:lvlText w:val=""/>
+      <w:lvlJc w:val="left"/>
+      <w:pPr>
+        <w:ind w:left="2505" w:hanging="360"/>
+      </w:pPr>
+      <w:rPr>
+        <w:rFonts w:ascii="Wingdings" w:hAnsi="Wingdings" w:hint="default"/>
+      </w:rPr>
+    </w:lvl>
+    <w:lvl w:ilvl="3" w:tplc="08160001" w:tentative="1">
+      <w:start w:val="1"/>
+      <w:numFmt w:val="bullet"/>
+      <w:lvlText w:val=""/>
+      <w:lvlJc w:val="left"/>
+      <w:pPr>
+        <w:ind w:left="3225" w:hanging="360"/>
+      </w:pPr>
+      <w:rPr>
+        <w:rFonts w:ascii="Symbol" w:hAnsi="Symbol" w:hint="default"/>
+      </w:rPr>
+    </w:lvl>
+    <w:lvl w:ilvl="4" w:tplc="08160003" w:tentative="1">
+      <w:start w:val="1"/>
+      <w:numFmt w:val="bullet"/>
+      <w:lvlText w:val="o"/>
+      <w:lvlJc w:val="left"/>
+      <w:pPr>
+        <w:ind w:left="3945" w:hanging="360"/>
+      </w:pPr>
+      <w:rPr>
+        <w:rFonts w:ascii="Courier New" w:hAnsi="Courier New" w:cs="Courier New" w:hint="default"/>
+      </w:rPr>
+    </w:lvl>
+    <w:lvl w:ilvl="5" w:tplc="08160005" w:tentative="1">
+      <w:start w:val="1"/>
+      <w:numFmt w:val="bullet"/>
+      <w:lvlText w:val=""/>
+      <w:lvlJc w:val="left"/>
+      <w:pPr>
+        <w:ind w:left="4665" w:hanging="360"/>
+      </w:pPr>
+      <w:rPr>
+        <w:rFonts w:ascii="Wingdings" w:hAnsi="Wingdings" w:hint="default"/>
+      </w:rPr>
+    </w:lvl>
+    <w:lvl w:ilvl="6" w:tplc="08160001" w:tentative="1">
+      <w:start w:val="1"/>
+      <w:numFmt w:val="bullet"/>
+      <w:lvlText w:val=""/>
+      <w:lvlJc w:val="left"/>
+      <w:pPr>
+        <w:ind w:left="5385" w:hanging="360"/>
+      </w:pPr>
+      <w:rPr>
+        <w:rFonts w:ascii="Symbol" w:hAnsi="Symbol" w:hint="default"/>
+      </w:rPr>
+    </w:lvl>
+    <w:lvl w:ilvl="7" w:tplc="08160003" w:tentative="1">
+      <w:start w:val="1"/>
+      <w:numFmt w:val="bullet"/>
+      <w:lvlText w:val="o"/>
+      <w:lvlJc w:val="left"/>
+      <w:pPr>
+        <w:ind w:left="6105" w:hanging="360"/>
+      </w:pPr>
+      <w:rPr>
+        <w:rFonts w:ascii="Courier New" w:hAnsi="Courier New" w:cs="Courier New" w:hint="default"/>
+      </w:rPr>
+    </w:lvl>
+    <w:lvl w:ilvl="8" w:tplc="08160005" w:tentative="1">
+      <w:start w:val="1"/>
+      <w:numFmt w:val="bullet"/>
+      <w:lvlText w:val=""/>
+      <w:lvlJc w:val="left"/>
+      <w:pPr>
+        <w:ind w:left="6825" w:hanging="360"/>
+      </w:pPr>
+      <w:rPr>
+        <w:rFonts w:ascii="Wingdings" w:hAnsi="Wingdings" w:hint="default"/>
+      </w:rPr>
+    </w:lvl>
+  </w:abstractNum>
+  <w:abstractNum w:abstractNumId="3" w15:restartNumberingAfterBreak="0">
+    <w:nsid w:val="652A379F"/>
+    <w:multiLevelType w:val="hybridMultilevel"/>
+    <w:tmpl w:val="1E68CB66"/>
+    <w:lvl w:ilvl="0" w:tplc="FFFFFFFF">
+      <w:start w:val="1"/>
+      <w:numFmt w:val="decimal"/>
+      <w:lvlText w:val="%1."/>
+      <w:lvlJc w:val="left"/>
+      <w:pPr>
+        <w:ind w:left="720" w:hanging="360"/>
+      </w:pPr>
+    </w:lvl>
+    <w:lvl w:ilvl="1" w:tplc="FFFFFFFF">
+      <w:start w:val="1"/>
+      <w:numFmt w:val="lowerLetter"/>
+      <w:lvlText w:val="%2."/>
+      <w:lvlJc w:val="left"/>
+      <w:pPr>
+        <w:ind w:left="1440" w:hanging="360"/>
+      </w:pPr>
+    </w:lvl>
+    <w:lvl w:ilvl="2" w:tplc="FFFFFFFF">
+      <w:start w:val="1"/>
+      <w:numFmt w:val="lowerRoman"/>
+      <w:lvlText w:val="%3."/>
+      <w:lvlJc w:val="right"/>
+      <w:pPr>
+        <w:ind w:left="2160" w:hanging="180"/>
+      </w:pPr>
+    </w:lvl>
+    <w:lvl w:ilvl="3" w:tplc="FFFFFFFF" w:tentative="1">
+      <w:start w:val="1"/>
+      <w:numFmt w:val="decimal"/>
+      <w:lvlText w:val="%4."/>
+      <w:lvlJc w:val="left"/>
+      <w:pPr>
+        <w:ind w:left="2880" w:hanging="360"/>
+      </w:pPr>
+    </w:lvl>
+    <w:lvl w:ilvl="4" w:tplc="FFFFFFFF" w:tentative="1">
+      <w:start w:val="1"/>
+      <w:numFmt w:val="lowerLetter"/>
+      <w:lvlText w:val="%5."/>
+      <w:lvlJc w:val="left"/>
+      <w:pPr>
+        <w:ind w:left="3600" w:hanging="360"/>
+      </w:pPr>
+    </w:lvl>
+    <w:lvl w:ilvl="5" w:tplc="FFFFFFFF" w:tentative="1">
+      <w:start w:val="1"/>
+      <w:numFmt w:val="lowerRoman"/>
+      <w:lvlText w:val="%6."/>
+      <w:lvlJc w:val="right"/>
+      <w:pPr>
+        <w:ind w:left="4320" w:hanging="180"/>
+      </w:pPr>
+    </w:lvl>
+    <w:lvl w:ilvl="6" w:tplc="FFFFFFFF" w:tentative="1">
+      <w:start w:val="1"/>
+      <w:numFmt w:val="decimal"/>
+      <w:lvlText w:val="%7."/>
+      <w:lvlJc w:val="left"/>
+      <w:pPr>
+        <w:ind w:left="5040" w:hanging="360"/>
+      </w:pPr>
+    </w:lvl>
+    <w:lvl w:ilvl="7" w:tplc="FFFFFFFF" w:tentative="1">
+      <w:start w:val="1"/>
+      <w:numFmt w:val="lowerLetter"/>
+      <w:lvlText w:val="%8."/>
+      <w:lvlJc w:val="left"/>
+      <w:pPr>
+        <w:ind w:left="5760" w:hanging="360"/>
+      </w:pPr>
+    </w:lvl>
+    <w:lvl w:ilvl="8" w:tplc="FFFFFFFF" w:tentative="1">
+      <w:start w:val="1"/>
+      <w:numFmt w:val="lowerRoman"/>
+      <w:lvlText w:val="%9."/>
+      <w:lvlJc w:val="right"/>
+      <w:pPr>
+        <w:ind w:left="6480" w:hanging="180"/>
+      </w:pPr>
+    </w:lvl>
+  </w:abstractNum>
+  <w:abstractNum w:abstractNumId="4" w15:restartNumberingAfterBreak="0">
+    <w:nsid w:val="70640493"/>
+    <w:multiLevelType w:val="hybridMultilevel"/>
+    <w:tmpl w:val="64603D82"/>
+    <w:lvl w:ilvl="0" w:tplc="70B64F7A">
+      <w:start w:val="9"/>
+      <w:numFmt w:val="bullet"/>
+      <w:lvlText w:val=""/>
+      <w:lvlJc w:val="left"/>
+      <w:pPr>
+        <w:ind w:left="1065" w:hanging="360"/>
+      </w:pPr>
+      <w:rPr>
+        <w:rFonts w:ascii="Symbol" w:eastAsiaTheme="minorHAnsi" w:hAnsi="Symbol" w:cstheme="minorBidi" w:hint="default"/>
+      </w:rPr>
+    </w:lvl>
+    <w:lvl w:ilvl="1" w:tplc="08160003" w:tentative="1">
+      <w:start w:val="1"/>
+      <w:numFmt w:val="bullet"/>
+      <w:lvlText w:val="o"/>
+      <w:lvlJc w:val="left"/>
+      <w:pPr>
+        <w:ind w:left="1785" w:hanging="360"/>
+      </w:pPr>
+      <w:rPr>
+        <w:rFonts w:ascii="Courier New" w:hAnsi="Courier New" w:cs="Courier New" w:hint="default"/>
+      </w:rPr>
+    </w:lvl>
+    <w:lvl w:ilvl="2" w:tplc="08160005" w:tentative="1">
+      <w:start w:val="1"/>
+      <w:numFmt w:val="bullet"/>
+      <w:lvlText w:val=""/>
+      <w:lvlJc w:val="left"/>
+      <w:pPr>
+        <w:ind w:left="2505" w:hanging="360"/>
+      </w:pPr>
+      <w:rPr>
+        <w:rFonts w:ascii="Wingdings" w:hAnsi="Wingdings" w:hint="default"/>
+      </w:rPr>
+    </w:lvl>
+    <w:lvl w:ilvl="3" w:tplc="08160001" w:tentative="1">
+      <w:start w:val="1"/>
+      <w:numFmt w:val="bullet"/>
+      <w:lvlText w:val=""/>
+      <w:lvlJc w:val="left"/>
+      <w:pPr>
+        <w:ind w:left="3225" w:hanging="360"/>
+      </w:pPr>
+      <w:rPr>
+        <w:rFonts w:ascii="Symbol" w:hAnsi="Symbol" w:hint="default"/>
+      </w:rPr>
+    </w:lvl>
+    <w:lvl w:ilvl="4" w:tplc="08160003" w:tentative="1">
+      <w:start w:val="1"/>
+      <w:numFmt w:val="bullet"/>
+      <w:lvlText w:val="o"/>
+      <w:lvlJc w:val="left"/>
+      <w:pPr>
+        <w:ind w:left="3945" w:hanging="360"/>
+      </w:pPr>
+      <w:rPr>
+        <w:rFonts w:ascii="Courier New" w:hAnsi="Courier New" w:cs="Courier New" w:hint="default"/>
+      </w:rPr>
+    </w:lvl>
+    <w:lvl w:ilvl="5" w:tplc="08160005" w:tentative="1">
+      <w:start w:val="1"/>
+      <w:numFmt w:val="bullet"/>
+      <w:lvlText w:val=""/>
+      <w:lvlJc w:val="left"/>
+      <w:pPr>
+        <w:ind w:left="4665" w:hanging="360"/>
+      </w:pPr>
+      <w:rPr>
+        <w:rFonts w:ascii="Wingdings" w:hAnsi="Wingdings" w:hint="default"/>
+      </w:rPr>
+    </w:lvl>
+    <w:lvl w:ilvl="6" w:tplc="08160001" w:tentative="1">
+      <w:start w:val="1"/>
+      <w:numFmt w:val="bullet"/>
+      <w:lvlText w:val=""/>
+      <w:lvlJc w:val="left"/>
+      <w:pPr>
+        <w:ind w:left="5385" w:hanging="360"/>
+      </w:pPr>
+      <w:rPr>
+        <w:rFonts w:ascii="Symbol" w:hAnsi="Symbol" w:hint="default"/>
+      </w:rPr>
+    </w:lvl>
+    <w:lvl w:ilvl="7" w:tplc="08160003" w:tentative="1">
+      <w:start w:val="1"/>
+      <w:numFmt w:val="bullet"/>
+      <w:lvlText w:val="o"/>
+      <w:lvlJc w:val="left"/>
+      <w:pPr>
+        <w:ind w:left="6105" w:hanging="360"/>
+      </w:pPr>
+      <w:rPr>
+        <w:rFonts w:ascii="Courier New" w:hAnsi="Courier New" w:cs="Courier New" w:hint="default"/>
+      </w:rPr>
+    </w:lvl>
+    <w:lvl w:ilvl="8" w:tplc="08160005" w:tentative="1">
+      <w:start w:val="1"/>
+      <w:numFmt w:val="bullet"/>
+      <w:lvlText w:val=""/>
+      <w:lvlJc w:val="left"/>
+      <w:pPr>
+        <w:ind w:left="6825" w:hanging="360"/>
+      </w:pPr>
+      <w:rPr>
+        <w:rFonts w:ascii="Wingdings" w:hAnsi="Wingdings" w:hint="default"/>
+      </w:rPr>
+    </w:lvl>
+  </w:abstractNum>
   <w:num w:numId="1" w16cid:durableId="1896577532">
     <w:abstractNumId w:val="0"/>
   </w:num>
   <w:num w:numId="2" w16cid:durableId="902332388">
     <w:abstractNumId w:val="1"/>
+  </w:num>
+  <w:num w:numId="3" w16cid:durableId="473329273">
+    <w:abstractNumId w:val="3"/>
+  </w:num>
+  <w:num w:numId="4" w16cid:durableId="12804616">
+    <w:abstractNumId w:val="2"/>
+  </w:num>
+  <w:num w:numId="5" w16cid:durableId="1043675647">
+    <w:abstractNumId w:val="4"/>
   </w:num>
 </w:numbering>
 </file>
@@ -2559,7 +4411,7 @@
   <w:style w:type="paragraph" w:default="1" w:styleId="Normal">
     <w:name w:val="Normal"/>
     <w:qFormat/>
-    <w:rsid w:val="001E32EC"/>
+    <w:rsid w:val="00B93429"/>
   </w:style>
   <w:style w:type="character" w:default="1" w:styleId="Tipodeletrapredefinidodopargrafo">
     <w:name w:val="Default Paragraph Font"/>
@@ -2752,6 +4604,69 @@
         <w:b/>
         <w:bCs/>
       </w:rPr>
+    </w:tblStylePr>
+  </w:style>
+  <w:style w:type="table" w:styleId="SimplesTabela1">
+    <w:name w:val="Plain Table 1"/>
+    <w:basedOn w:val="Tabelanormal"/>
+    <w:uiPriority w:val="41"/>
+    <w:rsid w:val="001748E4"/>
+    <w:pPr>
+      <w:spacing w:after="0" w:line="240" w:lineRule="auto"/>
+    </w:pPr>
+    <w:tblPr>
+      <w:tblStyleRowBandSize w:val="1"/>
+      <w:tblStyleColBandSize w:val="1"/>
+      <w:tblBorders>
+        <w:top w:val="single" w:sz="4" w:space="0" w:color="BFBFBF" w:themeColor="background1" w:themeShade="BF"/>
+        <w:left w:val="single" w:sz="4" w:space="0" w:color="BFBFBF" w:themeColor="background1" w:themeShade="BF"/>
+        <w:bottom w:val="single" w:sz="4" w:space="0" w:color="BFBFBF" w:themeColor="background1" w:themeShade="BF"/>
+        <w:right w:val="single" w:sz="4" w:space="0" w:color="BFBFBF" w:themeColor="background1" w:themeShade="BF"/>
+        <w:insideH w:val="single" w:sz="4" w:space="0" w:color="BFBFBF" w:themeColor="background1" w:themeShade="BF"/>
+        <w:insideV w:val="single" w:sz="4" w:space="0" w:color="BFBFBF" w:themeColor="background1" w:themeShade="BF"/>
+      </w:tblBorders>
+    </w:tblPr>
+    <w:tblStylePr w:type="firstRow">
+      <w:rPr>
+        <w:b/>
+        <w:bCs/>
+      </w:rPr>
+    </w:tblStylePr>
+    <w:tblStylePr w:type="lastRow">
+      <w:rPr>
+        <w:b/>
+        <w:bCs/>
+      </w:rPr>
+      <w:tblPr/>
+      <w:tcPr>
+        <w:tcBorders>
+          <w:top w:val="double" w:sz="4" w:space="0" w:color="BFBFBF" w:themeColor="background1" w:themeShade="BF"/>
+        </w:tcBorders>
+      </w:tcPr>
+    </w:tblStylePr>
+    <w:tblStylePr w:type="firstCol">
+      <w:rPr>
+        <w:b/>
+        <w:bCs/>
+      </w:rPr>
+    </w:tblStylePr>
+    <w:tblStylePr w:type="lastCol">
+      <w:rPr>
+        <w:b/>
+        <w:bCs/>
+      </w:rPr>
+    </w:tblStylePr>
+    <w:tblStylePr w:type="band1Vert">
+      <w:tblPr/>
+      <w:tcPr>
+        <w:shd w:val="clear" w:color="auto" w:fill="F2F2F2" w:themeFill="background1" w:themeFillShade="F2"/>
+      </w:tcPr>
+    </w:tblStylePr>
+    <w:tblStylePr w:type="band1Horz">
+      <w:tblPr/>
+      <w:tcPr>
+        <w:shd w:val="clear" w:color="auto" w:fill="F2F2F2" w:themeFill="background1" w:themeFillShade="F2"/>
+      </w:tcPr>
     </w:tblStylePr>
   </w:style>
 </w:styles>
@@ -3050,4 +4965,16 @@
     </a:ext>
   </a:extLst>
 </a:theme>
+</file>
+
+<file path=customXml/item1.xml><?xml version="1.0" encoding="utf-8"?>
+<b:Sources xmlns:b="http://schemas.openxmlformats.org/officeDocument/2006/bibliography" xmlns="http://schemas.openxmlformats.org/officeDocument/2006/bibliography" SelectedStyle="\APASixthEditionOfficeOnline.xsl" StyleName="APA" Version="6"/>
+</file>
+
+<file path=customXml/itemProps1.xml><?xml version="1.0" encoding="utf-8"?>
+<ds:datastoreItem xmlns:ds="http://schemas.openxmlformats.org/officeDocument/2006/customXml" ds:itemID="{63EDE895-596B-4F5F-AAA4-F7312F1D4BFA}">
+  <ds:schemaRefs>
+    <ds:schemaRef ds:uri="http://schemas.openxmlformats.org/officeDocument/2006/bibliography"/>
+  </ds:schemaRefs>
+</ds:datastoreItem>
 </file>
</xml_diff>

<commit_message>
Separar Decisões & User Stories
</commit_message>
<xml_diff>
--- a/Relatórios/Decisões.docx
+++ b/Relatórios/Decisões.docx
@@ -3570,947 +3570,6 @@
       <w:pPr>
         <w:ind w:firstLine="708"/>
       </w:pPr>
-    </w:p>
-    <w:p>
-      <w:pPr>
-        <w:ind w:firstLine="708"/>
-      </w:pPr>
-    </w:p>
-    <w:p>
-      <w:pPr>
-        <w:rPr>
-          <w:b/>
-          <w:bCs/>
-          <w:sz w:val="28"/>
-          <w:szCs w:val="28"/>
-          <w:u w:val="single"/>
-        </w:rPr>
-      </w:pPr>
-      <w:proofErr w:type="spellStart"/>
-      <w:r>
-        <w:rPr>
-          <w:b/>
-          <w:bCs/>
-          <w:sz w:val="28"/>
-          <w:szCs w:val="28"/>
-          <w:u w:val="single"/>
-        </w:rPr>
-        <w:lastRenderedPageBreak/>
-        <w:t>User</w:t>
-      </w:r>
-      <w:proofErr w:type="spellEnd"/>
-      <w:r>
-        <w:rPr>
-          <w:b/>
-          <w:bCs/>
-          <w:sz w:val="28"/>
-          <w:szCs w:val="28"/>
-          <w:u w:val="single"/>
-        </w:rPr>
-        <w:t xml:space="preserve"> </w:t>
-      </w:r>
-      <w:proofErr w:type="spellStart"/>
-      <w:r>
-        <w:rPr>
-          <w:b/>
-          <w:bCs/>
-          <w:sz w:val="28"/>
-          <w:szCs w:val="28"/>
-          <w:u w:val="single"/>
-        </w:rPr>
-        <w:t>Stories</w:t>
-      </w:r>
-      <w:proofErr w:type="spellEnd"/>
-      <w:r>
-        <w:rPr>
-          <w:b/>
-          <w:bCs/>
-          <w:sz w:val="28"/>
-          <w:szCs w:val="28"/>
-          <w:u w:val="single"/>
-        </w:rPr>
-        <w:t>:</w:t>
-      </w:r>
-    </w:p>
-    <w:p>
-      <w:pPr>
-        <w:rPr>
-          <w:b/>
-          <w:bCs/>
-        </w:rPr>
-      </w:pPr>
-      <w:r>
-        <w:rPr>
-          <w:b/>
-          <w:bCs/>
-        </w:rPr>
-        <w:t xml:space="preserve">  </w:t>
-      </w:r>
-      <w:r>
-        <w:rPr>
-          <w:b/>
-          <w:bCs/>
-          <w:sz w:val="24"/>
-          <w:szCs w:val="24"/>
-        </w:rPr>
-        <w:t xml:space="preserve">App </w:t>
-      </w:r>
-      <w:r>
-        <w:rPr>
-          <w:b/>
-          <w:bCs/>
-          <w:sz w:val="24"/>
-          <w:szCs w:val="24"/>
-        </w:rPr>
-        <w:t>Mobile:</w:t>
-      </w:r>
-    </w:p>
-    <w:p>
-      <w:pPr>
-        <w:pStyle w:val="PargrafodaLista"/>
-        <w:numPr>
-          <w:ilvl w:val="0"/>
-          <w:numId w:val="7"/>
-        </w:numPr>
-      </w:pPr>
-      <w:r>
-        <w:t>US1</w:t>
-      </w:r>
-      <w:r>
-        <w:t xml:space="preserve"> -</w:t>
-      </w:r>
-      <w:r>
-        <w:t xml:space="preserve"> Login</w:t>
-      </w:r>
-    </w:p>
-    <w:p>
-      <w:pPr>
-        <w:spacing w:after="0"/>
-        <w:ind w:firstLine="708"/>
-      </w:pPr>
-      <w:r>
-        <w:t xml:space="preserve">Como cliente hoteleiro </w:t>
-      </w:r>
-    </w:p>
-    <w:p>
-      <w:pPr>
-        <w:spacing w:after="0"/>
-        <w:ind w:left="708"/>
-      </w:pPr>
-      <w:r>
-        <w:t xml:space="preserve">Quero fazer login na aplicação mobile </w:t>
-      </w:r>
-      <w:proofErr w:type="spellStart"/>
-      <w:r>
-        <w:t>Happy</w:t>
-      </w:r>
-      <w:proofErr w:type="spellEnd"/>
-      <w:r>
-        <w:t xml:space="preserve"> </w:t>
-      </w:r>
-      <w:proofErr w:type="spellStart"/>
-      <w:r>
-        <w:t>Guest</w:t>
-      </w:r>
-      <w:proofErr w:type="spellEnd"/>
-    </w:p>
-    <w:p>
-      <w:pPr>
-        <w:spacing w:after="0"/>
-        <w:ind w:firstLine="708"/>
-      </w:pPr>
-      <w:r>
-        <w:t xml:space="preserve">Para conseguir </w:t>
-      </w:r>
-      <w:r>
-        <w:t>aceder a minha conta</w:t>
-      </w:r>
-    </w:p>
-    <w:p>
-      <w:pPr>
-        <w:ind w:firstLine="708"/>
-      </w:pPr>
-    </w:p>
-    <w:p>
-      <w:pPr>
-        <w:pStyle w:val="PargrafodaLista"/>
-        <w:numPr>
-          <w:ilvl w:val="0"/>
-          <w:numId w:val="6"/>
-        </w:numPr>
-      </w:pPr>
-      <w:r>
-        <w:t>US2</w:t>
-      </w:r>
-      <w:r>
-        <w:t xml:space="preserve"> -</w:t>
-      </w:r>
-      <w:r>
-        <w:t xml:space="preserve"> Lembrar Sessão</w:t>
-      </w:r>
-    </w:p>
-    <w:p>
-      <w:pPr>
-        <w:spacing w:after="0"/>
-        <w:ind w:firstLine="708"/>
-      </w:pPr>
-      <w:r>
-        <w:t xml:space="preserve">Como cliente hoteleiro </w:t>
-      </w:r>
-    </w:p>
-    <w:p>
-      <w:pPr>
-        <w:spacing w:after="0"/>
-        <w:ind w:firstLine="708"/>
-      </w:pPr>
-      <w:r>
-        <w:t>Quero entrar diretamente na aplicação</w:t>
-      </w:r>
-      <w:r>
-        <w:t xml:space="preserve"> </w:t>
-      </w:r>
-      <w:r>
-        <w:t>mobile</w:t>
-      </w:r>
-      <w:r>
-        <w:t xml:space="preserve"> </w:t>
-      </w:r>
-      <w:proofErr w:type="spellStart"/>
-      <w:r>
-        <w:t>Happy</w:t>
-      </w:r>
-      <w:proofErr w:type="spellEnd"/>
-      <w:r>
-        <w:t xml:space="preserve"> </w:t>
-      </w:r>
-      <w:proofErr w:type="spellStart"/>
-      <w:r>
-        <w:t>Guest</w:t>
-      </w:r>
-      <w:proofErr w:type="spellEnd"/>
-    </w:p>
-    <w:p>
-      <w:pPr>
-        <w:spacing w:after="0"/>
-        <w:ind w:firstLine="708"/>
-      </w:pPr>
-      <w:r>
-        <w:t>Para não ser necessário voltar a inserir os meus dados de acesso</w:t>
-      </w:r>
-      <w:r>
-        <w:t xml:space="preserve"> no login</w:t>
-      </w:r>
-    </w:p>
-    <w:p/>
-    <w:p>
-      <w:pPr>
-        <w:pStyle w:val="PargrafodaLista"/>
-        <w:numPr>
-          <w:ilvl w:val="0"/>
-          <w:numId w:val="6"/>
-        </w:numPr>
-      </w:pPr>
-      <w:r>
-        <w:t>US</w:t>
-      </w:r>
-      <w:r>
-        <w:t>3</w:t>
-      </w:r>
-      <w:r>
-        <w:t xml:space="preserve"> -</w:t>
-      </w:r>
-      <w:r>
-        <w:t xml:space="preserve"> Registo de nova Conta</w:t>
-      </w:r>
-    </w:p>
-    <w:p>
-      <w:pPr>
-        <w:pStyle w:val="PargrafodaLista"/>
-      </w:pPr>
-    </w:p>
-    <w:p>
-      <w:pPr>
-        <w:pStyle w:val="PargrafodaLista"/>
-      </w:pPr>
-      <w:r>
-        <w:t xml:space="preserve">Como cliente hoteleiro </w:t>
-      </w:r>
-    </w:p>
-    <w:p>
-      <w:pPr>
-        <w:pStyle w:val="PargrafodaLista"/>
-      </w:pPr>
-      <w:r>
-        <w:t xml:space="preserve">Quero </w:t>
-      </w:r>
-      <w:r>
-        <w:t>registar conta na</w:t>
-      </w:r>
-      <w:r>
-        <w:t xml:space="preserve"> </w:t>
-      </w:r>
-      <w:r>
-        <w:t>aplicação</w:t>
-      </w:r>
-      <w:r>
-        <w:t xml:space="preserve"> </w:t>
-      </w:r>
-      <w:r>
-        <w:t>mobile</w:t>
-      </w:r>
-      <w:r>
-        <w:t xml:space="preserve"> </w:t>
-      </w:r>
-      <w:proofErr w:type="spellStart"/>
-      <w:r>
-        <w:t>Happy</w:t>
-      </w:r>
-      <w:proofErr w:type="spellEnd"/>
-      <w:r>
-        <w:t xml:space="preserve"> </w:t>
-      </w:r>
-      <w:proofErr w:type="spellStart"/>
-      <w:r>
-        <w:t>Guest</w:t>
-      </w:r>
-      <w:proofErr w:type="spellEnd"/>
-    </w:p>
-    <w:p>
-      <w:pPr>
-        <w:pStyle w:val="PargrafodaLista"/>
-      </w:pPr>
-      <w:r>
-        <w:t xml:space="preserve">Para </w:t>
-      </w:r>
-      <w:r>
-        <w:t xml:space="preserve">conseguir ter uma conta com as minhas informações </w:t>
-      </w:r>
-    </w:p>
-    <w:p>
-      <w:pPr>
-        <w:pStyle w:val="PargrafodaLista"/>
-      </w:pPr>
-    </w:p>
-    <w:p>
-      <w:pPr>
-        <w:pStyle w:val="PargrafodaLista"/>
-        <w:numPr>
-          <w:ilvl w:val="0"/>
-          <w:numId w:val="6"/>
-        </w:numPr>
-      </w:pPr>
-      <w:r>
-        <w:t>US</w:t>
-      </w:r>
-      <w:r>
-        <w:t>4</w:t>
-      </w:r>
-      <w:r>
-        <w:t xml:space="preserve"> -</w:t>
-      </w:r>
-      <w:r>
-        <w:t xml:space="preserve"> Alterar Password</w:t>
-      </w:r>
-    </w:p>
-    <w:p>
-      <w:pPr>
-        <w:pStyle w:val="PargrafodaLista"/>
-      </w:pPr>
-    </w:p>
-    <w:p>
-      <w:pPr>
-        <w:pStyle w:val="PargrafodaLista"/>
-      </w:pPr>
-      <w:r>
-        <w:t xml:space="preserve">Como cliente hoteleiro </w:t>
-      </w:r>
-    </w:p>
-    <w:p>
-      <w:pPr>
-        <w:pStyle w:val="PargrafodaLista"/>
-      </w:pPr>
-      <w:r>
-        <w:t xml:space="preserve">Quero </w:t>
-      </w:r>
-      <w:r>
-        <w:t>conseguir alterar a minha password de acesso a aplicação</w:t>
-      </w:r>
-      <w:r>
-        <w:t xml:space="preserve"> </w:t>
-      </w:r>
-      <w:r>
-        <w:t>mobile</w:t>
-      </w:r>
-      <w:r>
-        <w:t xml:space="preserve"> </w:t>
-      </w:r>
-      <w:proofErr w:type="spellStart"/>
-      <w:r>
-        <w:t>Happy</w:t>
-      </w:r>
-      <w:proofErr w:type="spellEnd"/>
-      <w:r>
-        <w:t xml:space="preserve"> </w:t>
-      </w:r>
-      <w:proofErr w:type="spellStart"/>
-      <w:r>
-        <w:t>Guest</w:t>
-      </w:r>
-      <w:proofErr w:type="spellEnd"/>
-    </w:p>
-    <w:p>
-      <w:pPr>
-        <w:pStyle w:val="PargrafodaLista"/>
-      </w:pPr>
-      <w:r>
-        <w:t xml:space="preserve">Para </w:t>
-      </w:r>
-      <w:r>
-        <w:t>fazer login com outra password</w:t>
-      </w:r>
-    </w:p>
-    <w:p>
-      <w:pPr>
-        <w:pStyle w:val="PargrafodaLista"/>
-      </w:pPr>
-    </w:p>
-    <w:p>
-      <w:pPr>
-        <w:pStyle w:val="PargrafodaLista"/>
-        <w:numPr>
-          <w:ilvl w:val="0"/>
-          <w:numId w:val="6"/>
-        </w:numPr>
-      </w:pPr>
-      <w:r>
-        <w:t>US</w:t>
-      </w:r>
-      <w:r>
-        <w:t>5</w:t>
-      </w:r>
-      <w:r>
-        <w:t xml:space="preserve"> -</w:t>
-      </w:r>
-      <w:r>
-        <w:t xml:space="preserve"> Terminar Sessão</w:t>
-      </w:r>
-    </w:p>
-    <w:p>
-      <w:pPr>
-        <w:pStyle w:val="PargrafodaLista"/>
-      </w:pPr>
-    </w:p>
-    <w:p>
-      <w:pPr>
-        <w:pStyle w:val="PargrafodaLista"/>
-      </w:pPr>
-      <w:r>
-        <w:t xml:space="preserve">Como cliente hoteleiro </w:t>
-      </w:r>
-    </w:p>
-    <w:p>
-      <w:pPr>
-        <w:pStyle w:val="PargrafodaLista"/>
-      </w:pPr>
-      <w:r>
-        <w:t xml:space="preserve">Quero </w:t>
-      </w:r>
-      <w:r>
-        <w:t>terminar sessão na aplicação</w:t>
-      </w:r>
-      <w:r>
-        <w:t xml:space="preserve"> </w:t>
-      </w:r>
-      <w:r>
-        <w:t>mobile</w:t>
-      </w:r>
-      <w:r>
-        <w:t xml:space="preserve"> </w:t>
-      </w:r>
-      <w:proofErr w:type="spellStart"/>
-      <w:r>
-        <w:t>Happy</w:t>
-      </w:r>
-      <w:proofErr w:type="spellEnd"/>
-      <w:r>
-        <w:t xml:space="preserve"> </w:t>
-      </w:r>
-      <w:proofErr w:type="spellStart"/>
-      <w:r>
-        <w:t>Guest</w:t>
-      </w:r>
-      <w:proofErr w:type="spellEnd"/>
-    </w:p>
-    <w:p>
-      <w:pPr>
-        <w:pStyle w:val="PargrafodaLista"/>
-      </w:pPr>
-      <w:r>
-        <w:t xml:space="preserve">Para </w:t>
-      </w:r>
-      <w:r>
-        <w:t>não deixar sessão iniciada</w:t>
-      </w:r>
-    </w:p>
-    <w:p>
-      <w:pPr>
-        <w:pStyle w:val="PargrafodaLista"/>
-      </w:pPr>
-    </w:p>
-    <w:p>
-      <w:pPr>
-        <w:rPr>
-          <w:b/>
-          <w:bCs/>
-        </w:rPr>
-      </w:pPr>
-    </w:p>
-    <w:p>
-      <w:pPr>
-        <w:rPr>
-          <w:b/>
-          <w:bCs/>
-        </w:rPr>
-      </w:pPr>
-    </w:p>
-    <w:p>
-      <w:pPr>
-        <w:rPr>
-          <w:b/>
-          <w:bCs/>
-        </w:rPr>
-      </w:pPr>
-    </w:p>
-    <w:p>
-      <w:pPr>
-        <w:rPr>
-          <w:b/>
-          <w:bCs/>
-        </w:rPr>
-      </w:pPr>
-    </w:p>
-    <w:p>
-      <w:pPr>
-        <w:rPr>
-          <w:b/>
-          <w:bCs/>
-        </w:rPr>
-      </w:pPr>
-    </w:p>
-    <w:p>
-      <w:pPr>
-        <w:rPr>
-          <w:b/>
-          <w:bCs/>
-        </w:rPr>
-      </w:pPr>
-    </w:p>
-    <w:p>
-      <w:pPr>
-        <w:rPr>
-          <w:b/>
-          <w:bCs/>
-        </w:rPr>
-      </w:pPr>
-    </w:p>
-    <w:p>
-      <w:pPr>
-        <w:rPr>
-          <w:b/>
-          <w:bCs/>
-        </w:rPr>
-      </w:pPr>
-    </w:p>
-    <w:p>
-      <w:pPr>
-        <w:rPr>
-          <w:b/>
-          <w:bCs/>
-        </w:rPr>
-      </w:pPr>
-    </w:p>
-    <w:p>
-      <w:pPr>
-        <w:rPr>
-          <w:b/>
-          <w:bCs/>
-        </w:rPr>
-      </w:pPr>
-    </w:p>
-    <w:p>
-      <w:pPr>
-        <w:rPr>
-          <w:b/>
-          <w:bCs/>
-        </w:rPr>
-      </w:pPr>
-    </w:p>
-    <w:p>
-      <w:pPr>
-        <w:rPr>
-          <w:b/>
-          <w:bCs/>
-        </w:rPr>
-      </w:pPr>
-    </w:p>
-    <w:p>
-      <w:pPr>
-        <w:rPr>
-          <w:b/>
-          <w:bCs/>
-        </w:rPr>
-      </w:pPr>
-      <w:r>
-        <w:rPr>
-          <w:b/>
-          <w:bCs/>
-        </w:rPr>
-        <w:lastRenderedPageBreak/>
-        <w:t xml:space="preserve">  </w:t>
-      </w:r>
-      <w:proofErr w:type="spellStart"/>
-      <w:r>
-        <w:rPr>
-          <w:b/>
-          <w:bCs/>
-          <w:sz w:val="24"/>
-          <w:szCs w:val="24"/>
-        </w:rPr>
-        <w:t>Dashboard</w:t>
-      </w:r>
-      <w:proofErr w:type="spellEnd"/>
-      <w:r>
-        <w:rPr>
-          <w:b/>
-          <w:bCs/>
-          <w:sz w:val="24"/>
-          <w:szCs w:val="24"/>
-        </w:rPr>
-        <w:t xml:space="preserve"> Web</w:t>
-      </w:r>
-      <w:r>
-        <w:rPr>
-          <w:b/>
-          <w:bCs/>
-          <w:sz w:val="24"/>
-          <w:szCs w:val="24"/>
-        </w:rPr>
-        <w:t>:</w:t>
-      </w:r>
-    </w:p>
-    <w:p>
-      <w:pPr>
-        <w:pStyle w:val="PargrafodaLista"/>
-        <w:numPr>
-          <w:ilvl w:val="0"/>
-          <w:numId w:val="7"/>
-        </w:numPr>
-      </w:pPr>
-      <w:r>
-        <w:t>US1</w:t>
-      </w:r>
-      <w:r>
-        <w:t xml:space="preserve"> -</w:t>
-      </w:r>
-      <w:r>
-        <w:t xml:space="preserve"> Login</w:t>
-      </w:r>
-    </w:p>
-    <w:p>
-      <w:pPr>
-        <w:spacing w:after="0"/>
-        <w:ind w:firstLine="708"/>
-      </w:pPr>
-      <w:r>
-        <w:t xml:space="preserve">Como </w:t>
-      </w:r>
-      <w:r>
-        <w:t>gestor</w:t>
-      </w:r>
-      <w:r>
-        <w:t xml:space="preserve"> hoteleiro </w:t>
-      </w:r>
-    </w:p>
-    <w:p>
-      <w:pPr>
-        <w:spacing w:after="0"/>
-        <w:ind w:left="708"/>
-      </w:pPr>
-      <w:r>
-        <w:t>Quero fazer login n</w:t>
-      </w:r>
-      <w:r>
-        <w:t>o</w:t>
-      </w:r>
-      <w:r>
-        <w:t xml:space="preserve"> </w:t>
-      </w:r>
-      <w:proofErr w:type="spellStart"/>
-      <w:r>
-        <w:t>Dashboard</w:t>
-      </w:r>
-      <w:proofErr w:type="spellEnd"/>
-      <w:r>
-        <w:t xml:space="preserve"> </w:t>
-      </w:r>
-      <w:r>
-        <w:t xml:space="preserve">web </w:t>
-      </w:r>
-      <w:proofErr w:type="spellStart"/>
-      <w:r>
-        <w:t>Happy</w:t>
-      </w:r>
-      <w:proofErr w:type="spellEnd"/>
-      <w:r>
-        <w:t xml:space="preserve"> </w:t>
-      </w:r>
-      <w:proofErr w:type="spellStart"/>
-      <w:r>
-        <w:t>Guest</w:t>
-      </w:r>
-      <w:proofErr w:type="spellEnd"/>
-    </w:p>
-    <w:p>
-      <w:pPr>
-        <w:spacing w:after="0"/>
-        <w:ind w:firstLine="708"/>
-      </w:pPr>
-      <w:r>
-        <w:t xml:space="preserve">Para conseguir </w:t>
-      </w:r>
-      <w:r>
-        <w:t>aceder a minha conta</w:t>
-      </w:r>
-    </w:p>
-    <w:p>
-      <w:pPr>
-        <w:ind w:firstLine="708"/>
-      </w:pPr>
-    </w:p>
-    <w:p>
-      <w:pPr>
-        <w:pStyle w:val="PargrafodaLista"/>
-        <w:numPr>
-          <w:ilvl w:val="0"/>
-          <w:numId w:val="6"/>
-        </w:numPr>
-      </w:pPr>
-      <w:r>
-        <w:t>US2</w:t>
-      </w:r>
-      <w:r>
-        <w:t xml:space="preserve"> -</w:t>
-      </w:r>
-      <w:r>
-        <w:t xml:space="preserve"> Lembrar Sessão</w:t>
-      </w:r>
-    </w:p>
-    <w:p>
-      <w:pPr>
-        <w:spacing w:after="0"/>
-        <w:ind w:firstLine="708"/>
-      </w:pPr>
-      <w:r>
-        <w:t xml:space="preserve">Como gestor hoteleiro </w:t>
-      </w:r>
-    </w:p>
-    <w:p>
-      <w:pPr>
-        <w:spacing w:after="0"/>
-        <w:ind w:firstLine="708"/>
-      </w:pPr>
-      <w:r>
-        <w:t xml:space="preserve">Quero entrar diretamente </w:t>
-      </w:r>
-      <w:r>
-        <w:t xml:space="preserve">no </w:t>
-      </w:r>
-      <w:proofErr w:type="spellStart"/>
-      <w:r>
-        <w:t>Dashboard</w:t>
-      </w:r>
-      <w:proofErr w:type="spellEnd"/>
-      <w:r>
-        <w:t xml:space="preserve"> web </w:t>
-      </w:r>
-      <w:proofErr w:type="spellStart"/>
-      <w:r>
-        <w:t>Happy</w:t>
-      </w:r>
-      <w:proofErr w:type="spellEnd"/>
-      <w:r>
-        <w:t xml:space="preserve"> </w:t>
-      </w:r>
-      <w:proofErr w:type="spellStart"/>
-      <w:r>
-        <w:t>Guest</w:t>
-      </w:r>
-      <w:proofErr w:type="spellEnd"/>
-    </w:p>
-    <w:p>
-      <w:pPr>
-        <w:spacing w:after="0"/>
-        <w:ind w:firstLine="708"/>
-      </w:pPr>
-      <w:r>
-        <w:t>Para não ser necessário voltar a inserir os meus dados de acesso</w:t>
-      </w:r>
-      <w:r>
-        <w:t xml:space="preserve"> no login</w:t>
-      </w:r>
-    </w:p>
-    <w:p>
-      <w:pPr>
-        <w:spacing w:after="0"/>
-        <w:ind w:firstLine="708"/>
-      </w:pPr>
-    </w:p>
-    <w:p>
-      <w:pPr>
-        <w:pStyle w:val="PargrafodaLista"/>
-        <w:numPr>
-          <w:ilvl w:val="0"/>
-          <w:numId w:val="6"/>
-        </w:numPr>
-      </w:pPr>
-      <w:r>
-        <w:t>US</w:t>
-      </w:r>
-      <w:r>
-        <w:t>3</w:t>
-      </w:r>
-      <w:r>
-        <w:t xml:space="preserve"> -</w:t>
-      </w:r>
-      <w:r>
-        <w:t xml:space="preserve"> Alterar Password</w:t>
-      </w:r>
-    </w:p>
-    <w:p>
-      <w:pPr>
-        <w:pStyle w:val="PargrafodaLista"/>
-        <w:spacing w:after="0"/>
-      </w:pPr>
-    </w:p>
-    <w:p>
-      <w:pPr>
-        <w:pStyle w:val="PargrafodaLista"/>
-        <w:spacing w:after="0"/>
-      </w:pPr>
-      <w:r>
-        <w:t xml:space="preserve">Como gestor hoteleiro </w:t>
-      </w:r>
-    </w:p>
-    <w:p>
-      <w:pPr>
-        <w:pStyle w:val="PargrafodaLista"/>
-      </w:pPr>
-      <w:r>
-        <w:t xml:space="preserve">Quero conseguir alterar a minha password de acesso </w:t>
-      </w:r>
-      <w:r>
-        <w:t>ao</w:t>
-      </w:r>
-      <w:r>
-        <w:t xml:space="preserve"> </w:t>
-      </w:r>
-      <w:proofErr w:type="spellStart"/>
-      <w:r>
-        <w:t>Dashboard</w:t>
-      </w:r>
-      <w:proofErr w:type="spellEnd"/>
-      <w:r>
-        <w:t xml:space="preserve"> </w:t>
-      </w:r>
-      <w:r>
-        <w:t xml:space="preserve">web </w:t>
-      </w:r>
-      <w:proofErr w:type="spellStart"/>
-      <w:r>
-        <w:t>Happy</w:t>
-      </w:r>
-      <w:proofErr w:type="spellEnd"/>
-      <w:r>
-        <w:t xml:space="preserve"> </w:t>
-      </w:r>
-      <w:proofErr w:type="spellStart"/>
-      <w:r>
-        <w:t>Guest</w:t>
-      </w:r>
-      <w:proofErr w:type="spellEnd"/>
-    </w:p>
-    <w:p>
-      <w:pPr>
-        <w:pStyle w:val="PargrafodaLista"/>
-      </w:pPr>
-      <w:r>
-        <w:t>Para fazer login com outra password</w:t>
-      </w:r>
-    </w:p>
-    <w:p>
-      <w:pPr>
-        <w:pStyle w:val="PargrafodaLista"/>
-      </w:pPr>
-    </w:p>
-    <w:p>
-      <w:pPr>
-        <w:pStyle w:val="PargrafodaLista"/>
-        <w:numPr>
-          <w:ilvl w:val="0"/>
-          <w:numId w:val="6"/>
-        </w:numPr>
-      </w:pPr>
-      <w:r>
-        <w:t>US</w:t>
-      </w:r>
-      <w:r>
-        <w:t>4</w:t>
-      </w:r>
-      <w:r>
-        <w:t xml:space="preserve"> -</w:t>
-      </w:r>
-      <w:r>
-        <w:t xml:space="preserve"> Terminar Sessão</w:t>
-      </w:r>
-    </w:p>
-    <w:p>
-      <w:pPr>
-        <w:spacing w:after="0"/>
-        <w:ind w:firstLine="708"/>
-      </w:pPr>
-      <w:r>
-        <w:t xml:space="preserve">Como gestor hoteleiro </w:t>
-      </w:r>
-    </w:p>
-    <w:p>
-      <w:pPr>
-        <w:pStyle w:val="PargrafodaLista"/>
-      </w:pPr>
-      <w:r>
-        <w:t xml:space="preserve">Quero </w:t>
-      </w:r>
-      <w:r>
-        <w:t xml:space="preserve">terminar sessão </w:t>
-      </w:r>
-      <w:r>
-        <w:t xml:space="preserve">no </w:t>
-      </w:r>
-      <w:proofErr w:type="spellStart"/>
-      <w:r>
-        <w:t>Dashboard</w:t>
-      </w:r>
-      <w:proofErr w:type="spellEnd"/>
-      <w:r>
-        <w:t xml:space="preserve"> web</w:t>
-      </w:r>
-    </w:p>
-    <w:p>
-      <w:pPr>
-        <w:pStyle w:val="PargrafodaLista"/>
-      </w:pPr>
-      <w:r>
-        <w:t>Para não deixar sessão iniciada</w:t>
-      </w:r>
     </w:p>
     <w:p/>
     <w:sectPr>

</xml_diff>

<commit_message>
Adicionar User Stories & Update Decisões
</commit_message>
<xml_diff>
--- a/Relatórios/Decisões.docx
+++ b/Relatórios/Decisões.docx
@@ -167,7 +167,10 @@
         <w:t>GitHub Projects</w:t>
       </w:r>
       <w:r>
-        <w:t xml:space="preserve"> que permite integrar o nosso repositório com um painel personalizável para conseguir gerir as nossas tarefas, criando as User Stories e os testes das mesmas tendo acesso a várias ferramentas para o mesmo.</w:t>
+        <w:t xml:space="preserve"> que permite integrar o nosso repositório com um painel personalizável para conseguir gerir as nossas tarefas, criando as User Stories</w:t>
+      </w:r>
+      <w:r>
+        <w:t>, Sprints semanais e a realização dos testes para as mesmas.</w:t>
       </w:r>
     </w:p>
     <w:p>
@@ -960,7 +963,21 @@
             <w:rStyle w:val="Hiperligao"/>
             <w:lang w:val="en-US"/>
           </w:rPr>
-          <w:t>Palladium HG</w:t>
+          <w:t>Palladiu</w:t>
+        </w:r>
+        <w:r>
+          <w:rPr>
+            <w:rStyle w:val="Hiperligao"/>
+            <w:lang w:val="en-US"/>
+          </w:rPr>
+          <w:t>m</w:t>
+        </w:r>
+        <w:r>
+          <w:rPr>
+            <w:rStyle w:val="Hiperligao"/>
+            <w:lang w:val="en-US"/>
+          </w:rPr>
+          <w:t xml:space="preserve"> HG</w:t>
         </w:r>
       </w:hyperlink>
       <w:r>
@@ -987,7 +1004,21 @@
             <w:rStyle w:val="Hiperligao"/>
             <w:lang w:val="en-US"/>
           </w:rPr>
-          <w:t>Vincci Hoteles</w:t>
+          <w:t>Vincc</w:t>
+        </w:r>
+        <w:r>
+          <w:rPr>
+            <w:rStyle w:val="Hiperligao"/>
+            <w:lang w:val="en-US"/>
+          </w:rPr>
+          <w:t>i</w:t>
+        </w:r>
+        <w:r>
+          <w:rPr>
+            <w:rStyle w:val="Hiperligao"/>
+            <w:lang w:val="en-US"/>
+          </w:rPr>
+          <w:t xml:space="preserve"> Hoteles</w:t>
         </w:r>
       </w:hyperlink>
       <w:r>
@@ -2451,7 +2482,17 @@
         <w:jc w:val="both"/>
       </w:pPr>
       <w:r>
-        <w:t>Acabando por optar pela 2º opção, sendo o objetivo ser algo simples e moderno, mas também um logotipo que apresente o objetivo da nossa aplicação.</w:t>
+        <w:t xml:space="preserve">Acabando por optar pela </w:t>
+      </w:r>
+      <w:r>
+        <w:rPr>
+          <w:b/>
+          <w:bCs/>
+        </w:rPr>
+        <w:t>2º opção</w:t>
+      </w:r>
+      <w:r>
+        <w:t>, sendo o objetivo ser algo simples e moderno, mas também um logotipo que apresente o objetivo da nossa aplicação.</w:t>
       </w:r>
     </w:p>
     <w:p>
@@ -2892,26 +2933,8 @@
     <w:p>
       <w:pPr>
         <w:pStyle w:val="PargrafodaLista"/>
-        <w:numPr>
-          <w:ilvl w:val="1"/>
-          <w:numId w:val="1"/>
-        </w:numPr>
-      </w:pPr>
-      <w:r>
-        <w:t>Editar Avaliação</w:t>
-      </w:r>
-    </w:p>
-    <w:p>
-      <w:pPr>
-        <w:pStyle w:val="PargrafodaLista"/>
-        <w:numPr>
-          <w:ilvl w:val="1"/>
-          <w:numId w:val="1"/>
-        </w:numPr>
-      </w:pPr>
-      <w:r>
-        <w:t>Remover Avaliação</w:t>
-      </w:r>
+        <w:ind w:left="1440"/>
+      </w:pPr>
     </w:p>
     <w:p>
       <w:pPr>
@@ -3034,7 +3057,7 @@
         </w:numPr>
       </w:pPr>
       <w:r>
-        <w:t>Reservar Atividades / Sessões *</w:t>
+        <w:t>Reservar Atividades</w:t>
       </w:r>
     </w:p>
     <w:p>
@@ -3058,7 +3081,7 @@
         </w:numPr>
       </w:pPr>
       <w:r>
-        <w:t>Editar Reserva *</w:t>
+        <w:t>Editar Reserva</w:t>
       </w:r>
     </w:p>
     <w:p>
@@ -3248,6 +3271,27 @@
       </w:r>
       <w:r>
         <w:t xml:space="preserve"> e no 3.b.</w:t>
+      </w:r>
+    </w:p>
+    <w:p>
+      <w:r>
+        <w:tab/>
+      </w:r>
+      <w:r>
+        <w:rPr>
+          <w:b/>
+          <w:bCs/>
+        </w:rPr>
+        <w:t>5</w:t>
+      </w:r>
+      <w:r>
+        <w:t xml:space="preserve"> </w:t>
+      </w:r>
+      <w:r>
+        <w:t xml:space="preserve">– </w:t>
+      </w:r>
+      <w:r>
+        <w:t>Perguntas com estrelas</w:t>
       </w:r>
     </w:p>
     <w:p>
@@ -3308,7 +3352,6 @@
           <w:sz w:val="24"/>
           <w:szCs w:val="24"/>
         </w:rPr>
-        <w:lastRenderedPageBreak/>
         <w:t>Dashboard Web:</w:t>
       </w:r>
     </w:p>
@@ -3662,6 +3705,7 @@
         <w:t>Remover Reclamação</w:t>
       </w:r>
     </w:p>
+    <w:p/>
     <w:p>
       <w:pPr>
         <w:pStyle w:val="PargrafodaLista"/>
@@ -3710,33 +3754,6 @@
       <w:pPr>
         <w:pStyle w:val="PargrafodaLista"/>
         <w:numPr>
-          <w:ilvl w:val="1"/>
-          <w:numId w:val="3"/>
-        </w:numPr>
-      </w:pPr>
-      <w:r>
-        <w:t>Comentar</w:t>
-      </w:r>
-      <w:r>
-        <w:t xml:space="preserve"> Avaliação</w:t>
-      </w:r>
-    </w:p>
-    <w:p>
-      <w:pPr>
-        <w:pStyle w:val="PargrafodaLista"/>
-        <w:numPr>
-          <w:ilvl w:val="1"/>
-          <w:numId w:val="3"/>
-        </w:numPr>
-      </w:pPr>
-      <w:r>
-        <w:t>Remover Avaliação</w:t>
-      </w:r>
-    </w:p>
-    <w:p>
-      <w:pPr>
-        <w:pStyle w:val="PargrafodaLista"/>
-        <w:numPr>
           <w:ilvl w:val="0"/>
           <w:numId w:val="3"/>
         </w:numPr>
@@ -3842,7 +3859,7 @@
         </w:numPr>
       </w:pPr>
       <w:r>
-        <w:t>Gerir Atividades / Sessões</w:t>
+        <w:t>Gerir Atividades</w:t>
       </w:r>
     </w:p>
     <w:p>
@@ -3995,7 +4012,10 @@
         </w:sectPr>
       </w:pPr>
       <w:r>
-        <w:t>Atividades</w:t>
+        <w:t>Atividad</w:t>
+      </w:r>
+      <w:r>
+        <w:t>es</w:t>
       </w:r>
     </w:p>
     <w:p/>
@@ -4068,7 +4088,6 @@
           <w:szCs w:val="28"/>
           <w:u w:val="single"/>
         </w:rPr>
-        <w:lastRenderedPageBreak/>
         <w:t>Interface da Aplicação Mobile:</w:t>
       </w:r>
     </w:p>

</xml_diff>

<commit_message>
Tabelas de importância de requisitos
</commit_message>
<xml_diff>
--- a/Relatórios/Decisões.docx
+++ b/Relatórios/Decisões.docx
@@ -133,7 +133,23 @@
           <w:b/>
           <w:bCs/>
         </w:rPr>
-        <w:t xml:space="preserve"> Scrum (Ágil)</w:t>
+        <w:t xml:space="preserve"> </w:t>
+      </w:r>
+      <w:proofErr w:type="spellStart"/>
+      <w:r>
+        <w:rPr>
+          <w:b/>
+          <w:bCs/>
+        </w:rPr>
+        <w:t>Scrum</w:t>
+      </w:r>
+      <w:proofErr w:type="spellEnd"/>
+      <w:r>
+        <w:rPr>
+          <w:b/>
+          <w:bCs/>
+        </w:rPr>
+        <w:t xml:space="preserve"> (Ágil)</w:t>
       </w:r>
       <w:r>
         <w:t xml:space="preserve">, pois conseguimos controlar melhor a nossa divisão de tarefas, otimizar o nosso tempo e integrar a realização de diversos testes. Criando </w:t>
@@ -164,11 +180,33 @@
           <w:b/>
           <w:bCs/>
         </w:rPr>
-        <w:t>GitHub Projects</w:t>
-      </w:r>
-      <w:r>
-        <w:t xml:space="preserve"> que permite integrar o nosso repositório com um painel personalizável para conseguir gerir as nossas tarefas, criando as User Stories</w:t>
-      </w:r>
+        <w:t xml:space="preserve">GitHub </w:t>
+      </w:r>
+      <w:proofErr w:type="spellStart"/>
+      <w:r>
+        <w:rPr>
+          <w:b/>
+          <w:bCs/>
+        </w:rPr>
+        <w:t>Projects</w:t>
+      </w:r>
+      <w:proofErr w:type="spellEnd"/>
+      <w:r>
+        <w:t xml:space="preserve"> que permite integrar o nosso repositório com um painel personalizável para conseguir gerir as nossas tarefas, criando as </w:t>
+      </w:r>
+      <w:proofErr w:type="spellStart"/>
+      <w:r>
+        <w:t>User</w:t>
+      </w:r>
+      <w:proofErr w:type="spellEnd"/>
+      <w:r>
+        <w:t xml:space="preserve"> </w:t>
+      </w:r>
+      <w:proofErr w:type="spellStart"/>
+      <w:r>
+        <w:t>Stories</w:t>
+      </w:r>
+      <w:proofErr w:type="spellEnd"/>
       <w:r>
         <w:t>, Sprints semanais e a realização dos testes para as mesmas.</w:t>
       </w:r>
@@ -441,8 +479,17 @@
       </w:pPr>
       <w:r>
         <w:tab/>
-        <w:t xml:space="preserve">Para o desenvolvimento do projeto vamos necessitar de desenvolver uma API para ser possível comunicar entre as várias “plataformas”, sendo elas no caso a App Mobile e o Dashboard Web. Para o desenvolvimento da API escolhemos utilizar o </w:t>
-      </w:r>
+        <w:t xml:space="preserve">Para o desenvolvimento do projeto vamos necessitar de desenvolver uma API para ser possível comunicar entre as várias “plataformas”, sendo elas no caso a App Mobile e o </w:t>
+      </w:r>
+      <w:proofErr w:type="spellStart"/>
+      <w:r>
+        <w:t>Dashboard</w:t>
+      </w:r>
+      <w:proofErr w:type="spellEnd"/>
+      <w:r>
+        <w:t xml:space="preserve"> Web. Para o desenvolvimento da API escolhemos utilizar o </w:t>
+      </w:r>
+      <w:proofErr w:type="spellStart"/>
       <w:r>
         <w:rPr>
           <w:b/>
@@ -450,8 +497,25 @@
         </w:rPr>
         <w:t>Laravel</w:t>
       </w:r>
-      <w:r>
-        <w:t xml:space="preserve"> (PHP) devido a sua facilidade e simplicidade de implementação. Para o Dashboard (Front-End) decidimos utilizar o </w:t>
+      <w:proofErr w:type="spellEnd"/>
+      <w:r>
+        <w:t xml:space="preserve"> (PHP) devido a sua facilidade e simplicidade de implementação. Para o </w:t>
+      </w:r>
+      <w:proofErr w:type="spellStart"/>
+      <w:r>
+        <w:t>Dashboard</w:t>
+      </w:r>
+      <w:proofErr w:type="spellEnd"/>
+      <w:r>
+        <w:t xml:space="preserve"> (</w:t>
+      </w:r>
+      <w:proofErr w:type="spellStart"/>
+      <w:r>
+        <w:t>Front-End</w:t>
+      </w:r>
+      <w:proofErr w:type="spellEnd"/>
+      <w:r>
+        <w:t xml:space="preserve">) decidimos utilizar o </w:t>
       </w:r>
       <w:r>
         <w:rPr>
@@ -861,7 +925,15 @@
         <w:t>no mercado</w:t>
       </w:r>
       <w:r>
-        <w:t xml:space="preserve"> realizámos uma pesquisa na PlayStore (loja de aplicações mobile) para poder realizar um estudo e ter uma comparação com as funcionalidades desejadas do nosso produto.</w:t>
+        <w:t xml:space="preserve"> realizámos uma pesquisa na </w:t>
+      </w:r>
+      <w:proofErr w:type="spellStart"/>
+      <w:r>
+        <w:t>PlayStore</w:t>
+      </w:r>
+      <w:proofErr w:type="spellEnd"/>
+      <w:r>
+        <w:t xml:space="preserve"> (loja de aplicações mobile) para poder realizar um estudo e ter uma comparação com as funcionalidades desejadas do nosso produto.</w:t>
       </w:r>
     </w:p>
     <w:p>
@@ -926,7 +998,31 @@
         <w:t xml:space="preserve"> de pesquisa:</w:t>
       </w:r>
       <w:r>
-        <w:t xml:space="preserve"> Happy Guest, Hotel Group, Hotel</w:t>
+        <w:t xml:space="preserve"> </w:t>
+      </w:r>
+      <w:proofErr w:type="spellStart"/>
+      <w:r>
+        <w:t>Happy</w:t>
+      </w:r>
+      <w:proofErr w:type="spellEnd"/>
+      <w:r>
+        <w:t xml:space="preserve"> </w:t>
+      </w:r>
+      <w:proofErr w:type="spellStart"/>
+      <w:r>
+        <w:t>Guest</w:t>
+      </w:r>
+      <w:proofErr w:type="spellEnd"/>
+      <w:r>
+        <w:t xml:space="preserve">, Hotel </w:t>
+      </w:r>
+      <w:proofErr w:type="spellStart"/>
+      <w:r>
+        <w:t>Group</w:t>
+      </w:r>
+      <w:proofErr w:type="spellEnd"/>
+      <w:r>
+        <w:t>, Hotel</w:t>
       </w:r>
     </w:p>
     <w:p>
@@ -985,13 +1081,31 @@
         <w:t xml:space="preserve"> </w:t>
       </w:r>
       <w:hyperlink r:id="rId16" w:history="1">
+        <w:proofErr w:type="spellStart"/>
         <w:r>
           <w:rPr>
             <w:rStyle w:val="Hiperligao"/>
             <w:lang w:val="en-US"/>
           </w:rPr>
-          <w:t>Vincci Hoteles</w:t>
+          <w:t>Vincci</w:t>
         </w:r>
+        <w:proofErr w:type="spellEnd"/>
+        <w:r>
+          <w:rPr>
+            <w:rStyle w:val="Hiperligao"/>
+            <w:lang w:val="en-US"/>
+          </w:rPr>
+          <w:t xml:space="preserve"> </w:t>
+        </w:r>
+        <w:proofErr w:type="spellStart"/>
+        <w:r>
+          <w:rPr>
+            <w:rStyle w:val="Hiperligao"/>
+            <w:lang w:val="en-US"/>
+          </w:rPr>
+          <w:t>Hoteles</w:t>
+        </w:r>
+        <w:proofErr w:type="spellEnd"/>
       </w:hyperlink>
       <w:r>
         <w:rPr>
@@ -1068,11 +1182,12 @@
         <w:tblLook w:val="04A0" w:firstRow="1" w:lastRow="0" w:firstColumn="1" w:lastColumn="0" w:noHBand="0" w:noVBand="1"/>
       </w:tblPr>
       <w:tblGrid>
-        <w:gridCol w:w="2824"/>
-        <w:gridCol w:w="1418"/>
-        <w:gridCol w:w="1417"/>
-        <w:gridCol w:w="1418"/>
-        <w:gridCol w:w="1417"/>
+        <w:gridCol w:w="2606"/>
+        <w:gridCol w:w="1295"/>
+        <w:gridCol w:w="1294"/>
+        <w:gridCol w:w="1373"/>
+        <w:gridCol w:w="1321"/>
+        <w:gridCol w:w="1156"/>
       </w:tblGrid>
       <w:tr>
         <w:trPr>
@@ -1082,7 +1197,7 @@
         <w:tc>
           <w:tcPr>
             <w:cnfStyle w:val="001000000000" w:firstRow="0" w:lastRow="0" w:firstColumn="1" w:lastColumn="0" w:oddVBand="0" w:evenVBand="0" w:oddHBand="0" w:evenHBand="0" w:firstRowFirstColumn="0" w:firstRowLastColumn="0" w:lastRowFirstColumn="0" w:lastRowLastColumn="0"/>
-            <w:tcW w:w="2824" w:type="dxa"/>
+            <w:tcW w:w="2606" w:type="dxa"/>
             <w:tcBorders>
               <w:top w:val="single" w:sz="12" w:space="0" w:color="auto"/>
               <w:left w:val="single" w:sz="12" w:space="0" w:color="auto"/>
@@ -1114,7 +1229,7 @@
         </w:tc>
         <w:tc>
           <w:tcPr>
-            <w:tcW w:w="1418" w:type="dxa"/>
+            <w:tcW w:w="1295" w:type="dxa"/>
             <w:tcBorders>
               <w:top w:val="single" w:sz="12" w:space="0" w:color="auto"/>
               <w:left w:val="single" w:sz="4" w:space="0" w:color="auto"/>
@@ -1132,18 +1247,43 @@
                 <w:szCs w:val="24"/>
               </w:rPr>
             </w:pPr>
+            <w:proofErr w:type="spellStart"/>
             <w:r>
               <w:rPr>
                 <w:sz w:val="24"/>
                 <w:szCs w:val="24"/>
               </w:rPr>
-              <w:t>Happy Stays X</w:t>
+              <w:t>Happy</w:t>
             </w:r>
-          </w:p>
-        </w:tc>
-        <w:tc>
-          <w:tcPr>
-            <w:tcW w:w="1417" w:type="dxa"/>
+            <w:proofErr w:type="spellEnd"/>
+            <w:r>
+              <w:rPr>
+                <w:sz w:val="24"/>
+                <w:szCs w:val="24"/>
+              </w:rPr>
+              <w:t xml:space="preserve"> </w:t>
+            </w:r>
+            <w:proofErr w:type="spellStart"/>
+            <w:r>
+              <w:rPr>
+                <w:sz w:val="24"/>
+                <w:szCs w:val="24"/>
+              </w:rPr>
+              <w:t>Stays</w:t>
+            </w:r>
+            <w:proofErr w:type="spellEnd"/>
+            <w:r>
+              <w:rPr>
+                <w:sz w:val="24"/>
+                <w:szCs w:val="24"/>
+              </w:rPr>
+              <w:t xml:space="preserve"> X</w:t>
+            </w:r>
+          </w:p>
+        </w:tc>
+        <w:tc>
+          <w:tcPr>
+            <w:tcW w:w="1294" w:type="dxa"/>
             <w:tcBorders>
               <w:top w:val="single" w:sz="12" w:space="0" w:color="auto"/>
               <w:bottom w:val="single" w:sz="12" w:space="0" w:color="auto"/>
@@ -1168,13 +1308,22 @@
                 <w:sz w:val="24"/>
                 <w:szCs w:val="24"/>
               </w:rPr>
-              <w:t>RIU Hotels</w:t>
+              <w:t xml:space="preserve">RIU </w:t>
             </w:r>
-          </w:p>
-        </w:tc>
-        <w:tc>
-          <w:tcPr>
-            <w:tcW w:w="1418" w:type="dxa"/>
+            <w:proofErr w:type="spellStart"/>
+            <w:r>
+              <w:rPr>
+                <w:sz w:val="24"/>
+                <w:szCs w:val="24"/>
+              </w:rPr>
+              <w:t>Hotels</w:t>
+            </w:r>
+            <w:proofErr w:type="spellEnd"/>
+          </w:p>
+        </w:tc>
+        <w:tc>
+          <w:tcPr>
+            <w:tcW w:w="1373" w:type="dxa"/>
             <w:tcBorders>
               <w:top w:val="single" w:sz="12" w:space="0" w:color="auto"/>
               <w:bottom w:val="single" w:sz="12" w:space="0" w:color="auto"/>
@@ -1191,18 +1340,27 @@
                 <w:szCs w:val="24"/>
               </w:rPr>
             </w:pPr>
+            <w:proofErr w:type="spellStart"/>
             <w:r>
               <w:rPr>
                 <w:sz w:val="24"/>
                 <w:szCs w:val="24"/>
               </w:rPr>
-              <w:t>Palladium HG</w:t>
+              <w:t>Palladium</w:t>
             </w:r>
-          </w:p>
-        </w:tc>
-        <w:tc>
-          <w:tcPr>
-            <w:tcW w:w="1417" w:type="dxa"/>
+            <w:proofErr w:type="spellEnd"/>
+            <w:r>
+              <w:rPr>
+                <w:sz w:val="24"/>
+                <w:szCs w:val="24"/>
+              </w:rPr>
+              <w:t xml:space="preserve"> HG</w:t>
+            </w:r>
+          </w:p>
+        </w:tc>
+        <w:tc>
+          <w:tcPr>
+            <w:tcW w:w="1321" w:type="dxa"/>
             <w:tcBorders>
               <w:top w:val="single" w:sz="12" w:space="0" w:color="auto"/>
               <w:bottom w:val="single" w:sz="12" w:space="0" w:color="auto"/>
@@ -1220,13 +1378,76 @@
                 <w:szCs w:val="24"/>
               </w:rPr>
             </w:pPr>
+            <w:proofErr w:type="spellStart"/>
             <w:r>
               <w:rPr>
                 <w:sz w:val="24"/>
                 <w:szCs w:val="24"/>
               </w:rPr>
-              <w:t>Vincci Hoteles</w:t>
+              <w:t>Vincci</w:t>
             </w:r>
+            <w:proofErr w:type="spellEnd"/>
+            <w:r>
+              <w:rPr>
+                <w:sz w:val="24"/>
+                <w:szCs w:val="24"/>
+              </w:rPr>
+              <w:t xml:space="preserve"> </w:t>
+            </w:r>
+            <w:proofErr w:type="spellStart"/>
+            <w:r>
+              <w:rPr>
+                <w:sz w:val="24"/>
+                <w:szCs w:val="24"/>
+              </w:rPr>
+              <w:t>Hoteles</w:t>
+            </w:r>
+            <w:proofErr w:type="spellEnd"/>
+          </w:p>
+        </w:tc>
+        <w:tc>
+          <w:tcPr>
+            <w:tcW w:w="1156" w:type="dxa"/>
+            <w:tcBorders>
+              <w:top w:val="single" w:sz="12" w:space="0" w:color="auto"/>
+              <w:bottom w:val="single" w:sz="12" w:space="0" w:color="auto"/>
+              <w:right w:val="single" w:sz="12" w:space="0" w:color="auto"/>
+            </w:tcBorders>
+          </w:tcPr>
+          <w:p>
+            <w:pPr>
+              <w:jc w:val="center"/>
+              <w:cnfStyle w:val="100000000000" w:firstRow="1" w:lastRow="0" w:firstColumn="0" w:lastColumn="0" w:oddVBand="0" w:evenVBand="0" w:oddHBand="0" w:evenHBand="0" w:firstRowFirstColumn="0" w:firstRowLastColumn="0" w:lastRowFirstColumn="0" w:lastRowLastColumn="0"/>
+              <w:rPr>
+                <w:sz w:val="24"/>
+                <w:szCs w:val="24"/>
+              </w:rPr>
+            </w:pPr>
+            <w:proofErr w:type="spellStart"/>
+            <w:r>
+              <w:rPr>
+                <w:sz w:val="24"/>
+                <w:szCs w:val="24"/>
+              </w:rPr>
+              <w:t>Happy</w:t>
+            </w:r>
+            <w:proofErr w:type="spellEnd"/>
+            <w:r>
+              <w:rPr>
+                <w:sz w:val="24"/>
+                <w:szCs w:val="24"/>
+              </w:rPr>
+              <w:t xml:space="preserve"> </w:t>
+            </w:r>
+            <w:proofErr w:type="spellStart"/>
+            <w:r>
+              <w:rPr>
+                <w:sz w:val="24"/>
+                <w:szCs w:val="24"/>
+              </w:rPr>
+              <w:t>Guest</w:t>
+            </w:r>
+            <w:proofErr w:type="spellEnd"/>
           </w:p>
         </w:tc>
       </w:tr>
@@ -1237,7 +1458,7 @@
         <w:tc>
           <w:tcPr>
             <w:cnfStyle w:val="001000000000" w:firstRow="0" w:lastRow="0" w:firstColumn="1" w:lastColumn="0" w:oddVBand="0" w:evenVBand="0" w:oddHBand="0" w:evenHBand="0" w:firstRowFirstColumn="0" w:firstRowLastColumn="0" w:lastRowFirstColumn="0" w:lastRowLastColumn="0"/>
-            <w:tcW w:w="2824" w:type="dxa"/>
+            <w:tcW w:w="2606" w:type="dxa"/>
             <w:tcBorders>
               <w:top w:val="single" w:sz="12" w:space="0" w:color="auto"/>
               <w:left w:val="single" w:sz="12" w:space="0" w:color="auto"/>
@@ -1264,7 +1485,7 @@
         </w:tc>
         <w:tc>
           <w:tcPr>
-            <w:tcW w:w="1418" w:type="dxa"/>
+            <w:tcW w:w="1295" w:type="dxa"/>
             <w:tcBorders>
               <w:top w:val="single" w:sz="12" w:space="0" w:color="auto"/>
               <w:left w:val="single" w:sz="4" w:space="0" w:color="auto"/>
@@ -1289,7 +1510,7 @@
         </w:tc>
         <w:tc>
           <w:tcPr>
-            <w:tcW w:w="1417" w:type="dxa"/>
+            <w:tcW w:w="1294" w:type="dxa"/>
             <w:tcBorders>
               <w:top w:val="single" w:sz="12" w:space="0" w:color="auto"/>
             </w:tcBorders>
@@ -1309,7 +1530,7 @@
         </w:tc>
         <w:tc>
           <w:tcPr>
-            <w:tcW w:w="1418" w:type="dxa"/>
+            <w:tcW w:w="1373" w:type="dxa"/>
             <w:tcBorders>
               <w:top w:val="single" w:sz="12" w:space="0" w:color="auto"/>
             </w:tcBorders>
@@ -1327,7 +1548,7 @@
         </w:tc>
         <w:tc>
           <w:tcPr>
-            <w:tcW w:w="1417" w:type="dxa"/>
+            <w:tcW w:w="1321" w:type="dxa"/>
             <w:tcBorders>
               <w:top w:val="single" w:sz="12" w:space="0" w:color="auto"/>
               <w:right w:val="single" w:sz="12" w:space="0" w:color="auto"/>
@@ -1344,12 +1565,39 @@
             </w:pPr>
           </w:p>
         </w:tc>
+        <w:tc>
+          <w:tcPr>
+            <w:tcW w:w="1156" w:type="dxa"/>
+            <w:tcBorders>
+              <w:top w:val="single" w:sz="12" w:space="0" w:color="auto"/>
+              <w:right w:val="single" w:sz="12" w:space="0" w:color="auto"/>
+            </w:tcBorders>
+          </w:tcPr>
+          <w:p>
+            <w:pPr>
+              <w:jc w:val="center"/>
+              <w:cnfStyle w:val="000000100000" w:firstRow="0" w:lastRow="0" w:firstColumn="0" w:lastColumn="0" w:oddVBand="0" w:evenVBand="0" w:oddHBand="1" w:evenHBand="0" w:firstRowFirstColumn="0" w:firstRowLastColumn="0" w:lastRowFirstColumn="0" w:lastRowLastColumn="0"/>
+              <w:rPr>
+                <w:b/>
+                <w:bCs/>
+              </w:rPr>
+            </w:pPr>
+            <w:r>
+              <w:rPr>
+                <w:rFonts w:ascii="Segoe UI Emoji" w:hAnsi="Segoe UI Emoji" w:cs="Segoe UI Emoji"/>
+                <w:b/>
+                <w:bCs/>
+              </w:rPr>
+              <w:t>✔️</w:t>
+            </w:r>
+          </w:p>
+        </w:tc>
       </w:tr>
       <w:tr>
         <w:tc>
           <w:tcPr>
             <w:cnfStyle w:val="001000000000" w:firstRow="0" w:lastRow="0" w:firstColumn="1" w:lastColumn="0" w:oddVBand="0" w:evenVBand="0" w:oddHBand="0" w:evenHBand="0" w:firstRowFirstColumn="0" w:firstRowLastColumn="0" w:lastRowFirstColumn="0" w:lastRowLastColumn="0"/>
-            <w:tcW w:w="2824" w:type="dxa"/>
+            <w:tcW w:w="2606" w:type="dxa"/>
             <w:tcBorders>
               <w:left w:val="single" w:sz="12" w:space="0" w:color="auto"/>
               <w:right w:val="single" w:sz="4" w:space="0" w:color="auto"/>
@@ -1377,7 +1625,7 @@
         </w:tc>
         <w:tc>
           <w:tcPr>
-            <w:tcW w:w="1418" w:type="dxa"/>
+            <w:tcW w:w="1295" w:type="dxa"/>
             <w:tcBorders>
               <w:left w:val="single" w:sz="4" w:space="0" w:color="auto"/>
             </w:tcBorders>
@@ -1391,7 +1639,7 @@
         </w:tc>
         <w:tc>
           <w:tcPr>
-            <w:tcW w:w="1417" w:type="dxa"/>
+            <w:tcW w:w="1294" w:type="dxa"/>
           </w:tcPr>
           <w:p>
             <w:pPr>
@@ -1406,7 +1654,7 @@
         </w:tc>
         <w:tc>
           <w:tcPr>
-            <w:tcW w:w="1418" w:type="dxa"/>
+            <w:tcW w:w="1373" w:type="dxa"/>
           </w:tcPr>
           <w:p>
             <w:pPr>
@@ -1429,7 +1677,7 @@
         </w:tc>
         <w:tc>
           <w:tcPr>
-            <w:tcW w:w="1417" w:type="dxa"/>
+            <w:tcW w:w="1321" w:type="dxa"/>
             <w:tcBorders>
               <w:right w:val="single" w:sz="12" w:space="0" w:color="auto"/>
             </w:tcBorders>
@@ -1439,6 +1687,33 @@
               <w:jc w:val="center"/>
               <w:cnfStyle w:val="000000000000" w:firstRow="0" w:lastRow="0" w:firstColumn="0" w:lastColumn="0" w:oddVBand="0" w:evenVBand="0" w:oddHBand="0" w:evenHBand="0" w:firstRowFirstColumn="0" w:firstRowLastColumn="0" w:lastRowFirstColumn="0" w:lastRowLastColumn="0"/>
               <w:rPr>
+                <w:b/>
+                <w:bCs/>
+              </w:rPr>
+            </w:pPr>
+            <w:r>
+              <w:rPr>
+                <w:rFonts w:ascii="Segoe UI Emoji" w:hAnsi="Segoe UI Emoji" w:cs="Segoe UI Emoji"/>
+                <w:b/>
+                <w:bCs/>
+              </w:rPr>
+              <w:t>✔️</w:t>
+            </w:r>
+          </w:p>
+        </w:tc>
+        <w:tc>
+          <w:tcPr>
+            <w:tcW w:w="1156" w:type="dxa"/>
+            <w:tcBorders>
+              <w:right w:val="single" w:sz="12" w:space="0" w:color="auto"/>
+            </w:tcBorders>
+          </w:tcPr>
+          <w:p>
+            <w:pPr>
+              <w:jc w:val="center"/>
+              <w:cnfStyle w:val="000000000000" w:firstRow="0" w:lastRow="0" w:firstColumn="0" w:lastColumn="0" w:oddVBand="0" w:evenVBand="0" w:oddHBand="0" w:evenHBand="0" w:firstRowFirstColumn="0" w:firstRowLastColumn="0" w:lastRowFirstColumn="0" w:lastRowLastColumn="0"/>
+              <w:rPr>
+                <w:rFonts w:ascii="Segoe UI Emoji" w:hAnsi="Segoe UI Emoji" w:cs="Segoe UI Emoji"/>
                 <w:b/>
                 <w:bCs/>
               </w:rPr>
@@ -1461,7 +1736,7 @@
         <w:tc>
           <w:tcPr>
             <w:cnfStyle w:val="001000000000" w:firstRow="0" w:lastRow="0" w:firstColumn="1" w:lastColumn="0" w:oddVBand="0" w:evenVBand="0" w:oddHBand="0" w:evenHBand="0" w:firstRowFirstColumn="0" w:firstRowLastColumn="0" w:lastRowFirstColumn="0" w:lastRowLastColumn="0"/>
-            <w:tcW w:w="2824" w:type="dxa"/>
+            <w:tcW w:w="2606" w:type="dxa"/>
             <w:tcBorders>
               <w:left w:val="single" w:sz="12" w:space="0" w:color="auto"/>
               <w:right w:val="single" w:sz="4" w:space="0" w:color="auto"/>
@@ -1489,7 +1764,7 @@
         </w:tc>
         <w:tc>
           <w:tcPr>
-            <w:tcW w:w="1418" w:type="dxa"/>
+            <w:tcW w:w="1295" w:type="dxa"/>
             <w:tcBorders>
               <w:left w:val="single" w:sz="4" w:space="0" w:color="auto"/>
             </w:tcBorders>
@@ -1503,7 +1778,7 @@
         </w:tc>
         <w:tc>
           <w:tcPr>
-            <w:tcW w:w="1417" w:type="dxa"/>
+            <w:tcW w:w="1294" w:type="dxa"/>
           </w:tcPr>
           <w:p>
             <w:pPr>
@@ -1526,7 +1801,7 @@
         </w:tc>
         <w:tc>
           <w:tcPr>
-            <w:tcW w:w="1418" w:type="dxa"/>
+            <w:tcW w:w="1373" w:type="dxa"/>
           </w:tcPr>
           <w:p>
             <w:pPr>
@@ -1549,7 +1824,7 @@
         </w:tc>
         <w:tc>
           <w:tcPr>
-            <w:tcW w:w="1417" w:type="dxa"/>
+            <w:tcW w:w="1321" w:type="dxa"/>
             <w:tcBorders>
               <w:right w:val="single" w:sz="12" w:space="0" w:color="auto"/>
             </w:tcBorders>
@@ -1573,12 +1848,39 @@
             </w:r>
           </w:p>
         </w:tc>
+        <w:tc>
+          <w:tcPr>
+            <w:tcW w:w="1156" w:type="dxa"/>
+            <w:tcBorders>
+              <w:right w:val="single" w:sz="12" w:space="0" w:color="auto"/>
+            </w:tcBorders>
+          </w:tcPr>
+          <w:p>
+            <w:pPr>
+              <w:jc w:val="center"/>
+              <w:cnfStyle w:val="000000100000" w:firstRow="0" w:lastRow="0" w:firstColumn="0" w:lastColumn="0" w:oddVBand="0" w:evenVBand="0" w:oddHBand="1" w:evenHBand="0" w:firstRowFirstColumn="0" w:firstRowLastColumn="0" w:lastRowFirstColumn="0" w:lastRowLastColumn="0"/>
+              <w:rPr>
+                <w:rFonts w:ascii="Segoe UI Emoji" w:hAnsi="Segoe UI Emoji" w:cs="Segoe UI Emoji"/>
+                <w:b/>
+                <w:bCs/>
+              </w:rPr>
+            </w:pPr>
+            <w:r>
+              <w:rPr>
+                <w:rFonts w:ascii="Segoe UI Emoji" w:hAnsi="Segoe UI Emoji" w:cs="Segoe UI Emoji"/>
+                <w:b/>
+                <w:bCs/>
+              </w:rPr>
+              <w:t>✔️</w:t>
+            </w:r>
+          </w:p>
+        </w:tc>
       </w:tr>
       <w:tr>
         <w:tc>
           <w:tcPr>
             <w:cnfStyle w:val="001000000000" w:firstRow="0" w:lastRow="0" w:firstColumn="1" w:lastColumn="0" w:oddVBand="0" w:evenVBand="0" w:oddHBand="0" w:evenHBand="0" w:firstRowFirstColumn="0" w:firstRowLastColumn="0" w:lastRowFirstColumn="0" w:lastRowLastColumn="0"/>
-            <w:tcW w:w="2824" w:type="dxa"/>
+            <w:tcW w:w="2606" w:type="dxa"/>
             <w:tcBorders>
               <w:left w:val="single" w:sz="12" w:space="0" w:color="auto"/>
               <w:right w:val="single" w:sz="4" w:space="0" w:color="auto"/>
@@ -1606,7 +1908,7 @@
         </w:tc>
         <w:tc>
           <w:tcPr>
-            <w:tcW w:w="1418" w:type="dxa"/>
+            <w:tcW w:w="1295" w:type="dxa"/>
             <w:tcBorders>
               <w:left w:val="single" w:sz="4" w:space="0" w:color="auto"/>
             </w:tcBorders>
@@ -1620,7 +1922,7 @@
         </w:tc>
         <w:tc>
           <w:tcPr>
-            <w:tcW w:w="1417" w:type="dxa"/>
+            <w:tcW w:w="1294" w:type="dxa"/>
           </w:tcPr>
           <w:p>
             <w:pPr>
@@ -1635,7 +1937,7 @@
         </w:tc>
         <w:tc>
           <w:tcPr>
-            <w:tcW w:w="1418" w:type="dxa"/>
+            <w:tcW w:w="1373" w:type="dxa"/>
           </w:tcPr>
           <w:p>
             <w:pPr>
@@ -1658,7 +1960,7 @@
         </w:tc>
         <w:tc>
           <w:tcPr>
-            <w:tcW w:w="1417" w:type="dxa"/>
+            <w:tcW w:w="1321" w:type="dxa"/>
             <w:tcBorders>
               <w:right w:val="single" w:sz="12" w:space="0" w:color="auto"/>
             </w:tcBorders>
@@ -1668,6 +1970,33 @@
               <w:jc w:val="center"/>
               <w:cnfStyle w:val="000000000000" w:firstRow="0" w:lastRow="0" w:firstColumn="0" w:lastColumn="0" w:oddVBand="0" w:evenVBand="0" w:oddHBand="0" w:evenHBand="0" w:firstRowFirstColumn="0" w:firstRowLastColumn="0" w:lastRowFirstColumn="0" w:lastRowLastColumn="0"/>
               <w:rPr>
+                <w:b/>
+                <w:bCs/>
+              </w:rPr>
+            </w:pPr>
+            <w:r>
+              <w:rPr>
+                <w:rFonts w:ascii="Segoe UI Emoji" w:hAnsi="Segoe UI Emoji" w:cs="Segoe UI Emoji"/>
+                <w:b/>
+                <w:bCs/>
+              </w:rPr>
+              <w:t>✔️</w:t>
+            </w:r>
+          </w:p>
+        </w:tc>
+        <w:tc>
+          <w:tcPr>
+            <w:tcW w:w="1156" w:type="dxa"/>
+            <w:tcBorders>
+              <w:right w:val="single" w:sz="12" w:space="0" w:color="auto"/>
+            </w:tcBorders>
+          </w:tcPr>
+          <w:p>
+            <w:pPr>
+              <w:jc w:val="center"/>
+              <w:cnfStyle w:val="000000000000" w:firstRow="0" w:lastRow="0" w:firstColumn="0" w:lastColumn="0" w:oddVBand="0" w:evenVBand="0" w:oddHBand="0" w:evenHBand="0" w:firstRowFirstColumn="0" w:firstRowLastColumn="0" w:lastRowFirstColumn="0" w:lastRowLastColumn="0"/>
+              <w:rPr>
+                <w:rFonts w:ascii="Segoe UI Emoji" w:hAnsi="Segoe UI Emoji" w:cs="Segoe UI Emoji"/>
                 <w:b/>
                 <w:bCs/>
               </w:rPr>
@@ -1690,7 +2019,7 @@
         <w:tc>
           <w:tcPr>
             <w:cnfStyle w:val="001000000000" w:firstRow="0" w:lastRow="0" w:firstColumn="1" w:lastColumn="0" w:oddVBand="0" w:evenVBand="0" w:oddHBand="0" w:evenHBand="0" w:firstRowFirstColumn="0" w:firstRowLastColumn="0" w:lastRowFirstColumn="0" w:lastRowLastColumn="0"/>
-            <w:tcW w:w="2824" w:type="dxa"/>
+            <w:tcW w:w="2606" w:type="dxa"/>
             <w:tcBorders>
               <w:left w:val="single" w:sz="12" w:space="0" w:color="auto"/>
               <w:right w:val="single" w:sz="4" w:space="0" w:color="auto"/>
@@ -1718,7 +2047,7 @@
         </w:tc>
         <w:tc>
           <w:tcPr>
-            <w:tcW w:w="1418" w:type="dxa"/>
+            <w:tcW w:w="1295" w:type="dxa"/>
             <w:tcBorders>
               <w:left w:val="single" w:sz="4" w:space="0" w:color="auto"/>
             </w:tcBorders>
@@ -1732,7 +2061,7 @@
         </w:tc>
         <w:tc>
           <w:tcPr>
-            <w:tcW w:w="1417" w:type="dxa"/>
+            <w:tcW w:w="1294" w:type="dxa"/>
           </w:tcPr>
           <w:p>
             <w:pPr>
@@ -1755,7 +2084,7 @@
         </w:tc>
         <w:tc>
           <w:tcPr>
-            <w:tcW w:w="1418" w:type="dxa"/>
+            <w:tcW w:w="1373" w:type="dxa"/>
           </w:tcPr>
           <w:p>
             <w:pPr>
@@ -1778,7 +2107,7 @@
         </w:tc>
         <w:tc>
           <w:tcPr>
-            <w:tcW w:w="1417" w:type="dxa"/>
+            <w:tcW w:w="1321" w:type="dxa"/>
             <w:tcBorders>
               <w:right w:val="single" w:sz="12" w:space="0" w:color="auto"/>
             </w:tcBorders>
@@ -1802,12 +2131,39 @@
             </w:r>
           </w:p>
         </w:tc>
+        <w:tc>
+          <w:tcPr>
+            <w:tcW w:w="1156" w:type="dxa"/>
+            <w:tcBorders>
+              <w:right w:val="single" w:sz="12" w:space="0" w:color="auto"/>
+            </w:tcBorders>
+          </w:tcPr>
+          <w:p>
+            <w:pPr>
+              <w:jc w:val="center"/>
+              <w:cnfStyle w:val="000000100000" w:firstRow="0" w:lastRow="0" w:firstColumn="0" w:lastColumn="0" w:oddVBand="0" w:evenVBand="0" w:oddHBand="1" w:evenHBand="0" w:firstRowFirstColumn="0" w:firstRowLastColumn="0" w:lastRowFirstColumn="0" w:lastRowLastColumn="0"/>
+              <w:rPr>
+                <w:rFonts w:ascii="Segoe UI Emoji" w:hAnsi="Segoe UI Emoji" w:cs="Segoe UI Emoji"/>
+                <w:b/>
+                <w:bCs/>
+              </w:rPr>
+            </w:pPr>
+            <w:r>
+              <w:rPr>
+                <w:rFonts w:ascii="Segoe UI Emoji" w:hAnsi="Segoe UI Emoji" w:cs="Segoe UI Emoji"/>
+                <w:b/>
+                <w:bCs/>
+              </w:rPr>
+              <w:t>✔️</w:t>
+            </w:r>
+          </w:p>
+        </w:tc>
       </w:tr>
       <w:tr>
         <w:tc>
           <w:tcPr>
             <w:cnfStyle w:val="001000000000" w:firstRow="0" w:lastRow="0" w:firstColumn="1" w:lastColumn="0" w:oddVBand="0" w:evenVBand="0" w:oddHBand="0" w:evenHBand="0" w:firstRowFirstColumn="0" w:firstRowLastColumn="0" w:lastRowFirstColumn="0" w:lastRowLastColumn="0"/>
-            <w:tcW w:w="2824" w:type="dxa"/>
+            <w:tcW w:w="2606" w:type="dxa"/>
             <w:tcBorders>
               <w:left w:val="single" w:sz="12" w:space="0" w:color="auto"/>
               <w:right w:val="single" w:sz="4" w:space="0" w:color="auto"/>
@@ -1835,7 +2191,7 @@
         </w:tc>
         <w:tc>
           <w:tcPr>
-            <w:tcW w:w="1418" w:type="dxa"/>
+            <w:tcW w:w="1295" w:type="dxa"/>
             <w:tcBorders>
               <w:left w:val="single" w:sz="4" w:space="0" w:color="auto"/>
             </w:tcBorders>
@@ -1849,7 +2205,7 @@
         </w:tc>
         <w:tc>
           <w:tcPr>
-            <w:tcW w:w="1417" w:type="dxa"/>
+            <w:tcW w:w="1294" w:type="dxa"/>
           </w:tcPr>
           <w:p>
             <w:pPr>
@@ -1864,7 +2220,7 @@
         </w:tc>
         <w:tc>
           <w:tcPr>
-            <w:tcW w:w="1418" w:type="dxa"/>
+            <w:tcW w:w="1373" w:type="dxa"/>
           </w:tcPr>
           <w:p>
             <w:pPr>
@@ -1879,7 +2235,7 @@
         </w:tc>
         <w:tc>
           <w:tcPr>
-            <w:tcW w:w="1417" w:type="dxa"/>
+            <w:tcW w:w="1321" w:type="dxa"/>
             <w:tcBorders>
               <w:right w:val="single" w:sz="12" w:space="0" w:color="auto"/>
             </w:tcBorders>
@@ -1889,6 +2245,33 @@
               <w:jc w:val="center"/>
               <w:cnfStyle w:val="000000000000" w:firstRow="0" w:lastRow="0" w:firstColumn="0" w:lastColumn="0" w:oddVBand="0" w:evenVBand="0" w:oddHBand="0" w:evenHBand="0" w:firstRowFirstColumn="0" w:firstRowLastColumn="0" w:lastRowFirstColumn="0" w:lastRowLastColumn="0"/>
               <w:rPr>
+                <w:b/>
+                <w:bCs/>
+              </w:rPr>
+            </w:pPr>
+            <w:r>
+              <w:rPr>
+                <w:rFonts w:ascii="Segoe UI Emoji" w:hAnsi="Segoe UI Emoji" w:cs="Segoe UI Emoji"/>
+                <w:b/>
+                <w:bCs/>
+              </w:rPr>
+              <w:t>✔️</w:t>
+            </w:r>
+          </w:p>
+        </w:tc>
+        <w:tc>
+          <w:tcPr>
+            <w:tcW w:w="1156" w:type="dxa"/>
+            <w:tcBorders>
+              <w:right w:val="single" w:sz="12" w:space="0" w:color="auto"/>
+            </w:tcBorders>
+          </w:tcPr>
+          <w:p>
+            <w:pPr>
+              <w:jc w:val="center"/>
+              <w:cnfStyle w:val="000000000000" w:firstRow="0" w:lastRow="0" w:firstColumn="0" w:lastColumn="0" w:oddVBand="0" w:evenVBand="0" w:oddHBand="0" w:evenHBand="0" w:firstRowFirstColumn="0" w:firstRowLastColumn="0" w:lastRowFirstColumn="0" w:lastRowLastColumn="0"/>
+              <w:rPr>
+                <w:rFonts w:ascii="Segoe UI Emoji" w:hAnsi="Segoe UI Emoji" w:cs="Segoe UI Emoji"/>
                 <w:b/>
                 <w:bCs/>
               </w:rPr>
@@ -1911,7 +2294,7 @@
         <w:tc>
           <w:tcPr>
             <w:cnfStyle w:val="001000000000" w:firstRow="0" w:lastRow="0" w:firstColumn="1" w:lastColumn="0" w:oddVBand="0" w:evenVBand="0" w:oddHBand="0" w:evenHBand="0" w:firstRowFirstColumn="0" w:firstRowLastColumn="0" w:lastRowFirstColumn="0" w:lastRowLastColumn="0"/>
-            <w:tcW w:w="2824" w:type="dxa"/>
+            <w:tcW w:w="2606" w:type="dxa"/>
             <w:tcBorders>
               <w:left w:val="single" w:sz="12" w:space="0" w:color="auto"/>
               <w:right w:val="single" w:sz="4" w:space="0" w:color="auto"/>
@@ -1939,7 +2322,7 @@
         </w:tc>
         <w:tc>
           <w:tcPr>
-            <w:tcW w:w="1418" w:type="dxa"/>
+            <w:tcW w:w="1295" w:type="dxa"/>
             <w:tcBorders>
               <w:left w:val="single" w:sz="4" w:space="0" w:color="auto"/>
             </w:tcBorders>
@@ -1961,7 +2344,7 @@
         </w:tc>
         <w:tc>
           <w:tcPr>
-            <w:tcW w:w="1417" w:type="dxa"/>
+            <w:tcW w:w="1294" w:type="dxa"/>
           </w:tcPr>
           <w:p>
             <w:pPr>
@@ -1984,7 +2367,7 @@
         </w:tc>
         <w:tc>
           <w:tcPr>
-            <w:tcW w:w="1418" w:type="dxa"/>
+            <w:tcW w:w="1373" w:type="dxa"/>
           </w:tcPr>
           <w:p>
             <w:pPr>
@@ -1999,7 +2382,7 @@
         </w:tc>
         <w:tc>
           <w:tcPr>
-            <w:tcW w:w="1417" w:type="dxa"/>
+            <w:tcW w:w="1321" w:type="dxa"/>
             <w:tcBorders>
               <w:right w:val="single" w:sz="12" w:space="0" w:color="auto"/>
             </w:tcBorders>
@@ -2023,12 +2406,39 @@
             </w:r>
           </w:p>
         </w:tc>
+        <w:tc>
+          <w:tcPr>
+            <w:tcW w:w="1156" w:type="dxa"/>
+            <w:tcBorders>
+              <w:right w:val="single" w:sz="12" w:space="0" w:color="auto"/>
+            </w:tcBorders>
+          </w:tcPr>
+          <w:p>
+            <w:pPr>
+              <w:jc w:val="center"/>
+              <w:cnfStyle w:val="000000100000" w:firstRow="0" w:lastRow="0" w:firstColumn="0" w:lastColumn="0" w:oddVBand="0" w:evenVBand="0" w:oddHBand="1" w:evenHBand="0" w:firstRowFirstColumn="0" w:firstRowLastColumn="0" w:lastRowFirstColumn="0" w:lastRowLastColumn="0"/>
+              <w:rPr>
+                <w:rFonts w:ascii="Segoe UI Emoji" w:hAnsi="Segoe UI Emoji" w:cs="Segoe UI Emoji"/>
+                <w:b/>
+                <w:bCs/>
+              </w:rPr>
+            </w:pPr>
+            <w:r>
+              <w:rPr>
+                <w:rFonts w:ascii="Segoe UI Emoji" w:hAnsi="Segoe UI Emoji" w:cs="Segoe UI Emoji"/>
+                <w:b/>
+                <w:bCs/>
+              </w:rPr>
+              <w:t>✔️</w:t>
+            </w:r>
+          </w:p>
+        </w:tc>
       </w:tr>
       <w:tr>
         <w:tc>
           <w:tcPr>
             <w:cnfStyle w:val="001000000000" w:firstRow="0" w:lastRow="0" w:firstColumn="1" w:lastColumn="0" w:oddVBand="0" w:evenVBand="0" w:oddHBand="0" w:evenHBand="0" w:firstRowFirstColumn="0" w:firstRowLastColumn="0" w:lastRowFirstColumn="0" w:lastRowLastColumn="0"/>
-            <w:tcW w:w="2824" w:type="dxa"/>
+            <w:tcW w:w="2606" w:type="dxa"/>
             <w:tcBorders>
               <w:left w:val="single" w:sz="12" w:space="0" w:color="auto"/>
               <w:bottom w:val="single" w:sz="18" w:space="0" w:color="auto"/>
@@ -2057,7 +2467,7 @@
         </w:tc>
         <w:tc>
           <w:tcPr>
-            <w:tcW w:w="1418" w:type="dxa"/>
+            <w:tcW w:w="1295" w:type="dxa"/>
             <w:tcBorders>
               <w:left w:val="single" w:sz="4" w:space="0" w:color="auto"/>
               <w:bottom w:val="single" w:sz="18" w:space="0" w:color="auto"/>
@@ -2071,7 +2481,7 @@
         </w:tc>
         <w:tc>
           <w:tcPr>
-            <w:tcW w:w="1417" w:type="dxa"/>
+            <w:tcW w:w="1294" w:type="dxa"/>
             <w:tcBorders>
               <w:bottom w:val="single" w:sz="18" w:space="0" w:color="auto"/>
             </w:tcBorders>
@@ -2097,7 +2507,7 @@
         </w:tc>
         <w:tc>
           <w:tcPr>
-            <w:tcW w:w="1418" w:type="dxa"/>
+            <w:tcW w:w="1373" w:type="dxa"/>
             <w:tcBorders>
               <w:bottom w:val="single" w:sz="18" w:space="0" w:color="auto"/>
             </w:tcBorders>
@@ -2115,7 +2525,7 @@
         </w:tc>
         <w:tc>
           <w:tcPr>
-            <w:tcW w:w="1417" w:type="dxa"/>
+            <w:tcW w:w="1321" w:type="dxa"/>
             <w:tcBorders>
               <w:bottom w:val="single" w:sz="18" w:space="0" w:color="auto"/>
               <w:right w:val="single" w:sz="12" w:space="0" w:color="auto"/>
@@ -2130,6 +2540,33 @@
                 <w:bCs/>
               </w:rPr>
             </w:pPr>
+          </w:p>
+        </w:tc>
+        <w:tc>
+          <w:tcPr>
+            <w:tcW w:w="1156" w:type="dxa"/>
+            <w:tcBorders>
+              <w:bottom w:val="single" w:sz="18" w:space="0" w:color="auto"/>
+              <w:right w:val="single" w:sz="12" w:space="0" w:color="auto"/>
+            </w:tcBorders>
+          </w:tcPr>
+          <w:p>
+            <w:pPr>
+              <w:jc w:val="center"/>
+              <w:cnfStyle w:val="000000000000" w:firstRow="0" w:lastRow="0" w:firstColumn="0" w:lastColumn="0" w:oddVBand="0" w:evenVBand="0" w:oddHBand="0" w:evenHBand="0" w:firstRowFirstColumn="0" w:firstRowLastColumn="0" w:lastRowFirstColumn="0" w:lastRowLastColumn="0"/>
+              <w:rPr>
+                <w:b/>
+                <w:bCs/>
+              </w:rPr>
+            </w:pPr>
+            <w:r>
+              <w:rPr>
+                <w:rFonts w:ascii="Segoe UI Emoji" w:hAnsi="Segoe UI Emoji" w:cs="Segoe UI Emoji"/>
+                <w:b/>
+                <w:bCs/>
+              </w:rPr>
+              <w:t>✔️</w:t>
+            </w:r>
           </w:p>
         </w:tc>
       </w:tr>
@@ -2249,7 +2686,15 @@
         <w:jc w:val="both"/>
       </w:pPr>
       <w:r>
-        <w:t xml:space="preserve">Para dar a imagem a nossa aplicação móvel e para o Dashboard, desenvolvemos um </w:t>
+        <w:t xml:space="preserve">Para dar a imagem a nossa aplicação móvel e para o </w:t>
+      </w:r>
+      <w:proofErr w:type="spellStart"/>
+      <w:r>
+        <w:t>Dashboard</w:t>
+      </w:r>
+      <w:proofErr w:type="spellEnd"/>
+      <w:r>
+        <w:t xml:space="preserve">, desenvolvemos um </w:t>
       </w:r>
       <w:r>
         <w:rPr>
@@ -2655,7 +3100,10 @@
         </w:numPr>
       </w:pPr>
       <w:r>
-        <w:t>Registo de nova Conta</w:t>
+        <w:t>Criar</w:t>
+      </w:r>
+      <w:r>
+        <w:t xml:space="preserve"> Conta</w:t>
       </w:r>
     </w:p>
     <w:p>
@@ -2866,15 +3314,32 @@
       <w:pPr>
         <w:pStyle w:val="PargrafodaLista"/>
         <w:numPr>
+          <w:ilvl w:val="0"/>
+          <w:numId w:val="1"/>
+        </w:numPr>
+        <w:rPr>
+          <w:b/>
+          <w:bCs/>
+        </w:rPr>
+      </w:pPr>
+      <w:r>
+        <w:rPr>
+          <w:b/>
+          <w:bCs/>
+        </w:rPr>
+        <w:t>Avaliações:</w:t>
+      </w:r>
+    </w:p>
+    <w:p>
+      <w:pPr>
+        <w:pStyle w:val="PargrafodaLista"/>
+        <w:numPr>
           <w:ilvl w:val="1"/>
           <w:numId w:val="1"/>
         </w:numPr>
       </w:pPr>
       <w:r>
-        <w:t>Editar Reclamação</w:t>
-      </w:r>
-      <w:r>
-        <w:t xml:space="preserve"> X</w:t>
+        <w:t>Registar nova Avaliação</w:t>
       </w:r>
     </w:p>
     <w:p>
@@ -2886,11 +3351,25 @@
         </w:numPr>
       </w:pPr>
       <w:r>
-        <w:t>Remover Reclamação</w:t>
-      </w:r>
-      <w:r>
-        <w:t xml:space="preserve"> X</w:t>
-      </w:r>
+        <w:t>Listar Avaliações</w:t>
+      </w:r>
+    </w:p>
+    <w:p>
+      <w:pPr>
+        <w:pStyle w:val="PargrafodaLista"/>
+        <w:numPr>
+          <w:ilvl w:val="1"/>
+          <w:numId w:val="1"/>
+        </w:numPr>
+      </w:pPr>
+      <w:r>
+        <w:t>Ver Avaliação</w:t>
+      </w:r>
+    </w:p>
+    <w:p>
+      <w:pPr>
+        <w:ind w:left="1080"/>
+      </w:pPr>
     </w:p>
     <w:p>
       <w:pPr>
@@ -2909,7 +3388,7 @@
           <w:b/>
           <w:bCs/>
         </w:rPr>
-        <w:t>Avaliações:</w:t>
+        <w:t>Serviços do Hotel:</w:t>
       </w:r>
     </w:p>
     <w:p>
@@ -2921,7 +3400,7 @@
         </w:numPr>
       </w:pPr>
       <w:r>
-        <w:t>Registar nova Avaliação</w:t>
+        <w:t>Pedir Limpeza de Quarto</w:t>
       </w:r>
     </w:p>
     <w:p>
@@ -2933,7 +3412,7 @@
         </w:numPr>
       </w:pPr>
       <w:r>
-        <w:t>Listar Avaliações</w:t>
+        <w:t>Pedir Comida no Quarto</w:t>
       </w:r>
     </w:p>
     <w:p>
@@ -2945,14 +3424,32 @@
         </w:numPr>
       </w:pPr>
       <w:r>
-        <w:t>Ver Avaliação</w:t>
-      </w:r>
-    </w:p>
-    <w:p>
-      <w:pPr>
-        <w:pStyle w:val="PargrafodaLista"/>
-        <w:ind w:left="1440"/>
-      </w:pPr>
+        <w:t>Pedir Objeto no Quarto</w:t>
+      </w:r>
+    </w:p>
+    <w:p>
+      <w:pPr>
+        <w:pStyle w:val="PargrafodaLista"/>
+        <w:numPr>
+          <w:ilvl w:val="1"/>
+          <w:numId w:val="1"/>
+        </w:numPr>
+      </w:pPr>
+      <w:r>
+        <w:t>Listar Serviços</w:t>
+      </w:r>
+    </w:p>
+    <w:p>
+      <w:pPr>
+        <w:pStyle w:val="PargrafodaLista"/>
+        <w:numPr>
+          <w:ilvl w:val="1"/>
+          <w:numId w:val="1"/>
+        </w:numPr>
+      </w:pPr>
+      <w:r>
+        <w:t>Cancelar Serviço</w:t>
+      </w:r>
     </w:p>
     <w:p>
       <w:pPr>
@@ -2971,7 +3468,7 @@
           <w:b/>
           <w:bCs/>
         </w:rPr>
-        <w:t>Serviços do Hotel:</w:t>
+        <w:t>Reservas do Hotel:</w:t>
       </w:r>
     </w:p>
     <w:p>
@@ -2983,7 +3480,7 @@
         </w:numPr>
       </w:pPr>
       <w:r>
-        <w:t>Pedir Limpeza de Quarto</w:t>
+        <w:t>Reservar Mesa em Restaurante</w:t>
       </w:r>
     </w:p>
     <w:p>
@@ -2995,7 +3492,7 @@
         </w:numPr>
       </w:pPr>
       <w:r>
-        <w:t>Pedir Comida no Quarto</w:t>
+        <w:t>Reservar Atividades</w:t>
       </w:r>
     </w:p>
     <w:p>
@@ -3007,7 +3504,7 @@
         </w:numPr>
       </w:pPr>
       <w:r>
-        <w:t>Pedir Objeto no Quarto</w:t>
+        <w:t>Listar Reservas</w:t>
       </w:r>
     </w:p>
     <w:p>
@@ -3019,7 +3516,7 @@
         </w:numPr>
       </w:pPr>
       <w:r>
-        <w:t>Listar Serviços</w:t>
+        <w:t>Editar Reserva</w:t>
       </w:r>
     </w:p>
     <w:p>
@@ -3031,7 +3528,7 @@
         </w:numPr>
       </w:pPr>
       <w:r>
-        <w:t>Cancelar Serviço</w:t>
+        <w:t>Cancelar Reserva</w:t>
       </w:r>
     </w:p>
     <w:p>
@@ -3051,7 +3548,34 @@
           <w:b/>
           <w:bCs/>
         </w:rPr>
-        <w:t>Reservas do Hotel:</w:t>
+        <w:t>Efetuar Check-Out</w:t>
+      </w:r>
+    </w:p>
+    <w:p>
+      <w:pPr>
+        <w:pStyle w:val="PargrafodaLista"/>
+        <w:numPr>
+          <w:ilvl w:val="0"/>
+          <w:numId w:val="1"/>
+        </w:numPr>
+        <w:rPr>
+          <w:b/>
+          <w:bCs/>
+        </w:rPr>
+      </w:pPr>
+      <w:r>
+        <w:rPr>
+          <w:b/>
+          <w:bCs/>
+        </w:rPr>
+        <w:t>Informações</w:t>
+      </w:r>
+      <w:r>
+        <w:rPr>
+          <w:b/>
+          <w:bCs/>
+        </w:rPr>
+        <w:t>:</w:t>
       </w:r>
     </w:p>
     <w:p>
@@ -3063,7 +3587,7 @@
         </w:numPr>
       </w:pPr>
       <w:r>
-        <w:t>Reservar Mesa em Restaurante</w:t>
+        <w:t>Informações do Hotel</w:t>
       </w:r>
     </w:p>
     <w:p>
@@ -3075,7 +3599,7 @@
         </w:numPr>
       </w:pPr>
       <w:r>
-        <w:t>Reservar Atividades</w:t>
+        <w:t>Informações de Atividades</w:t>
       </w:r>
     </w:p>
     <w:p>
@@ -3087,139 +3611,8 @@
         </w:numPr>
       </w:pPr>
       <w:r>
-        <w:t>Listar Reservas</w:t>
-      </w:r>
-    </w:p>
-    <w:p>
-      <w:pPr>
-        <w:pStyle w:val="PargrafodaLista"/>
-        <w:numPr>
-          <w:ilvl w:val="1"/>
-          <w:numId w:val="1"/>
-        </w:numPr>
-      </w:pPr>
-      <w:r>
-        <w:t>Editar Reserva</w:t>
-      </w:r>
-    </w:p>
-    <w:p>
-      <w:pPr>
-        <w:pStyle w:val="PargrafodaLista"/>
-        <w:numPr>
-          <w:ilvl w:val="1"/>
-          <w:numId w:val="1"/>
-        </w:numPr>
-      </w:pPr>
-      <w:r>
-        <w:t>Cancelar Reserva</w:t>
-      </w:r>
-    </w:p>
-    <w:p>
-      <w:pPr>
-        <w:pStyle w:val="PargrafodaLista"/>
-        <w:numPr>
-          <w:ilvl w:val="0"/>
-          <w:numId w:val="1"/>
-        </w:numPr>
-        <w:rPr>
-          <w:b/>
-          <w:bCs/>
-        </w:rPr>
-      </w:pPr>
-      <w:r>
-        <w:rPr>
-          <w:b/>
-          <w:bCs/>
-        </w:rPr>
-        <w:t>Efetuar Check-Out</w:t>
-      </w:r>
-    </w:p>
-    <w:p>
-      <w:pPr>
-        <w:pStyle w:val="PargrafodaLista"/>
-        <w:numPr>
-          <w:ilvl w:val="0"/>
-          <w:numId w:val="1"/>
-        </w:numPr>
-        <w:rPr>
-          <w:b/>
-          <w:bCs/>
-        </w:rPr>
-      </w:pPr>
-      <w:r>
-        <w:rPr>
-          <w:b/>
-          <w:bCs/>
-        </w:rPr>
-        <w:t>Informações</w:t>
-      </w:r>
-      <w:r>
-        <w:rPr>
-          <w:b/>
-          <w:bCs/>
-        </w:rPr>
-        <w:t>:</w:t>
-      </w:r>
-    </w:p>
-    <w:p>
-      <w:pPr>
-        <w:pStyle w:val="PargrafodaLista"/>
-        <w:numPr>
-          <w:ilvl w:val="1"/>
-          <w:numId w:val="1"/>
-        </w:numPr>
-      </w:pPr>
-      <w:r>
-        <w:t>Informações do Hotel</w:t>
-      </w:r>
-    </w:p>
-    <w:p>
-      <w:pPr>
-        <w:pStyle w:val="PargrafodaLista"/>
-        <w:numPr>
-          <w:ilvl w:val="1"/>
-          <w:numId w:val="1"/>
-        </w:numPr>
-      </w:pPr>
-      <w:r>
-        <w:t>Informações de Atividades</w:t>
-      </w:r>
-    </w:p>
-    <w:p>
-      <w:pPr>
-        <w:pStyle w:val="PargrafodaLista"/>
-        <w:numPr>
-          <w:ilvl w:val="1"/>
-          <w:numId w:val="1"/>
-        </w:numPr>
-      </w:pPr>
-      <w:r>
         <w:t>Informações da Região</w:t>
       </w:r>
-    </w:p>
-    <w:p>
-      <w:pPr>
-        <w:pStyle w:val="PargrafodaLista"/>
-        <w:ind w:left="1440"/>
-      </w:pPr>
-    </w:p>
-    <w:p>
-      <w:pPr>
-        <w:pStyle w:val="PargrafodaLista"/>
-        <w:ind w:left="1440"/>
-      </w:pPr>
-    </w:p>
-    <w:p>
-      <w:pPr>
-        <w:pStyle w:val="PargrafodaLista"/>
-        <w:ind w:left="1440"/>
-      </w:pPr>
-    </w:p>
-    <w:p>
-      <w:pPr>
-        <w:pStyle w:val="PargrafodaLista"/>
-        <w:ind w:left="1440"/>
-      </w:pPr>
     </w:p>
     <w:p>
       <w:pPr>
@@ -3257,7 +3650,6 @@
       </w:pPr>
     </w:p>
     <w:p/>
-    <w:p/>
     <w:p>
       <w:pPr>
         <w:rPr>
@@ -3346,20 +3738,470 @@
       </w:r>
     </w:p>
     <w:p/>
+    <w:tbl>
+      <w:tblPr>
+        <w:tblStyle w:val="SimplesTabela1"/>
+        <w:tblW w:w="0" w:type="auto"/>
+        <w:tblLook w:val="04A0" w:firstRow="1" w:lastRow="0" w:firstColumn="1" w:lastColumn="0" w:noHBand="0" w:noVBand="1"/>
+      </w:tblPr>
+      <w:tblGrid>
+        <w:gridCol w:w="4814"/>
+        <w:gridCol w:w="4814"/>
+      </w:tblGrid>
+      <w:tr>
+        <w:trPr>
+          <w:cnfStyle w:val="100000000000" w:firstRow="1" w:lastRow="0" w:firstColumn="0" w:lastColumn="0" w:oddVBand="0" w:evenVBand="0" w:oddHBand="0" w:evenHBand="0" w:firstRowFirstColumn="0" w:firstRowLastColumn="0" w:lastRowFirstColumn="0" w:lastRowLastColumn="0"/>
+        </w:trPr>
+        <w:tc>
+          <w:tcPr>
+            <w:cnfStyle w:val="001000000000" w:firstRow="0" w:lastRow="0" w:firstColumn="1" w:lastColumn="0" w:oddVBand="0" w:evenVBand="0" w:oddHBand="0" w:evenHBand="0" w:firstRowFirstColumn="0" w:firstRowLastColumn="0" w:lastRowFirstColumn="0" w:lastRowLastColumn="0"/>
+            <w:tcW w:w="4814" w:type="dxa"/>
+          </w:tcPr>
+          <w:p>
+            <w:r>
+              <w:t xml:space="preserve">Requisitos </w:t>
+            </w:r>
+            <w:r>
+              <w:t>–</w:t>
+            </w:r>
+            <w:r>
+              <w:t xml:space="preserve"> </w:t>
+            </w:r>
+            <w:r>
+              <w:t>App Mobile</w:t>
+            </w:r>
+          </w:p>
+        </w:tc>
+        <w:tc>
+          <w:tcPr>
+            <w:tcW w:w="4814" w:type="dxa"/>
+          </w:tcPr>
+          <w:p>
+            <w:pPr>
+              <w:cnfStyle w:val="100000000000" w:firstRow="1" w:lastRow="0" w:firstColumn="0" w:lastColumn="0" w:oddVBand="0" w:evenVBand="0" w:oddHBand="0" w:evenHBand="0" w:firstRowFirstColumn="0" w:firstRowLastColumn="0" w:lastRowFirstColumn="0" w:lastRowLastColumn="0"/>
+            </w:pPr>
+            <w:r>
+              <w:t xml:space="preserve"> Nível de importância</w:t>
+            </w:r>
+          </w:p>
+        </w:tc>
+      </w:tr>
+      <w:tr>
+        <w:trPr>
+          <w:cnfStyle w:val="000000100000" w:firstRow="0" w:lastRow="0" w:firstColumn="0" w:lastColumn="0" w:oddVBand="0" w:evenVBand="0" w:oddHBand="1" w:evenHBand="0" w:firstRowFirstColumn="0" w:firstRowLastColumn="0" w:lastRowFirstColumn="0" w:lastRowLastColumn="0"/>
+        </w:trPr>
+        <w:tc>
+          <w:tcPr>
+            <w:cnfStyle w:val="001000000000" w:firstRow="0" w:lastRow="0" w:firstColumn="1" w:lastColumn="0" w:oddVBand="0" w:evenVBand="0" w:oddHBand="0" w:evenHBand="0" w:firstRowFirstColumn="0" w:firstRowLastColumn="0" w:lastRowFirstColumn="0" w:lastRowLastColumn="0"/>
+            <w:tcW w:w="4814" w:type="dxa"/>
+          </w:tcPr>
+          <w:p>
+            <w:pPr>
+              <w:rPr>
+                <w:b w:val="0"/>
+                <w:bCs w:val="0"/>
+                <w:sz w:val="24"/>
+                <w:szCs w:val="24"/>
+              </w:rPr>
+            </w:pPr>
+            <w:r>
+              <w:rPr>
+                <w:b w:val="0"/>
+                <w:bCs w:val="0"/>
+                <w:sz w:val="24"/>
+                <w:szCs w:val="24"/>
+              </w:rPr>
+              <w:t>Autenticação</w:t>
+            </w:r>
+          </w:p>
+        </w:tc>
+        <w:tc>
+          <w:tcPr>
+            <w:tcW w:w="4814" w:type="dxa"/>
+          </w:tcPr>
+          <w:p>
+            <w:pPr>
+              <w:cnfStyle w:val="000000100000" w:firstRow="0" w:lastRow="0" w:firstColumn="0" w:lastColumn="0" w:oddVBand="0" w:evenVBand="0" w:oddHBand="1" w:evenHBand="0" w:firstRowFirstColumn="0" w:firstRowLastColumn="0" w:lastRowFirstColumn="0" w:lastRowLastColumn="0"/>
+              <w:rPr>
+                <w:sz w:val="24"/>
+                <w:szCs w:val="24"/>
+              </w:rPr>
+            </w:pPr>
+          </w:p>
+        </w:tc>
+      </w:tr>
+      <w:tr>
+        <w:tc>
+          <w:tcPr>
+            <w:cnfStyle w:val="001000000000" w:firstRow="0" w:lastRow="0" w:firstColumn="1" w:lastColumn="0" w:oddVBand="0" w:evenVBand="0" w:oddHBand="0" w:evenHBand="0" w:firstRowFirstColumn="0" w:firstRowLastColumn="0" w:lastRowFirstColumn="0" w:lastRowLastColumn="0"/>
+            <w:tcW w:w="4814" w:type="dxa"/>
+          </w:tcPr>
+          <w:p>
+            <w:pPr>
+              <w:rPr>
+                <w:b w:val="0"/>
+                <w:bCs w:val="0"/>
+                <w:sz w:val="24"/>
+                <w:szCs w:val="24"/>
+              </w:rPr>
+            </w:pPr>
+            <w:r>
+              <w:rPr>
+                <w:b w:val="0"/>
+                <w:bCs w:val="0"/>
+                <w:sz w:val="24"/>
+                <w:szCs w:val="24"/>
+              </w:rPr>
+              <w:t>Perfil de Utilizador</w:t>
+            </w:r>
+          </w:p>
+        </w:tc>
+        <w:tc>
+          <w:tcPr>
+            <w:tcW w:w="4814" w:type="dxa"/>
+          </w:tcPr>
+          <w:p>
+            <w:pPr>
+              <w:cnfStyle w:val="000000000000" w:firstRow="0" w:lastRow="0" w:firstColumn="0" w:lastColumn="0" w:oddVBand="0" w:evenVBand="0" w:oddHBand="0" w:evenHBand="0" w:firstRowFirstColumn="0" w:firstRowLastColumn="0" w:lastRowFirstColumn="0" w:lastRowLastColumn="0"/>
+              <w:rPr>
+                <w:b/>
+                <w:bCs/>
+                <w:sz w:val="24"/>
+                <w:szCs w:val="24"/>
+              </w:rPr>
+            </w:pPr>
+          </w:p>
+        </w:tc>
+      </w:tr>
+      <w:tr>
+        <w:trPr>
+          <w:cnfStyle w:val="000000100000" w:firstRow="0" w:lastRow="0" w:firstColumn="0" w:lastColumn="0" w:oddVBand="0" w:evenVBand="0" w:oddHBand="1" w:evenHBand="0" w:firstRowFirstColumn="0" w:firstRowLastColumn="0" w:lastRowFirstColumn="0" w:lastRowLastColumn="0"/>
+        </w:trPr>
+        <w:tc>
+          <w:tcPr>
+            <w:cnfStyle w:val="001000000000" w:firstRow="0" w:lastRow="0" w:firstColumn="1" w:lastColumn="0" w:oddVBand="0" w:evenVBand="0" w:oddHBand="0" w:evenHBand="0" w:firstRowFirstColumn="0" w:firstRowLastColumn="0" w:lastRowFirstColumn="0" w:lastRowLastColumn="0"/>
+            <w:tcW w:w="4814" w:type="dxa"/>
+          </w:tcPr>
+          <w:p>
+            <w:pPr>
+              <w:rPr>
+                <w:b w:val="0"/>
+                <w:bCs w:val="0"/>
+                <w:sz w:val="24"/>
+                <w:szCs w:val="24"/>
+              </w:rPr>
+            </w:pPr>
+            <w:r>
+              <w:rPr>
+                <w:b w:val="0"/>
+                <w:bCs w:val="0"/>
+                <w:sz w:val="24"/>
+                <w:szCs w:val="24"/>
+              </w:rPr>
+              <w:t>Códigos de Acesso</w:t>
+            </w:r>
+          </w:p>
+        </w:tc>
+        <w:tc>
+          <w:tcPr>
+            <w:tcW w:w="4814" w:type="dxa"/>
+          </w:tcPr>
+          <w:p>
+            <w:pPr>
+              <w:cnfStyle w:val="000000100000" w:firstRow="0" w:lastRow="0" w:firstColumn="0" w:lastColumn="0" w:oddVBand="0" w:evenVBand="0" w:oddHBand="1" w:evenHBand="0" w:firstRowFirstColumn="0" w:firstRowLastColumn="0" w:lastRowFirstColumn="0" w:lastRowLastColumn="0"/>
+              <w:rPr>
+                <w:sz w:val="24"/>
+                <w:szCs w:val="24"/>
+              </w:rPr>
+            </w:pPr>
+          </w:p>
+        </w:tc>
+      </w:tr>
+      <w:tr>
+        <w:tc>
+          <w:tcPr>
+            <w:cnfStyle w:val="001000000000" w:firstRow="0" w:lastRow="0" w:firstColumn="1" w:lastColumn="0" w:oddVBand="0" w:evenVBand="0" w:oddHBand="0" w:evenHBand="0" w:firstRowFirstColumn="0" w:firstRowLastColumn="0" w:lastRowFirstColumn="0" w:lastRowLastColumn="0"/>
+            <w:tcW w:w="4814" w:type="dxa"/>
+          </w:tcPr>
+          <w:p>
+            <w:pPr>
+              <w:rPr>
+                <w:b w:val="0"/>
+                <w:bCs w:val="0"/>
+                <w:sz w:val="24"/>
+                <w:szCs w:val="24"/>
+              </w:rPr>
+            </w:pPr>
+            <w:r>
+              <w:rPr>
+                <w:b w:val="0"/>
+                <w:bCs w:val="0"/>
+                <w:sz w:val="24"/>
+                <w:szCs w:val="24"/>
+              </w:rPr>
+              <w:t>Reclamações</w:t>
+            </w:r>
+          </w:p>
+        </w:tc>
+        <w:tc>
+          <w:tcPr>
+            <w:tcW w:w="4814" w:type="dxa"/>
+          </w:tcPr>
+          <w:p>
+            <w:pPr>
+              <w:cnfStyle w:val="000000000000" w:firstRow="0" w:lastRow="0" w:firstColumn="0" w:lastColumn="0" w:oddVBand="0" w:evenVBand="0" w:oddHBand="0" w:evenHBand="0" w:firstRowFirstColumn="0" w:firstRowLastColumn="0" w:lastRowFirstColumn="0" w:lastRowLastColumn="0"/>
+              <w:rPr>
+                <w:b/>
+                <w:bCs/>
+                <w:sz w:val="24"/>
+                <w:szCs w:val="24"/>
+              </w:rPr>
+            </w:pPr>
+          </w:p>
+        </w:tc>
+      </w:tr>
+      <w:tr>
+        <w:trPr>
+          <w:cnfStyle w:val="000000100000" w:firstRow="0" w:lastRow="0" w:firstColumn="0" w:lastColumn="0" w:oddVBand="0" w:evenVBand="0" w:oddHBand="1" w:evenHBand="0" w:firstRowFirstColumn="0" w:firstRowLastColumn="0" w:lastRowFirstColumn="0" w:lastRowLastColumn="0"/>
+        </w:trPr>
+        <w:tc>
+          <w:tcPr>
+            <w:cnfStyle w:val="001000000000" w:firstRow="0" w:lastRow="0" w:firstColumn="1" w:lastColumn="0" w:oddVBand="0" w:evenVBand="0" w:oddHBand="0" w:evenHBand="0" w:firstRowFirstColumn="0" w:firstRowLastColumn="0" w:lastRowFirstColumn="0" w:lastRowLastColumn="0"/>
+            <w:tcW w:w="4814" w:type="dxa"/>
+          </w:tcPr>
+          <w:p>
+            <w:pPr>
+              <w:rPr>
+                <w:b w:val="0"/>
+                <w:bCs w:val="0"/>
+                <w:sz w:val="24"/>
+                <w:szCs w:val="24"/>
+              </w:rPr>
+            </w:pPr>
+            <w:r>
+              <w:rPr>
+                <w:b w:val="0"/>
+                <w:bCs w:val="0"/>
+                <w:sz w:val="24"/>
+                <w:szCs w:val="24"/>
+              </w:rPr>
+              <w:t>Avaliações</w:t>
+            </w:r>
+          </w:p>
+        </w:tc>
+        <w:tc>
+          <w:tcPr>
+            <w:tcW w:w="4814" w:type="dxa"/>
+          </w:tcPr>
+          <w:p>
+            <w:pPr>
+              <w:cnfStyle w:val="000000100000" w:firstRow="0" w:lastRow="0" w:firstColumn="0" w:lastColumn="0" w:oddVBand="0" w:evenVBand="0" w:oddHBand="1" w:evenHBand="0" w:firstRowFirstColumn="0" w:firstRowLastColumn="0" w:lastRowFirstColumn="0" w:lastRowLastColumn="0"/>
+              <w:rPr>
+                <w:sz w:val="24"/>
+                <w:szCs w:val="24"/>
+              </w:rPr>
+            </w:pPr>
+          </w:p>
+        </w:tc>
+      </w:tr>
+      <w:tr>
+        <w:tc>
+          <w:tcPr>
+            <w:cnfStyle w:val="001000000000" w:firstRow="0" w:lastRow="0" w:firstColumn="1" w:lastColumn="0" w:oddVBand="0" w:evenVBand="0" w:oddHBand="0" w:evenHBand="0" w:firstRowFirstColumn="0" w:firstRowLastColumn="0" w:lastRowFirstColumn="0" w:lastRowLastColumn="0"/>
+            <w:tcW w:w="4814" w:type="dxa"/>
+          </w:tcPr>
+          <w:p>
+            <w:pPr>
+              <w:rPr>
+                <w:b w:val="0"/>
+                <w:bCs w:val="0"/>
+                <w:sz w:val="24"/>
+                <w:szCs w:val="24"/>
+              </w:rPr>
+            </w:pPr>
+            <w:r>
+              <w:rPr>
+                <w:b w:val="0"/>
+                <w:bCs w:val="0"/>
+                <w:sz w:val="24"/>
+                <w:szCs w:val="24"/>
+              </w:rPr>
+              <w:t>Serviços do Hotel</w:t>
+            </w:r>
+          </w:p>
+        </w:tc>
+        <w:tc>
+          <w:tcPr>
+            <w:tcW w:w="4814" w:type="dxa"/>
+          </w:tcPr>
+          <w:p>
+            <w:pPr>
+              <w:cnfStyle w:val="000000000000" w:firstRow="0" w:lastRow="0" w:firstColumn="0" w:lastColumn="0" w:oddVBand="0" w:evenVBand="0" w:oddHBand="0" w:evenHBand="0" w:firstRowFirstColumn="0" w:firstRowLastColumn="0" w:lastRowFirstColumn="0" w:lastRowLastColumn="0"/>
+              <w:rPr>
+                <w:b/>
+                <w:bCs/>
+                <w:sz w:val="24"/>
+                <w:szCs w:val="24"/>
+              </w:rPr>
+            </w:pPr>
+          </w:p>
+        </w:tc>
+      </w:tr>
+      <w:tr>
+        <w:trPr>
+          <w:cnfStyle w:val="000000100000" w:firstRow="0" w:lastRow="0" w:firstColumn="0" w:lastColumn="0" w:oddVBand="0" w:evenVBand="0" w:oddHBand="1" w:evenHBand="0" w:firstRowFirstColumn="0" w:firstRowLastColumn="0" w:lastRowFirstColumn="0" w:lastRowLastColumn="0"/>
+        </w:trPr>
+        <w:tc>
+          <w:tcPr>
+            <w:cnfStyle w:val="001000000000" w:firstRow="0" w:lastRow="0" w:firstColumn="1" w:lastColumn="0" w:oddVBand="0" w:evenVBand="0" w:oddHBand="0" w:evenHBand="0" w:firstRowFirstColumn="0" w:firstRowLastColumn="0" w:lastRowFirstColumn="0" w:lastRowLastColumn="0"/>
+            <w:tcW w:w="4814" w:type="dxa"/>
+          </w:tcPr>
+          <w:p>
+            <w:pPr>
+              <w:rPr>
+                <w:b w:val="0"/>
+                <w:bCs w:val="0"/>
+                <w:sz w:val="24"/>
+                <w:szCs w:val="24"/>
+              </w:rPr>
+            </w:pPr>
+            <w:r>
+              <w:rPr>
+                <w:b w:val="0"/>
+                <w:bCs w:val="0"/>
+                <w:sz w:val="24"/>
+                <w:szCs w:val="24"/>
+              </w:rPr>
+              <w:t>Reservas do Hotel</w:t>
+            </w:r>
+          </w:p>
+        </w:tc>
+        <w:tc>
+          <w:tcPr>
+            <w:tcW w:w="4814" w:type="dxa"/>
+          </w:tcPr>
+          <w:p>
+            <w:pPr>
+              <w:cnfStyle w:val="000000100000" w:firstRow="0" w:lastRow="0" w:firstColumn="0" w:lastColumn="0" w:oddVBand="0" w:evenVBand="0" w:oddHBand="1" w:evenHBand="0" w:firstRowFirstColumn="0" w:firstRowLastColumn="0" w:lastRowFirstColumn="0" w:lastRowLastColumn="0"/>
+              <w:rPr>
+                <w:sz w:val="24"/>
+                <w:szCs w:val="24"/>
+              </w:rPr>
+            </w:pPr>
+          </w:p>
+        </w:tc>
+      </w:tr>
+      <w:tr>
+        <w:tc>
+          <w:tcPr>
+            <w:cnfStyle w:val="001000000000" w:firstRow="0" w:lastRow="0" w:firstColumn="1" w:lastColumn="0" w:oddVBand="0" w:evenVBand="0" w:oddHBand="0" w:evenHBand="0" w:firstRowFirstColumn="0" w:firstRowLastColumn="0" w:lastRowFirstColumn="0" w:lastRowLastColumn="0"/>
+            <w:tcW w:w="4814" w:type="dxa"/>
+          </w:tcPr>
+          <w:p>
+            <w:pPr>
+              <w:rPr>
+                <w:b w:val="0"/>
+                <w:bCs w:val="0"/>
+                <w:sz w:val="24"/>
+                <w:szCs w:val="24"/>
+              </w:rPr>
+            </w:pPr>
+            <w:r>
+              <w:rPr>
+                <w:b w:val="0"/>
+                <w:bCs w:val="0"/>
+                <w:sz w:val="24"/>
+                <w:szCs w:val="24"/>
+              </w:rPr>
+              <w:t>Efetuar Check-Out</w:t>
+            </w:r>
+          </w:p>
+        </w:tc>
+        <w:tc>
+          <w:tcPr>
+            <w:tcW w:w="4814" w:type="dxa"/>
+          </w:tcPr>
+          <w:p>
+            <w:pPr>
+              <w:cnfStyle w:val="000000000000" w:firstRow="0" w:lastRow="0" w:firstColumn="0" w:lastColumn="0" w:oddVBand="0" w:evenVBand="0" w:oddHBand="0" w:evenHBand="0" w:firstRowFirstColumn="0" w:firstRowLastColumn="0" w:lastRowFirstColumn="0" w:lastRowLastColumn="0"/>
+              <w:rPr>
+                <w:b/>
+                <w:bCs/>
+                <w:sz w:val="24"/>
+                <w:szCs w:val="24"/>
+              </w:rPr>
+            </w:pPr>
+          </w:p>
+        </w:tc>
+      </w:tr>
+      <w:tr>
+        <w:trPr>
+          <w:cnfStyle w:val="000000100000" w:firstRow="0" w:lastRow="0" w:firstColumn="0" w:lastColumn="0" w:oddVBand="0" w:evenVBand="0" w:oddHBand="1" w:evenHBand="0" w:firstRowFirstColumn="0" w:firstRowLastColumn="0" w:lastRowFirstColumn="0" w:lastRowLastColumn="0"/>
+        </w:trPr>
+        <w:tc>
+          <w:tcPr>
+            <w:cnfStyle w:val="001000000000" w:firstRow="0" w:lastRow="0" w:firstColumn="1" w:lastColumn="0" w:oddVBand="0" w:evenVBand="0" w:oddHBand="0" w:evenHBand="0" w:firstRowFirstColumn="0" w:firstRowLastColumn="0" w:lastRowFirstColumn="0" w:lastRowLastColumn="0"/>
+            <w:tcW w:w="4814" w:type="dxa"/>
+          </w:tcPr>
+          <w:p>
+            <w:pPr>
+              <w:rPr>
+                <w:b w:val="0"/>
+                <w:bCs w:val="0"/>
+                <w:sz w:val="24"/>
+                <w:szCs w:val="24"/>
+              </w:rPr>
+            </w:pPr>
+            <w:r>
+              <w:rPr>
+                <w:b w:val="0"/>
+                <w:bCs w:val="0"/>
+                <w:sz w:val="24"/>
+                <w:szCs w:val="24"/>
+              </w:rPr>
+              <w:t>Informações</w:t>
+            </w:r>
+          </w:p>
+        </w:tc>
+        <w:tc>
+          <w:tcPr>
+            <w:tcW w:w="4814" w:type="dxa"/>
+          </w:tcPr>
+          <w:p>
+            <w:pPr>
+              <w:cnfStyle w:val="000000100000" w:firstRow="0" w:lastRow="0" w:firstColumn="0" w:lastColumn="0" w:oddVBand="0" w:evenVBand="0" w:oddHBand="1" w:evenHBand="0" w:firstRowFirstColumn="0" w:firstRowLastColumn="0" w:lastRowFirstColumn="0" w:lastRowLastColumn="0"/>
+              <w:rPr>
+                <w:sz w:val="24"/>
+                <w:szCs w:val="24"/>
+              </w:rPr>
+            </w:pPr>
+          </w:p>
+        </w:tc>
+      </w:tr>
+    </w:tbl>
+    <w:p/>
+    <w:p>
+      <w:r>
+        <w:rPr>
+          <w:b/>
+          <w:bCs/>
+        </w:rPr>
+        <w:t>Nota:</w:t>
+      </w:r>
+      <w:r>
+        <w:t xml:space="preserve"> Nível de importância 1-10, sendo 1 muito importante e 10 menos importante.</w:t>
+      </w:r>
+    </w:p>
     <w:p/>
     <w:p/>
-    <w:p/>
-    <w:p/>
-    <w:p/>
-    <w:p/>
-    <w:p/>
-    <w:p>
-      <w:pPr>
-        <w:rPr>
-          <w:b/>
-          <w:bCs/>
-        </w:rPr>
-      </w:pPr>
+    <w:p>
+      <w:pPr>
+        <w:rPr>
+          <w:b/>
+          <w:bCs/>
+        </w:rPr>
+      </w:pPr>
+      <w:proofErr w:type="spellStart"/>
       <w:r>
         <w:rPr>
           <w:b/>
@@ -3367,7 +4209,17 @@
           <w:sz w:val="24"/>
           <w:szCs w:val="24"/>
         </w:rPr>
-        <w:t>Dashboard Web:</w:t>
+        <w:t>Dashboard</w:t>
+      </w:r>
+      <w:proofErr w:type="spellEnd"/>
+      <w:r>
+        <w:rPr>
+          <w:b/>
+          <w:bCs/>
+          <w:sz w:val="24"/>
+          <w:szCs w:val="24"/>
+        </w:rPr>
+        <w:t xml:space="preserve"> Web:</w:t>
       </w:r>
     </w:p>
     <w:p>
@@ -4074,16 +4926,511 @@
       </w:r>
     </w:p>
     <w:p/>
+    <w:tbl>
+      <w:tblPr>
+        <w:tblStyle w:val="SimplesTabela1"/>
+        <w:tblW w:w="0" w:type="auto"/>
+        <w:tblLook w:val="04A0" w:firstRow="1" w:lastRow="0" w:firstColumn="1" w:lastColumn="0" w:noHBand="0" w:noVBand="1"/>
+      </w:tblPr>
+      <w:tblGrid>
+        <w:gridCol w:w="4814"/>
+        <w:gridCol w:w="4814"/>
+      </w:tblGrid>
+      <w:tr>
+        <w:trPr>
+          <w:cnfStyle w:val="100000000000" w:firstRow="1" w:lastRow="0" w:firstColumn="0" w:lastColumn="0" w:oddVBand="0" w:evenVBand="0" w:oddHBand="0" w:evenHBand="0" w:firstRowFirstColumn="0" w:firstRowLastColumn="0" w:lastRowFirstColumn="0" w:lastRowLastColumn="0"/>
+        </w:trPr>
+        <w:tc>
+          <w:tcPr>
+            <w:cnfStyle w:val="001000000000" w:firstRow="0" w:lastRow="0" w:firstColumn="1" w:lastColumn="0" w:oddVBand="0" w:evenVBand="0" w:oddHBand="0" w:evenHBand="0" w:firstRowFirstColumn="0" w:firstRowLastColumn="0" w:lastRowFirstColumn="0" w:lastRowLastColumn="0"/>
+            <w:tcW w:w="4814" w:type="dxa"/>
+          </w:tcPr>
+          <w:p>
+            <w:r>
+              <w:t xml:space="preserve">Requisitos – </w:t>
+            </w:r>
+            <w:proofErr w:type="spellStart"/>
+            <w:r>
+              <w:t>Dashboard</w:t>
+            </w:r>
+            <w:proofErr w:type="spellEnd"/>
+            <w:r>
+              <w:t xml:space="preserve"> Web</w:t>
+            </w:r>
+          </w:p>
+        </w:tc>
+        <w:tc>
+          <w:tcPr>
+            <w:tcW w:w="4814" w:type="dxa"/>
+          </w:tcPr>
+          <w:p>
+            <w:pPr>
+              <w:cnfStyle w:val="100000000000" w:firstRow="1" w:lastRow="0" w:firstColumn="0" w:lastColumn="0" w:oddVBand="0" w:evenVBand="0" w:oddHBand="0" w:evenHBand="0" w:firstRowFirstColumn="0" w:firstRowLastColumn="0" w:lastRowFirstColumn="0" w:lastRowLastColumn="0"/>
+            </w:pPr>
+            <w:r>
+              <w:t xml:space="preserve"> Nível de importância</w:t>
+            </w:r>
+          </w:p>
+        </w:tc>
+      </w:tr>
+      <w:tr>
+        <w:trPr>
+          <w:cnfStyle w:val="000000100000" w:firstRow="0" w:lastRow="0" w:firstColumn="0" w:lastColumn="0" w:oddVBand="0" w:evenVBand="0" w:oddHBand="1" w:evenHBand="0" w:firstRowFirstColumn="0" w:firstRowLastColumn="0" w:lastRowFirstColumn="0" w:lastRowLastColumn="0"/>
+        </w:trPr>
+        <w:tc>
+          <w:tcPr>
+            <w:cnfStyle w:val="001000000000" w:firstRow="0" w:lastRow="0" w:firstColumn="1" w:lastColumn="0" w:oddVBand="0" w:evenVBand="0" w:oddHBand="0" w:evenHBand="0" w:firstRowFirstColumn="0" w:firstRowLastColumn="0" w:lastRowFirstColumn="0" w:lastRowLastColumn="0"/>
+            <w:tcW w:w="4814" w:type="dxa"/>
+          </w:tcPr>
+          <w:p>
+            <w:pPr>
+              <w:rPr>
+                <w:b w:val="0"/>
+                <w:bCs w:val="0"/>
+                <w:sz w:val="24"/>
+                <w:szCs w:val="24"/>
+              </w:rPr>
+            </w:pPr>
+            <w:r>
+              <w:rPr>
+                <w:b w:val="0"/>
+                <w:bCs w:val="0"/>
+                <w:sz w:val="24"/>
+                <w:szCs w:val="24"/>
+              </w:rPr>
+              <w:t>Autenticação</w:t>
+            </w:r>
+          </w:p>
+        </w:tc>
+        <w:tc>
+          <w:tcPr>
+            <w:tcW w:w="4814" w:type="dxa"/>
+          </w:tcPr>
+          <w:p>
+            <w:pPr>
+              <w:cnfStyle w:val="000000100000" w:firstRow="0" w:lastRow="0" w:firstColumn="0" w:lastColumn="0" w:oddVBand="0" w:evenVBand="0" w:oddHBand="1" w:evenHBand="0" w:firstRowFirstColumn="0" w:firstRowLastColumn="0" w:lastRowFirstColumn="0" w:lastRowLastColumn="0"/>
+              <w:rPr>
+                <w:sz w:val="24"/>
+                <w:szCs w:val="24"/>
+              </w:rPr>
+            </w:pPr>
+          </w:p>
+        </w:tc>
+      </w:tr>
+      <w:tr>
+        <w:tc>
+          <w:tcPr>
+            <w:cnfStyle w:val="001000000000" w:firstRow="0" w:lastRow="0" w:firstColumn="1" w:lastColumn="0" w:oddVBand="0" w:evenVBand="0" w:oddHBand="0" w:evenHBand="0" w:firstRowFirstColumn="0" w:firstRowLastColumn="0" w:lastRowFirstColumn="0" w:lastRowLastColumn="0"/>
+            <w:tcW w:w="4814" w:type="dxa"/>
+          </w:tcPr>
+          <w:p>
+            <w:pPr>
+              <w:rPr>
+                <w:b w:val="0"/>
+                <w:bCs w:val="0"/>
+                <w:sz w:val="24"/>
+                <w:szCs w:val="24"/>
+              </w:rPr>
+            </w:pPr>
+            <w:r>
+              <w:rPr>
+                <w:b w:val="0"/>
+                <w:bCs w:val="0"/>
+                <w:sz w:val="24"/>
+                <w:szCs w:val="24"/>
+              </w:rPr>
+              <w:t>Perfil de Utilizador</w:t>
+            </w:r>
+          </w:p>
+        </w:tc>
+        <w:tc>
+          <w:tcPr>
+            <w:tcW w:w="4814" w:type="dxa"/>
+          </w:tcPr>
+          <w:p>
+            <w:pPr>
+              <w:cnfStyle w:val="000000000000" w:firstRow="0" w:lastRow="0" w:firstColumn="0" w:lastColumn="0" w:oddVBand="0" w:evenVBand="0" w:oddHBand="0" w:evenHBand="0" w:firstRowFirstColumn="0" w:firstRowLastColumn="0" w:lastRowFirstColumn="0" w:lastRowLastColumn="0"/>
+              <w:rPr>
+                <w:b/>
+                <w:bCs/>
+                <w:sz w:val="24"/>
+                <w:szCs w:val="24"/>
+              </w:rPr>
+            </w:pPr>
+          </w:p>
+        </w:tc>
+      </w:tr>
+      <w:tr>
+        <w:trPr>
+          <w:cnfStyle w:val="000000100000" w:firstRow="0" w:lastRow="0" w:firstColumn="0" w:lastColumn="0" w:oddVBand="0" w:evenVBand="0" w:oddHBand="1" w:evenHBand="0" w:firstRowFirstColumn="0" w:firstRowLastColumn="0" w:lastRowFirstColumn="0" w:lastRowLastColumn="0"/>
+        </w:trPr>
+        <w:tc>
+          <w:tcPr>
+            <w:cnfStyle w:val="001000000000" w:firstRow="0" w:lastRow="0" w:firstColumn="1" w:lastColumn="0" w:oddVBand="0" w:evenVBand="0" w:oddHBand="0" w:evenHBand="0" w:firstRowFirstColumn="0" w:firstRowLastColumn="0" w:lastRowFirstColumn="0" w:lastRowLastColumn="0"/>
+            <w:tcW w:w="4814" w:type="dxa"/>
+          </w:tcPr>
+          <w:p>
+            <w:pPr>
+              <w:rPr>
+                <w:b w:val="0"/>
+                <w:bCs w:val="0"/>
+                <w:sz w:val="24"/>
+                <w:szCs w:val="24"/>
+              </w:rPr>
+            </w:pPr>
+            <w:r>
+              <w:rPr>
+                <w:b w:val="0"/>
+                <w:bCs w:val="0"/>
+                <w:sz w:val="24"/>
+                <w:szCs w:val="24"/>
+              </w:rPr>
+              <w:t>Gerir Contas de Acesso</w:t>
+            </w:r>
+          </w:p>
+        </w:tc>
+        <w:tc>
+          <w:tcPr>
+            <w:tcW w:w="4814" w:type="dxa"/>
+          </w:tcPr>
+          <w:p>
+            <w:pPr>
+              <w:cnfStyle w:val="000000100000" w:firstRow="0" w:lastRow="0" w:firstColumn="0" w:lastColumn="0" w:oddVBand="0" w:evenVBand="0" w:oddHBand="1" w:evenHBand="0" w:firstRowFirstColumn="0" w:firstRowLastColumn="0" w:lastRowFirstColumn="0" w:lastRowLastColumn="0"/>
+              <w:rPr>
+                <w:b/>
+                <w:bCs/>
+                <w:sz w:val="24"/>
+                <w:szCs w:val="24"/>
+              </w:rPr>
+            </w:pPr>
+          </w:p>
+        </w:tc>
+      </w:tr>
+      <w:tr>
+        <w:tc>
+          <w:tcPr>
+            <w:cnfStyle w:val="001000000000" w:firstRow="0" w:lastRow="0" w:firstColumn="1" w:lastColumn="0" w:oddVBand="0" w:evenVBand="0" w:oddHBand="0" w:evenHBand="0" w:firstRowFirstColumn="0" w:firstRowLastColumn="0" w:lastRowFirstColumn="0" w:lastRowLastColumn="0"/>
+            <w:tcW w:w="4814" w:type="dxa"/>
+          </w:tcPr>
+          <w:p>
+            <w:pPr>
+              <w:rPr>
+                <w:b w:val="0"/>
+                <w:bCs w:val="0"/>
+                <w:sz w:val="24"/>
+                <w:szCs w:val="24"/>
+              </w:rPr>
+            </w:pPr>
+            <w:r>
+              <w:rPr>
+                <w:b w:val="0"/>
+                <w:bCs w:val="0"/>
+                <w:sz w:val="24"/>
+                <w:szCs w:val="24"/>
+              </w:rPr>
+              <w:t>Códigos de Acesso</w:t>
+            </w:r>
+          </w:p>
+        </w:tc>
+        <w:tc>
+          <w:tcPr>
+            <w:tcW w:w="4814" w:type="dxa"/>
+          </w:tcPr>
+          <w:p>
+            <w:pPr>
+              <w:cnfStyle w:val="000000000000" w:firstRow="0" w:lastRow="0" w:firstColumn="0" w:lastColumn="0" w:oddVBand="0" w:evenVBand="0" w:oddHBand="0" w:evenHBand="0" w:firstRowFirstColumn="0" w:firstRowLastColumn="0" w:lastRowFirstColumn="0" w:lastRowLastColumn="0"/>
+              <w:rPr>
+                <w:sz w:val="24"/>
+                <w:szCs w:val="24"/>
+              </w:rPr>
+            </w:pPr>
+          </w:p>
+        </w:tc>
+      </w:tr>
+      <w:tr>
+        <w:trPr>
+          <w:cnfStyle w:val="000000100000" w:firstRow="0" w:lastRow="0" w:firstColumn="0" w:lastColumn="0" w:oddVBand="0" w:evenVBand="0" w:oddHBand="1" w:evenHBand="0" w:firstRowFirstColumn="0" w:firstRowLastColumn="0" w:lastRowFirstColumn="0" w:lastRowLastColumn="0"/>
+        </w:trPr>
+        <w:tc>
+          <w:tcPr>
+            <w:cnfStyle w:val="001000000000" w:firstRow="0" w:lastRow="0" w:firstColumn="1" w:lastColumn="0" w:oddVBand="0" w:evenVBand="0" w:oddHBand="0" w:evenHBand="0" w:firstRowFirstColumn="0" w:firstRowLastColumn="0" w:lastRowFirstColumn="0" w:lastRowLastColumn="0"/>
+            <w:tcW w:w="4814" w:type="dxa"/>
+          </w:tcPr>
+          <w:p>
+            <w:pPr>
+              <w:rPr>
+                <w:b w:val="0"/>
+                <w:bCs w:val="0"/>
+                <w:sz w:val="24"/>
+                <w:szCs w:val="24"/>
+              </w:rPr>
+            </w:pPr>
+            <w:r>
+              <w:rPr>
+                <w:b w:val="0"/>
+                <w:bCs w:val="0"/>
+                <w:sz w:val="24"/>
+                <w:szCs w:val="24"/>
+              </w:rPr>
+              <w:t>Reclamações</w:t>
+            </w:r>
+          </w:p>
+        </w:tc>
+        <w:tc>
+          <w:tcPr>
+            <w:tcW w:w="4814" w:type="dxa"/>
+          </w:tcPr>
+          <w:p>
+            <w:pPr>
+              <w:cnfStyle w:val="000000100000" w:firstRow="0" w:lastRow="0" w:firstColumn="0" w:lastColumn="0" w:oddVBand="0" w:evenVBand="0" w:oddHBand="1" w:evenHBand="0" w:firstRowFirstColumn="0" w:firstRowLastColumn="0" w:lastRowFirstColumn="0" w:lastRowLastColumn="0"/>
+              <w:rPr>
+                <w:b/>
+                <w:bCs/>
+                <w:sz w:val="24"/>
+                <w:szCs w:val="24"/>
+              </w:rPr>
+            </w:pPr>
+          </w:p>
+        </w:tc>
+      </w:tr>
+      <w:tr>
+        <w:tc>
+          <w:tcPr>
+            <w:cnfStyle w:val="001000000000" w:firstRow="0" w:lastRow="0" w:firstColumn="1" w:lastColumn="0" w:oddVBand="0" w:evenVBand="0" w:oddHBand="0" w:evenHBand="0" w:firstRowFirstColumn="0" w:firstRowLastColumn="0" w:lastRowFirstColumn="0" w:lastRowLastColumn="0"/>
+            <w:tcW w:w="4814" w:type="dxa"/>
+          </w:tcPr>
+          <w:p>
+            <w:pPr>
+              <w:rPr>
+                <w:b w:val="0"/>
+                <w:bCs w:val="0"/>
+                <w:sz w:val="24"/>
+                <w:szCs w:val="24"/>
+              </w:rPr>
+            </w:pPr>
+            <w:r>
+              <w:rPr>
+                <w:b w:val="0"/>
+                <w:bCs w:val="0"/>
+                <w:sz w:val="24"/>
+                <w:szCs w:val="24"/>
+              </w:rPr>
+              <w:t>Avaliações</w:t>
+            </w:r>
+          </w:p>
+        </w:tc>
+        <w:tc>
+          <w:tcPr>
+            <w:tcW w:w="4814" w:type="dxa"/>
+          </w:tcPr>
+          <w:p>
+            <w:pPr>
+              <w:cnfStyle w:val="000000000000" w:firstRow="0" w:lastRow="0" w:firstColumn="0" w:lastColumn="0" w:oddVBand="0" w:evenVBand="0" w:oddHBand="0" w:evenHBand="0" w:firstRowFirstColumn="0" w:firstRowLastColumn="0" w:lastRowFirstColumn="0" w:lastRowLastColumn="0"/>
+              <w:rPr>
+                <w:sz w:val="24"/>
+                <w:szCs w:val="24"/>
+              </w:rPr>
+            </w:pPr>
+          </w:p>
+        </w:tc>
+      </w:tr>
+      <w:tr>
+        <w:trPr>
+          <w:cnfStyle w:val="000000100000" w:firstRow="0" w:lastRow="0" w:firstColumn="0" w:lastColumn="0" w:oddVBand="0" w:evenVBand="0" w:oddHBand="1" w:evenHBand="0" w:firstRowFirstColumn="0" w:firstRowLastColumn="0" w:lastRowFirstColumn="0" w:lastRowLastColumn="0"/>
+        </w:trPr>
+        <w:tc>
+          <w:tcPr>
+            <w:cnfStyle w:val="001000000000" w:firstRow="0" w:lastRow="0" w:firstColumn="1" w:lastColumn="0" w:oddVBand="0" w:evenVBand="0" w:oddHBand="0" w:evenHBand="0" w:firstRowFirstColumn="0" w:firstRowLastColumn="0" w:lastRowFirstColumn="0" w:lastRowLastColumn="0"/>
+            <w:tcW w:w="4814" w:type="dxa"/>
+          </w:tcPr>
+          <w:p>
+            <w:pPr>
+              <w:rPr>
+                <w:b w:val="0"/>
+                <w:bCs w:val="0"/>
+                <w:sz w:val="24"/>
+                <w:szCs w:val="24"/>
+              </w:rPr>
+            </w:pPr>
+            <w:r>
+              <w:rPr>
+                <w:b w:val="0"/>
+                <w:bCs w:val="0"/>
+                <w:sz w:val="24"/>
+                <w:szCs w:val="24"/>
+              </w:rPr>
+              <w:t>Serviços do Hotel</w:t>
+            </w:r>
+          </w:p>
+        </w:tc>
+        <w:tc>
+          <w:tcPr>
+            <w:tcW w:w="4814" w:type="dxa"/>
+          </w:tcPr>
+          <w:p>
+            <w:pPr>
+              <w:cnfStyle w:val="000000100000" w:firstRow="0" w:lastRow="0" w:firstColumn="0" w:lastColumn="0" w:oddVBand="0" w:evenVBand="0" w:oddHBand="1" w:evenHBand="0" w:firstRowFirstColumn="0" w:firstRowLastColumn="0" w:lastRowFirstColumn="0" w:lastRowLastColumn="0"/>
+              <w:rPr>
+                <w:b/>
+                <w:bCs/>
+                <w:sz w:val="24"/>
+                <w:szCs w:val="24"/>
+              </w:rPr>
+            </w:pPr>
+          </w:p>
+        </w:tc>
+      </w:tr>
+      <w:tr>
+        <w:tc>
+          <w:tcPr>
+            <w:cnfStyle w:val="001000000000" w:firstRow="0" w:lastRow="0" w:firstColumn="1" w:lastColumn="0" w:oddVBand="0" w:evenVBand="0" w:oddHBand="0" w:evenHBand="0" w:firstRowFirstColumn="0" w:firstRowLastColumn="0" w:lastRowFirstColumn="0" w:lastRowLastColumn="0"/>
+            <w:tcW w:w="4814" w:type="dxa"/>
+          </w:tcPr>
+          <w:p>
+            <w:pPr>
+              <w:rPr>
+                <w:b w:val="0"/>
+                <w:bCs w:val="0"/>
+                <w:sz w:val="24"/>
+                <w:szCs w:val="24"/>
+              </w:rPr>
+            </w:pPr>
+            <w:r>
+              <w:rPr>
+                <w:b w:val="0"/>
+                <w:bCs w:val="0"/>
+                <w:sz w:val="24"/>
+                <w:szCs w:val="24"/>
+              </w:rPr>
+              <w:t>Reservas do Hotel</w:t>
+            </w:r>
+          </w:p>
+        </w:tc>
+        <w:tc>
+          <w:tcPr>
+            <w:tcW w:w="4814" w:type="dxa"/>
+          </w:tcPr>
+          <w:p>
+            <w:pPr>
+              <w:cnfStyle w:val="000000000000" w:firstRow="0" w:lastRow="0" w:firstColumn="0" w:lastColumn="0" w:oddVBand="0" w:evenVBand="0" w:oddHBand="0" w:evenHBand="0" w:firstRowFirstColumn="0" w:firstRowLastColumn="0" w:lastRowFirstColumn="0" w:lastRowLastColumn="0"/>
+              <w:rPr>
+                <w:sz w:val="24"/>
+                <w:szCs w:val="24"/>
+              </w:rPr>
+            </w:pPr>
+          </w:p>
+        </w:tc>
+      </w:tr>
+      <w:tr>
+        <w:trPr>
+          <w:cnfStyle w:val="000000100000" w:firstRow="0" w:lastRow="0" w:firstColumn="0" w:lastColumn="0" w:oddVBand="0" w:evenVBand="0" w:oddHBand="1" w:evenHBand="0" w:firstRowFirstColumn="0" w:firstRowLastColumn="0" w:lastRowFirstColumn="0" w:lastRowLastColumn="0"/>
+        </w:trPr>
+        <w:tc>
+          <w:tcPr>
+            <w:cnfStyle w:val="001000000000" w:firstRow="0" w:lastRow="0" w:firstColumn="1" w:lastColumn="0" w:oddVBand="0" w:evenVBand="0" w:oddHBand="0" w:evenHBand="0" w:firstRowFirstColumn="0" w:firstRowLastColumn="0" w:lastRowFirstColumn="0" w:lastRowLastColumn="0"/>
+            <w:tcW w:w="4814" w:type="dxa"/>
+          </w:tcPr>
+          <w:p>
+            <w:pPr>
+              <w:rPr>
+                <w:b w:val="0"/>
+                <w:bCs w:val="0"/>
+                <w:sz w:val="24"/>
+                <w:szCs w:val="24"/>
+              </w:rPr>
+            </w:pPr>
+            <w:r>
+              <w:rPr>
+                <w:b w:val="0"/>
+                <w:bCs w:val="0"/>
+                <w:sz w:val="24"/>
+                <w:szCs w:val="24"/>
+              </w:rPr>
+              <w:t>Listar Check-Outs</w:t>
+            </w:r>
+          </w:p>
+        </w:tc>
+        <w:tc>
+          <w:tcPr>
+            <w:tcW w:w="4814" w:type="dxa"/>
+          </w:tcPr>
+          <w:p>
+            <w:pPr>
+              <w:cnfStyle w:val="000000100000" w:firstRow="0" w:lastRow="0" w:firstColumn="0" w:lastColumn="0" w:oddVBand="0" w:evenVBand="0" w:oddHBand="1" w:evenHBand="0" w:firstRowFirstColumn="0" w:firstRowLastColumn="0" w:lastRowFirstColumn="0" w:lastRowLastColumn="0"/>
+              <w:rPr>
+                <w:b/>
+                <w:bCs/>
+                <w:sz w:val="24"/>
+                <w:szCs w:val="24"/>
+              </w:rPr>
+            </w:pPr>
+          </w:p>
+        </w:tc>
+      </w:tr>
+      <w:tr>
+        <w:tc>
+          <w:tcPr>
+            <w:cnfStyle w:val="001000000000" w:firstRow="0" w:lastRow="0" w:firstColumn="1" w:lastColumn="0" w:oddVBand="0" w:evenVBand="0" w:oddHBand="0" w:evenHBand="0" w:firstRowFirstColumn="0" w:firstRowLastColumn="0" w:lastRowFirstColumn="0" w:lastRowLastColumn="0"/>
+            <w:tcW w:w="4814" w:type="dxa"/>
+          </w:tcPr>
+          <w:p>
+            <w:pPr>
+              <w:rPr>
+                <w:b w:val="0"/>
+                <w:bCs w:val="0"/>
+                <w:sz w:val="24"/>
+                <w:szCs w:val="24"/>
+              </w:rPr>
+            </w:pPr>
+            <w:r>
+              <w:rPr>
+                <w:b w:val="0"/>
+                <w:bCs w:val="0"/>
+                <w:sz w:val="24"/>
+                <w:szCs w:val="24"/>
+              </w:rPr>
+              <w:t xml:space="preserve">Atualizar </w:t>
+            </w:r>
+            <w:r>
+              <w:rPr>
+                <w:b w:val="0"/>
+                <w:bCs w:val="0"/>
+                <w:sz w:val="24"/>
+                <w:szCs w:val="24"/>
+              </w:rPr>
+              <w:t>Informações</w:t>
+            </w:r>
+          </w:p>
+        </w:tc>
+        <w:tc>
+          <w:tcPr>
+            <w:tcW w:w="4814" w:type="dxa"/>
+          </w:tcPr>
+          <w:p>
+            <w:pPr>
+              <w:cnfStyle w:val="000000000000" w:firstRow="0" w:lastRow="0" w:firstColumn="0" w:lastColumn="0" w:oddVBand="0" w:evenVBand="0" w:oddHBand="0" w:evenHBand="0" w:firstRowFirstColumn="0" w:firstRowLastColumn="0" w:lastRowFirstColumn="0" w:lastRowLastColumn="0"/>
+              <w:rPr>
+                <w:sz w:val="24"/>
+                <w:szCs w:val="24"/>
+              </w:rPr>
+            </w:pPr>
+          </w:p>
+        </w:tc>
+      </w:tr>
+    </w:tbl>
     <w:p/>
-    <w:p/>
-    <w:p/>
-    <w:p/>
-    <w:p/>
-    <w:p/>
-    <w:p/>
-    <w:p/>
-    <w:p/>
-    <w:p/>
+    <w:p>
+      <w:r>
+        <w:rPr>
+          <w:b/>
+          <w:bCs/>
+        </w:rPr>
+        <w:t>Nota:</w:t>
+      </w:r>
+      <w:r>
+        <w:t xml:space="preserve"> Nível de importância 1-10, sendo 1 muito importante e 10 menos importante.</w:t>
+      </w:r>
+    </w:p>
     <w:p/>
     <w:p>
       <w:pPr>
@@ -4122,7 +5469,31 @@
         <w:t>interface simples e moderna</w:t>
       </w:r>
       <w:r>
-        <w:t>, tendo como base algumas aplicações semelhantes (Happy Stays &amp; Palladium) visto que o objetivo principal é ter uma aplicação de fácil interação.</w:t>
+        <w:t>, tendo como base algumas aplicações semelhantes (</w:t>
+      </w:r>
+      <w:proofErr w:type="spellStart"/>
+      <w:r>
+        <w:t>Happy</w:t>
+      </w:r>
+      <w:proofErr w:type="spellEnd"/>
+      <w:r>
+        <w:t xml:space="preserve"> </w:t>
+      </w:r>
+      <w:proofErr w:type="spellStart"/>
+      <w:r>
+        <w:t>Stays</w:t>
+      </w:r>
+      <w:proofErr w:type="spellEnd"/>
+      <w:r>
+        <w:t xml:space="preserve"> &amp; </w:t>
+      </w:r>
+      <w:proofErr w:type="spellStart"/>
+      <w:r>
+        <w:t>Palladium</w:t>
+      </w:r>
+      <w:proofErr w:type="spellEnd"/>
+      <w:r>
+        <w:t>) visto que o objetivo principal é ter uma aplicação de fácil interação.</w:t>
       </w:r>
       <w:r>
         <w:t xml:space="preserve"> </w:t>
@@ -4276,6 +5647,7 @@
       <w:r>
         <w:t xml:space="preserve">Para a realização do protótipo para a aplicação mobile decidimos utilizar o </w:t>
       </w:r>
+      <w:proofErr w:type="spellStart"/>
       <w:r>
         <w:rPr>
           <w:b/>
@@ -4283,8 +5655,119 @@
         </w:rPr>
         <w:t>Figma</w:t>
       </w:r>
+      <w:proofErr w:type="spellEnd"/>
       <w:r>
         <w:t xml:space="preserve"> (plataforma web para desenho de aplicações) para obter um desenho detalhado do que a nossa aplicação final vai ser, para isso, como referido anteriormente desenhámos a interface do mesmo com base no levantamento de requisitos e nas aplicações semelhantes.</w:t>
+      </w:r>
+    </w:p>
+    <w:p>
+      <w:pPr>
+        <w:ind w:firstLine="708"/>
+        <w:jc w:val="both"/>
+      </w:pPr>
+    </w:p>
+    <w:p>
+      <w:pPr>
+        <w:ind w:left="708" w:hanging="708"/>
+        <w:rPr>
+          <w:b/>
+          <w:bCs/>
+          <w:sz w:val="28"/>
+          <w:szCs w:val="28"/>
+          <w:u w:val="single"/>
+        </w:rPr>
+      </w:pPr>
+      <w:r>
+        <w:rPr>
+          <w:b/>
+          <w:bCs/>
+          <w:sz w:val="28"/>
+          <w:szCs w:val="28"/>
+          <w:u w:val="single"/>
+        </w:rPr>
+        <w:t>Desenvolvimento</w:t>
+      </w:r>
+      <w:r>
+        <w:rPr>
+          <w:b/>
+          <w:bCs/>
+          <w:sz w:val="28"/>
+          <w:szCs w:val="28"/>
+          <w:u w:val="single"/>
+        </w:rPr>
+        <w:t xml:space="preserve"> da app Mobile</w:t>
+      </w:r>
+      <w:r>
+        <w:rPr>
+          <w:b/>
+          <w:bCs/>
+          <w:sz w:val="28"/>
+          <w:szCs w:val="28"/>
+          <w:u w:val="single"/>
+        </w:rPr>
+        <w:t>:</w:t>
+      </w:r>
+    </w:p>
+    <w:p>
+      <w:pPr>
+        <w:ind w:firstLine="708"/>
+        <w:jc w:val="both"/>
+      </w:pPr>
+      <w:r>
+        <w:t xml:space="preserve">Para o desenvolvimento da app mobile escolhemos o </w:t>
+      </w:r>
+      <w:r>
+        <w:rPr>
+          <w:b/>
+          <w:bCs/>
+        </w:rPr>
+        <w:t>A</w:t>
+      </w:r>
+      <w:r>
+        <w:rPr>
+          <w:b/>
+          <w:bCs/>
+        </w:rPr>
+        <w:t xml:space="preserve">ndroid </w:t>
+      </w:r>
+      <w:proofErr w:type="spellStart"/>
+      <w:r>
+        <w:rPr>
+          <w:b/>
+          <w:bCs/>
+        </w:rPr>
+        <w:t>S</w:t>
+      </w:r>
+      <w:r>
+        <w:rPr>
+          <w:b/>
+          <w:bCs/>
+        </w:rPr>
+        <w:t>tudio</w:t>
+      </w:r>
+      <w:proofErr w:type="spellEnd"/>
+      <w:r>
+        <w:t xml:space="preserve"> e como linguagem </w:t>
+      </w:r>
+      <w:r>
+        <w:rPr>
+          <w:b/>
+          <w:bCs/>
+        </w:rPr>
+        <w:t>Java</w:t>
+      </w:r>
+      <w:r>
+        <w:t xml:space="preserve"> para nos facilitar no desenvolvimento, uma vez que a plataforma que decidimos desenvolver é em </w:t>
+      </w:r>
+      <w:r>
+        <w:rPr>
+          <w:b/>
+          <w:bCs/>
+        </w:rPr>
+        <w:t>Android</w:t>
+      </w:r>
+      <w:r>
+        <w:t>.</w:t>
       </w:r>
     </w:p>
     <w:p>
@@ -5622,7 +7105,7 @@
   <w:style w:type="paragraph" w:default="1" w:styleId="Normal">
     <w:name w:val="Normal"/>
     <w:qFormat/>
-    <w:rsid w:val="000C2C41"/>
+    <w:rsid w:val="00C92D2B"/>
   </w:style>
   <w:style w:type="character" w:default="1" w:styleId="Tipodeletrapredefinidodopargrafo">
     <w:name w:val="Default Paragraph Font"/>
@@ -5877,6 +7360,99 @@
       <w:tblPr/>
       <w:tcPr>
         <w:shd w:val="clear" w:color="auto" w:fill="F2F2F2" w:themeFill="background1" w:themeFillShade="F2"/>
+      </w:tcPr>
+    </w:tblStylePr>
+  </w:style>
+  <w:style w:type="table" w:styleId="SimplesTabela3">
+    <w:name w:val="Plain Table 3"/>
+    <w:basedOn w:val="Tabelanormal"/>
+    <w:uiPriority w:val="43"/>
+    <w:rsid w:val="0055545C"/>
+    <w:pPr>
+      <w:spacing w:after="0" w:line="240" w:lineRule="auto"/>
+    </w:pPr>
+    <w:tblPr>
+      <w:tblStyleRowBandSize w:val="1"/>
+      <w:tblStyleColBandSize w:val="1"/>
+    </w:tblPr>
+    <w:tblStylePr w:type="firstRow">
+      <w:rPr>
+        <w:b/>
+        <w:bCs/>
+        <w:caps/>
+      </w:rPr>
+      <w:tblPr/>
+      <w:tcPr>
+        <w:tcBorders>
+          <w:bottom w:val="single" w:sz="4" w:space="0" w:color="7F7F7F" w:themeColor="text1" w:themeTint="80"/>
+        </w:tcBorders>
+      </w:tcPr>
+    </w:tblStylePr>
+    <w:tblStylePr w:type="lastRow">
+      <w:rPr>
+        <w:b/>
+        <w:bCs/>
+        <w:caps/>
+      </w:rPr>
+      <w:tblPr/>
+      <w:tcPr>
+        <w:tcBorders>
+          <w:top w:val="nil"/>
+        </w:tcBorders>
+      </w:tcPr>
+    </w:tblStylePr>
+    <w:tblStylePr w:type="firstCol">
+      <w:rPr>
+        <w:b/>
+        <w:bCs/>
+        <w:caps/>
+      </w:rPr>
+      <w:tblPr/>
+      <w:tcPr>
+        <w:tcBorders>
+          <w:right w:val="single" w:sz="4" w:space="0" w:color="7F7F7F" w:themeColor="text1" w:themeTint="80"/>
+        </w:tcBorders>
+      </w:tcPr>
+    </w:tblStylePr>
+    <w:tblStylePr w:type="lastCol">
+      <w:rPr>
+        <w:b/>
+        <w:bCs/>
+        <w:caps/>
+      </w:rPr>
+      <w:tblPr/>
+      <w:tcPr>
+        <w:tcBorders>
+          <w:left w:val="nil"/>
+        </w:tcBorders>
+      </w:tcPr>
+    </w:tblStylePr>
+    <w:tblStylePr w:type="band1Vert">
+      <w:tblPr/>
+      <w:tcPr>
+        <w:shd w:val="clear" w:color="auto" w:fill="F2F2F2" w:themeFill="background1" w:themeFillShade="F2"/>
+      </w:tcPr>
+    </w:tblStylePr>
+    <w:tblStylePr w:type="band1Horz">
+      <w:tblPr/>
+      <w:tcPr>
+        <w:shd w:val="clear" w:color="auto" w:fill="F2F2F2" w:themeFill="background1" w:themeFillShade="F2"/>
+      </w:tcPr>
+    </w:tblStylePr>
+    <w:tblStylePr w:type="neCell">
+      <w:tblPr/>
+      <w:tcPr>
+        <w:tcBorders>
+          <w:left w:val="nil"/>
+        </w:tcBorders>
+      </w:tcPr>
+    </w:tblStylePr>
+    <w:tblStylePr w:type="nwCell">
+      <w:tblPr/>
+      <w:tcPr>
+        <w:tcBorders>
+          <w:right w:val="nil"/>
+        </w:tcBorders>
       </w:tcPr>
     </w:tblStylePr>
   </w:style>

</xml_diff>

<commit_message>
Update com instalação API
</commit_message>
<xml_diff>
--- a/Relatórios/Decisões.docx
+++ b/Relatórios/Decisões.docx
@@ -2833,13 +2833,7 @@
         <w:t>o</w:t>
       </w:r>
       <w:r>
-        <w:t xml:space="preserve">, </w:t>
-      </w:r>
-      <w:r>
-        <w:t>Autenticado</w:t>
-      </w:r>
-      <w:r>
-        <w:t xml:space="preserve"> com Cód.</w:t>
+        <w:t>, Autenticado com Cód.</w:t>
       </w:r>
       <w:r>
         <w:rPr>
@@ -3273,10 +3267,7 @@
         </w:sectPr>
       </w:pPr>
       <w:r>
-        <w:t>Ver Avaliaç</w:t>
-      </w:r>
-      <w:r>
-        <w:t>ões</w:t>
+        <w:t>Ver Avaliações</w:t>
       </w:r>
     </w:p>
     <w:p/>
@@ -4830,10 +4821,7 @@
         </w:sectPr>
       </w:pPr>
       <w:r>
-        <w:t>Lembrar Sessã</w:t>
-      </w:r>
-      <w:r>
-        <w:t>o</w:t>
+        <w:t>Lembrar Sessão</w:t>
       </w:r>
     </w:p>
     <w:p>
@@ -6599,17 +6587,33 @@
         <w:jc w:val="both"/>
       </w:pPr>
       <w:r>
-        <w:t xml:space="preserve">Para o desenvolvimento da app mobile escolhemos o </w:t>
-      </w:r>
-      <w:r>
-        <w:rPr>
-          <w:b/>
-          <w:bCs/>
-        </w:rPr>
-        <w:t>Android Studio</w:t>
-      </w:r>
-      <w:r>
-        <w:t xml:space="preserve"> e como linguagem </w:t>
+        <w:t>Para o desenvolvimento da app mobile escolhemos o</w:t>
+      </w:r>
+      <w:r>
+        <w:t xml:space="preserve"> ambiente de desenvolvimento </w:t>
+      </w:r>
+      <w:r>
+        <w:rPr>
+          <w:b/>
+          <w:bCs/>
+        </w:rPr>
+        <w:t>Android</w:t>
+      </w:r>
+      <w:r>
+        <w:rPr>
+          <w:b/>
+          <w:bCs/>
+        </w:rPr>
+        <w:t xml:space="preserve"> Studio</w:t>
+      </w:r>
+      <w:r>
+        <w:t xml:space="preserve"> e como linguagem</w:t>
+      </w:r>
+      <w:r>
+        <w:t xml:space="preserve"> de programação escolhemos o</w:t>
+      </w:r>
+      <w:r>
+        <w:t xml:space="preserve"> </w:t>
       </w:r>
       <w:r>
         <w:rPr>
@@ -6619,7 +6623,13 @@
         <w:t>Java</w:t>
       </w:r>
       <w:r>
-        <w:t xml:space="preserve"> para nos facilitar no desenvolvimento, uma vez que a plataforma que decidimos desenvolver é em </w:t>
+        <w:t xml:space="preserve"> </w:t>
+      </w:r>
+      <w:r>
+        <w:t>visto já estarmos um pouco familiarizados com o mesmo e para facilitar o desenvolvimento do projeto</w:t>
+      </w:r>
+      <w:r>
+        <w:t xml:space="preserve">, uma vez que a plataforma que decidimos desenvolver é em </w:t>
       </w:r>
       <w:r>
         <w:rPr>
@@ -6631,6 +6641,132 @@
       <w:r>
         <w:t>.</w:t>
       </w:r>
+    </w:p>
+    <w:p>
+      <w:pPr>
+        <w:ind w:firstLine="708"/>
+        <w:jc w:val="both"/>
+      </w:pPr>
+    </w:p>
+    <w:p>
+      <w:pPr>
+        <w:ind w:left="708" w:hanging="708"/>
+        <w:rPr>
+          <w:b/>
+          <w:bCs/>
+          <w:sz w:val="28"/>
+          <w:szCs w:val="28"/>
+          <w:u w:val="single"/>
+        </w:rPr>
+      </w:pPr>
+      <w:r>
+        <w:rPr>
+          <w:b/>
+          <w:bCs/>
+          <w:sz w:val="28"/>
+          <w:szCs w:val="28"/>
+          <w:u w:val="single"/>
+        </w:rPr>
+        <w:t>Desenvolvimento da API REST:</w:t>
+      </w:r>
+    </w:p>
+    <w:p>
+      <w:pPr>
+        <w:ind w:firstLine="708"/>
+        <w:jc w:val="both"/>
+      </w:pPr>
+      <w:r>
+        <w:t xml:space="preserve">Para o desenvolvimento da </w:t>
+      </w:r>
+      <w:r>
+        <w:rPr>
+          <w:b/>
+          <w:bCs/>
+        </w:rPr>
+        <w:t>API REST</w:t>
+      </w:r>
+      <w:r>
+        <w:t xml:space="preserve"> começámos por instalar o </w:t>
+      </w:r>
+      <w:r>
+        <w:rPr>
+          <w:b/>
+          <w:bCs/>
+        </w:rPr>
+        <w:t>Laravel</w:t>
+      </w:r>
+      <w:r>
+        <w:rPr>
+          <w:b/>
+          <w:bCs/>
+        </w:rPr>
+        <w:t xml:space="preserve"> </w:t>
+      </w:r>
+      <w:r>
+        <w:t xml:space="preserve">visto que a nossa API foi desenvolvida no mesmo, de seguida escolhemos o tipo de autenticação a ser utilizada em geral (sessão ou token) optando por </w:t>
+      </w:r>
+      <w:r>
+        <w:rPr>
+          <w:b/>
+          <w:bCs/>
+        </w:rPr>
+        <w:t>token</w:t>
+      </w:r>
+      <w:r>
+        <w:t xml:space="preserve">. Instalando assim o </w:t>
+      </w:r>
+      <w:r>
+        <w:rPr>
+          <w:b/>
+          <w:bCs/>
+        </w:rPr>
+        <w:t>Laravel Passport</w:t>
+      </w:r>
+      <w:r>
+        <w:rPr>
+          <w:b/>
+          <w:bCs/>
+        </w:rPr>
+        <w:t xml:space="preserve"> </w:t>
+      </w:r>
+      <w:r>
+        <w:t>para a realização de toda a autenticação necessária na aplicação e dashboard web.</w:t>
+      </w:r>
+      <w:r>
+        <w:t xml:space="preserve"> (Passos de instalação nas Notas da API)</w:t>
+      </w:r>
+    </w:p>
+    <w:p>
+      <w:pPr>
+        <w:ind w:firstLine="708"/>
+        <w:jc w:val="both"/>
+      </w:pPr>
+      <w:r>
+        <w:t xml:space="preserve">Para obter mensagens personalizadas dos erros da API instalamos também um pacote chamado </w:t>
+      </w:r>
+      <w:r>
+        <w:rPr>
+          <w:b/>
+          <w:bCs/>
+        </w:rPr>
+        <w:t>Laravel Lang</w:t>
+      </w:r>
+      <w:r>
+        <w:rPr>
+          <w:b/>
+          <w:bCs/>
+        </w:rPr>
+        <w:t xml:space="preserve"> </w:t>
+      </w:r>
+      <w:r>
+        <w:t>que nos permite obter as mensagens de erro da língua desejada e customizar as mesmas.</w:t>
+      </w:r>
+    </w:p>
+    <w:p>
+      <w:pPr>
+        <w:ind w:firstLine="708"/>
+        <w:jc w:val="both"/>
+      </w:pPr>
     </w:p>
     <w:p>
       <w:pPr>

</xml_diff>